<commit_message>
Test insert section with Oracle was successfull.
</commit_message>
<xml_diff>
--- a/Docs/VIP2012_Workshop_Manual.docx
+++ b/Docs/VIP2012_Workshop_Manual.docx
@@ -606,7 +606,7 @@
                                     </pic:cNvPicPr>
                                   </pic:nvPicPr>
                                   <pic:blipFill>
-                                    <a:blip r:embed="rId11" cstate="print">
+                                    <a:blip r:embed="rId10" cstate="print">
                                       <a:extLst>
                                         <a:ext uri="{28A0092B-C50C-407E-A947-70E740481C1C}">
                                           <a14:useLocalDpi xmlns:a14="http://schemas.microsoft.com/office/drawing/2010/main" val="0"/>
@@ -715,7 +715,7 @@
                                   <wp:extent cx="838200" cy="297180"/>
                                   <wp:effectExtent l="0" t="0" r="0" b="7620"/>
                                   <wp:docPr id="10" name="Grafik 10" descr="Creative Commons Lizenzvertrag">
-                                    <a:hlinkClick xmlns:a="http://schemas.openxmlformats.org/drawingml/2006/main" r:id="rId12"/>
+                                    <a:hlinkClick xmlns:a="http://schemas.openxmlformats.org/drawingml/2006/main" r:id="rId11"/>
                                   </wp:docPr>
                                   <wp:cNvGraphicFramePr>
                                     <a:graphicFrameLocks xmlns:a="http://schemas.openxmlformats.org/drawingml/2006/main" noChangeAspect="1"/>
@@ -725,14 +725,14 @@
                                       <pic:pic xmlns:pic="http://schemas.openxmlformats.org/drawingml/2006/picture">
                                         <pic:nvPicPr>
                                           <pic:cNvPr id="0" name="Picture 2" descr="Creative Commons Lizenzvertrag">
-                                            <a:hlinkClick r:id="rId12"/>
+                                            <a:hlinkClick r:id="rId11"/>
                                           </pic:cNvPr>
                                           <pic:cNvPicPr>
                                             <a:picLocks noChangeAspect="1" noChangeArrowheads="1"/>
                                           </pic:cNvPicPr>
                                         </pic:nvPicPr>
                                         <pic:blipFill>
-                                          <a:blip r:embed="rId13">
+                                          <a:blip r:embed="rId12">
                                             <a:extLst>
                                               <a:ext uri="{28A0092B-C50C-407E-A947-70E740481C1C}">
                                                 <a14:useLocalDpi xmlns:a14="http://schemas.microsoft.com/office/drawing/2010/main" val="0"/>
@@ -825,7 +825,7 @@
                               </w:rPr>
                               <w:t xml:space="preserve">. Über diese Lizenz hinausgehende Erlaubnisse können Sie unter </w:t>
                             </w:r>
-                            <w:hyperlink r:id="rId14" w:history="1">
+                            <w:hyperlink r:id="rId13" w:history="1">
                               <w:r>
                                 <w:rPr>
                                   <w:rStyle w:val="Hyperlink"/>
@@ -891,7 +891,7 @@
                             <wp:extent cx="838200" cy="297180"/>
                             <wp:effectExtent l="0" t="0" r="0" b="7620"/>
                             <wp:docPr id="10" name="Grafik 10" descr="Creative Commons Lizenzvertrag">
-                              <a:hlinkClick xmlns:a="http://schemas.openxmlformats.org/drawingml/2006/main" r:id="rId15"/>
+                              <a:hlinkClick xmlns:a="http://schemas.openxmlformats.org/drawingml/2006/main" r:id="rId11"/>
                             </wp:docPr>
                             <wp:cNvGraphicFramePr>
                               <a:graphicFrameLocks xmlns:a="http://schemas.openxmlformats.org/drawingml/2006/main" noChangeAspect="1"/>
@@ -901,14 +901,14 @@
                                 <pic:pic xmlns:pic="http://schemas.openxmlformats.org/drawingml/2006/picture">
                                   <pic:nvPicPr>
                                     <pic:cNvPr id="0" name="Picture 2" descr="Creative Commons Lizenzvertrag">
-                                      <a:hlinkClick r:id="rId15"/>
+                                      <a:hlinkClick r:id="rId11"/>
                                     </pic:cNvPr>
                                     <pic:cNvPicPr>
                                       <a:picLocks noChangeAspect="1" noChangeArrowheads="1"/>
                                     </pic:cNvPicPr>
                                   </pic:nvPicPr>
                                   <pic:blipFill>
-                                    <a:blip r:embed="rId16">
+                                    <a:blip r:embed="rId12">
                                       <a:extLst>
                                         <a:ext uri="{28A0092B-C50C-407E-A947-70E740481C1C}">
                                           <a14:useLocalDpi xmlns:a14="http://schemas.microsoft.com/office/drawing/2010/main" val="0"/>
@@ -959,28 +959,6 @@
                         </w:rPr>
                         <w:t xml:space="preserve">Workshop: Objekt-orientiertes Programmieren mit LabVIEW von Dr. Holger Brand steht unter einer </w:t>
                       </w:r>
-                      <w:hyperlink r:id="rId17" w:history="1">
-                        <w:r>
-                          <w:rPr>
-                            <w:rStyle w:val="Hyperlink"/>
-                            <w:rFonts w:ascii="Helvetica" w:hAnsi="Helvetica" w:cs="Helvetica"/>
-                            <w:sz w:val="14"/>
-                            <w:szCs w:val="20"/>
-                            <w:lang w:val="de-DE"/>
-                          </w:rPr>
-                          <w:t>Creative Commons Namensnennung - Nicht-kommerziell - Weitergabe unter gleichen Bedingungen 3.0 Deutschland Lizenz</w:t>
-                        </w:r>
-                      </w:hyperlink>
-                      <w:r>
-                        <w:rPr>
-                          <w:rFonts w:ascii="Helvetica" w:hAnsi="Helvetica" w:cs="Helvetica"/>
-                          <w:color w:val="000000"/>
-                          <w:sz w:val="14"/>
-                          <w:szCs w:val="20"/>
-                          <w:lang w:val="de-DE"/>
-                        </w:rPr>
-                        <w:t xml:space="preserve">. Über diese Lizenz hinausgehende Erlaubnisse können Sie unter </w:t>
-                      </w:r>
                       <w:r>
                         <w:fldChar w:fldCharType="begin"/>
                       </w:r>
@@ -988,7 +966,7 @@
                         <w:rPr>
                           <w:lang w:val="de-DE"/>
                         </w:rPr>
-                        <w:instrText xml:space="preserve"> HYPERLINK "http://creativecommons.org/choose/tt-info@gsi.de" </w:instrText>
+                        <w:instrText xml:space="preserve"> HYPERLINK "http://creativecommons.org/licenses/by-nc-sa/3.0/de/" </w:instrText>
                       </w:r>
                       <w:r>
                         <w:fldChar w:fldCharType="separate"/>
@@ -1001,7 +979,7 @@
                           <w:szCs w:val="20"/>
                           <w:lang w:val="de-DE"/>
                         </w:rPr>
-                        <w:t>tt-info@gsi.de</w:t>
+                        <w:t>Creative Commons Namensnennung - Nicht-kommerziell - Weitergabe unter gleichen Bedingungen 3.0 Deutschland Lizenz</w:t>
                       </w:r>
                       <w:r>
                         <w:rPr>
@@ -1021,6 +999,28 @@
                           <w:szCs w:val="20"/>
                           <w:lang w:val="de-DE"/>
                         </w:rPr>
+                        <w:t xml:space="preserve">. Über diese Lizenz hinausgehende Erlaubnisse können Sie unter </w:t>
+                      </w:r>
+                      <w:hyperlink r:id="rId14" w:history="1">
+                        <w:r>
+                          <w:rPr>
+                            <w:rStyle w:val="Hyperlink"/>
+                            <w:rFonts w:ascii="Helvetica" w:hAnsi="Helvetica" w:cs="Helvetica"/>
+                            <w:sz w:val="14"/>
+                            <w:szCs w:val="20"/>
+                            <w:lang w:val="de-DE"/>
+                          </w:rPr>
+                          <w:t>tt-info@gsi.de</w:t>
+                        </w:r>
+                      </w:hyperlink>
+                      <w:r>
+                        <w:rPr>
+                          <w:rFonts w:ascii="Helvetica" w:hAnsi="Helvetica" w:cs="Helvetica"/>
+                          <w:color w:val="000000"/>
+                          <w:sz w:val="14"/>
+                          <w:szCs w:val="20"/>
+                          <w:lang w:val="de-DE"/>
+                        </w:rPr>
                         <w:t xml:space="preserve"> erhalten.</w:t>
                       </w:r>
                     </w:p>
@@ -1055,7 +1055,7 @@
                     </pic:cNvPicPr>
                   </pic:nvPicPr>
                   <pic:blipFill>
-                    <a:blip r:embed="rId11" cstate="print">
+                    <a:blip r:embed="rId10" cstate="print">
                       <a:extLst>
                         <a:ext uri="{28A0092B-C50C-407E-A947-70E740481C1C}">
                           <a14:useLocalDpi xmlns:a14="http://schemas.microsoft.com/office/drawing/2010/main" val="0"/>
@@ -2943,12 +2943,30 @@
         </w:rPr>
         <w:t>dispatch</w:t>
       </w:r>
+      <w:r>
+        <w:rPr>
+          <w:lang w:val="de-DE"/>
+        </w:rPr>
+        <w:t>-VI</w:t>
+      </w:r>
+      <w:r>
+        <w:rPr>
+          <w:lang w:val="de-DE"/>
+        </w:rPr>
+        <w:t>‘</w:t>
+      </w:r>
+      <w:r>
+        <w:rPr>
+          <w:lang w:val="de-DE"/>
+        </w:rPr>
+        <w:t>s</w:t>
+      </w:r>
       <w:proofErr w:type="spellEnd"/>
       <w:r>
         <w:rPr>
           <w:lang w:val="de-DE"/>
         </w:rPr>
-        <w:t xml:space="preserve">-VIs der Basisklasse überschreiben, um mit Hilfe der </w:t>
+        <w:t xml:space="preserve"> der Basisklasse überschreiben, um mit Hilfe der </w:t>
       </w:r>
       <w:r>
         <w:rPr>
@@ -3013,12 +3031,30 @@
         </w:rPr>
         <w:t>dispatch</w:t>
       </w:r>
+      <w:r>
+        <w:rPr>
+          <w:lang w:val="de-DE"/>
+        </w:rPr>
+        <w:t>-VI</w:t>
+      </w:r>
+      <w:r>
+        <w:rPr>
+          <w:lang w:val="de-DE"/>
+        </w:rPr>
+        <w:t>‘</w:t>
+      </w:r>
+      <w:r>
+        <w:rPr>
+          <w:lang w:val="de-DE"/>
+        </w:rPr>
+        <w:t>s</w:t>
+      </w:r>
       <w:proofErr w:type="spellEnd"/>
       <w:r>
         <w:rPr>
           <w:lang w:val="de-DE"/>
         </w:rPr>
-        <w:t xml:space="preserve">-VIs und entsprechender </w:t>
+        <w:t xml:space="preserve"> und entsprechender </w:t>
       </w:r>
       <w:proofErr w:type="spellStart"/>
       <w:r>
@@ -3063,7 +3099,7 @@
                     <pic:cNvPicPr/>
                   </pic:nvPicPr>
                   <pic:blipFill>
-                    <a:blip r:embed="rId18"/>
+                    <a:blip r:embed="rId15"/>
                     <a:stretch>
                       <a:fillRect/>
                     </a:stretch>
@@ -3111,7 +3147,7 @@
                     <pic:cNvPicPr/>
                   </pic:nvPicPr>
                   <pic:blipFill>
-                    <a:blip r:embed="rId19"/>
+                    <a:blip r:embed="rId16"/>
                     <a:stretch>
                       <a:fillRect/>
                     </a:stretch>
@@ -4548,9 +4584,8 @@
           <w:szCs w:val="20"/>
           <w:lang w:val="de-DE"/>
         </w:rPr>
-        <w:t>Oracle_Configuration.lvlib</w:t>
-      </w:r>
-      <w:proofErr w:type="spellEnd"/>
+        <w:t>DB_</w:t>
+      </w:r>
       <w:r>
         <w:rPr>
           <w:i/>
@@ -4558,15 +4593,17 @@
           <w:szCs w:val="20"/>
           <w:lang w:val="de-DE"/>
         </w:rPr>
-        <w:t xml:space="preserve"> </w:t>
-      </w:r>
-      <w:r>
-        <w:rPr>
+        <w:t>Configuration.lvlib</w:t>
+      </w:r>
+      <w:proofErr w:type="spellEnd"/>
+      <w:r>
+        <w:rPr>
+          <w:i/>
           <w:sz w:val="20"/>
           <w:szCs w:val="20"/>
           <w:lang w:val="de-DE"/>
         </w:rPr>
-        <w:t xml:space="preserve">wird in diesem Workshop nicht benutzt. </w:t>
+        <w:t xml:space="preserve"> </w:t>
       </w:r>
       <w:r>
         <w:rPr>
@@ -4574,7 +4611,31 @@
           <w:szCs w:val="20"/>
           <w:lang w:val="de-DE"/>
         </w:rPr>
-        <w:t>Sie enthält einen Tabellenentwurf mit Beispielkonfigurationsdaten für eine Oracle-Datenbank.</w:t>
+        <w:t xml:space="preserve">wird in diesem Workshop nicht benutzt. </w:t>
+      </w:r>
+      <w:r>
+        <w:rPr>
+          <w:sz w:val="20"/>
+          <w:szCs w:val="20"/>
+          <w:lang w:val="de-DE"/>
+        </w:rPr>
+        <w:t xml:space="preserve">Sie enthält einen Tabellenentwurf mit Beispielkonfigurationsdaten für eine </w:t>
+      </w:r>
+      <w:r>
+        <w:rPr>
+          <w:sz w:val="20"/>
+          <w:szCs w:val="20"/>
+          <w:lang w:val="de-DE"/>
+        </w:rPr>
+        <w:t>SQL</w:t>
+      </w:r>
+      <w:r>
+        <w:rPr>
+          <w:sz w:val="20"/>
+          <w:szCs w:val="20"/>
+          <w:lang w:val="de-DE"/>
+        </w:rPr>
+        <w:t>-Datenbank.</w:t>
       </w:r>
     </w:p>
     <w:p>
@@ -5269,7 +5330,20 @@
         <w:rPr>
           <w:lang w:val="de-DE"/>
         </w:rPr>
-        <w:t xml:space="preserve"> der Basisklasse überschreiben, um Ihre eigenen Items zu lesen bzw. zu schreiben. Sie werden die Konfigurationsdatei um die neue Sektion und ihre </w:t>
+        <w:t xml:space="preserve"> der Basisklasse überschreiben, um Ihre eigenen </w:t>
+      </w:r>
+      <w:r>
+        <w:rPr>
+          <w:i/>
+          <w:lang w:val="de-DE"/>
+        </w:rPr>
+        <w:t>Items</w:t>
+      </w:r>
+      <w:r>
+        <w:rPr>
+          <w:lang w:val="de-DE"/>
+        </w:rPr>
+        <w:t xml:space="preserve"> zu lesen bzw. zu schreiben. Sie werden die Konfigurationsdatei um die neue Sektion und ihre </w:t>
       </w:r>
       <w:r>
         <w:rPr>
@@ -5325,7 +5399,13 @@
         <w:rPr>
           <w:lang w:val="de-DE"/>
         </w:rPr>
-        <w:t>neuen Klasse</w:t>
+        <w:t>neue</w:t>
+      </w:r>
+      <w:r>
+        <w:rPr>
+          <w:lang w:val="de-DE"/>
+        </w:rPr>
+        <w:t xml:space="preserve"> Klasse</w:t>
       </w:r>
       <w:r>
         <w:rPr>
@@ -5397,7 +5477,7 @@
           <w:lang w:val="de-DE" w:eastAsia="de-DE"/>
         </w:rPr>
         <w:drawing>
-          <wp:inline distT="0" distB="0" distL="0" distR="0">
+          <wp:inline distT="0" distB="0" distL="0" distR="0" wp14:anchorId="65369457" wp14:editId="79E5A75E">
             <wp:extent cx="4930140" cy="2506980"/>
             <wp:effectExtent l="0" t="0" r="3810" b="7620"/>
             <wp:docPr id="9" name="Grafik 9"/>
@@ -5414,7 +5494,7 @@
                     </pic:cNvPicPr>
                   </pic:nvPicPr>
                   <pic:blipFill>
-                    <a:blip r:embed="rId20">
+                    <a:blip r:embed="rId17">
                       <a:extLst>
                         <a:ext uri="{28A0092B-C50C-407E-A947-70E740481C1C}">
                           <a14:useLocalDpi xmlns:a14="http://schemas.microsoft.com/office/drawing/2010/main" val="0"/>
@@ -5451,10 +5531,762 @@
           <w:lang w:val="de-DE" w:eastAsia="de-DE"/>
         </w:rPr>
         <w:drawing>
-          <wp:inline distT="0" distB="0" distL="0" distR="0" wp14:anchorId="0BCC6815" wp14:editId="3BC19425">
+          <wp:inline distT="0" distB="0" distL="0" distR="0" wp14:anchorId="7A52B236" wp14:editId="518BC591">
             <wp:extent cx="3476625" cy="1362075"/>
             <wp:effectExtent l="0" t="0" r="9525" b="9525"/>
             <wp:docPr id="8" name="Grafik 8"/>
+            <wp:cNvGraphicFramePr>
+              <a:graphicFrameLocks xmlns:a="http://schemas.openxmlformats.org/drawingml/2006/main" noChangeAspect="1"/>
+            </wp:cNvGraphicFramePr>
+            <a:graphic xmlns:a="http://schemas.openxmlformats.org/drawingml/2006/main">
+              <a:graphicData uri="http://schemas.openxmlformats.org/drawingml/2006/picture">
+                <pic:pic xmlns:pic="http://schemas.openxmlformats.org/drawingml/2006/picture">
+                  <pic:nvPicPr>
+                    <pic:cNvPr id="0" name=""/>
+                    <pic:cNvPicPr/>
+                  </pic:nvPicPr>
+                  <pic:blipFill>
+                    <a:blip r:embed="rId18"/>
+                    <a:stretch>
+                      <a:fillRect/>
+                    </a:stretch>
+                  </pic:blipFill>
+                  <pic:spPr>
+                    <a:xfrm>
+                      <a:off x="0" y="0"/>
+                      <a:ext cx="3476625" cy="1362075"/>
+                    </a:xfrm>
+                    <a:prstGeom prst="rect">
+                      <a:avLst/>
+                    </a:prstGeom>
+                  </pic:spPr>
+                </pic:pic>
+              </a:graphicData>
+            </a:graphic>
+          </wp:inline>
+        </w:drawing>
+      </w:r>
+    </w:p>
+    <w:p>
+      <w:pPr>
+        <w:pStyle w:val="Listenabsatz"/>
+        <w:numPr>
+          <w:ilvl w:val="0"/>
+          <w:numId w:val="29"/>
+        </w:numPr>
+        <w:rPr>
+          <w:lang w:val="de-DE"/>
+        </w:rPr>
+      </w:pPr>
+      <w:r>
+        <w:rPr>
+          <w:lang w:val="de-DE"/>
+        </w:rPr>
+        <w:t>Öffnen Sie die Eigenschaften der Klasse</w:t>
+      </w:r>
+      <w:r>
+        <w:rPr>
+          <w:lang w:val="de-DE"/>
+        </w:rPr>
+        <w:br/>
+        <w:t xml:space="preserve">(Kontextmenü von </w:t>
+      </w:r>
+      <w:proofErr w:type="spellStart"/>
+      <w:r>
+        <w:rPr>
+          <w:i/>
+          <w:lang w:val="de-DE"/>
+        </w:rPr>
+        <w:t>ihrName.lvclass</w:t>
+      </w:r>
+      <w:proofErr w:type="spellEnd"/>
+      <w:r>
+        <w:rPr>
+          <w:i/>
+          <w:lang w:val="de-DE"/>
+        </w:rPr>
+        <w:t>&gt;</w:t>
+      </w:r>
+      <w:r>
+        <w:rPr>
+          <w:i/>
+          <w:lang w:val="de-DE"/>
+        </w:rPr>
+        <w:t>Properties</w:t>
+      </w:r>
+      <w:r>
+        <w:rPr>
+          <w:lang w:val="de-DE"/>
+        </w:rPr>
+        <w:t>)</w:t>
+      </w:r>
+    </w:p>
+    <w:p>
+      <w:pPr>
+        <w:pStyle w:val="Listenabsatz"/>
+        <w:numPr>
+          <w:ilvl w:val="1"/>
+          <w:numId w:val="29"/>
+        </w:numPr>
+        <w:rPr>
+          <w:lang w:val="de-DE"/>
+        </w:rPr>
+      </w:pPr>
+      <w:r>
+        <w:rPr>
+          <w:lang w:val="de-DE"/>
+        </w:rPr>
+        <w:t xml:space="preserve">Versehen Sie in der Kategorie </w:t>
+      </w:r>
+      <w:r>
+        <w:rPr>
+          <w:i/>
+          <w:lang w:val="de-DE"/>
+        </w:rPr>
+        <w:t>General Settings</w:t>
+      </w:r>
+      <w:r>
+        <w:rPr>
+          <w:lang w:val="de-DE"/>
+        </w:rPr>
+        <w:t xml:space="preserve"> das </w:t>
+      </w:r>
+      <w:r>
+        <w:rPr>
+          <w:i/>
+          <w:lang w:val="de-DE"/>
+        </w:rPr>
+        <w:t>VI Icon Template</w:t>
+      </w:r>
+      <w:r>
+        <w:rPr>
+          <w:lang w:val="de-DE"/>
+        </w:rPr>
+        <w:t xml:space="preserve"> mit Ihren Initialen. Dieses Template wird als Basis für neue </w:t>
+      </w:r>
+      <w:proofErr w:type="spellStart"/>
+      <w:r>
+        <w:rPr>
+          <w:lang w:val="de-DE"/>
+        </w:rPr>
+        <w:t>VI</w:t>
+      </w:r>
+      <w:r>
+        <w:rPr>
+          <w:lang w:val="de-DE"/>
+        </w:rPr>
+        <w:t>‘</w:t>
+      </w:r>
+      <w:r>
+        <w:rPr>
+          <w:lang w:val="de-DE"/>
+        </w:rPr>
+        <w:t>s</w:t>
+      </w:r>
+      <w:proofErr w:type="spellEnd"/>
+      <w:r>
+        <w:rPr>
+          <w:lang w:val="de-DE"/>
+        </w:rPr>
+        <w:t xml:space="preserve"> benutzt.</w:t>
+      </w:r>
+    </w:p>
+    <w:p>
+      <w:pPr>
+        <w:pStyle w:val="Listenabsatz"/>
+        <w:numPr>
+          <w:ilvl w:val="1"/>
+          <w:numId w:val="29"/>
+        </w:numPr>
+        <w:rPr>
+          <w:lang w:val="de-DE"/>
+        </w:rPr>
+      </w:pPr>
+      <w:r>
+        <w:rPr>
+          <w:lang w:val="de-DE"/>
+        </w:rPr>
+        <w:t xml:space="preserve">Geben Sie in der Kategorie </w:t>
+      </w:r>
+      <w:proofErr w:type="spellStart"/>
+      <w:r>
+        <w:rPr>
+          <w:i/>
+          <w:lang w:val="de-DE"/>
+        </w:rPr>
+        <w:t>Documentation</w:t>
+      </w:r>
+      <w:proofErr w:type="spellEnd"/>
+      <w:r>
+        <w:rPr>
+          <w:lang w:val="de-DE"/>
+        </w:rPr>
+        <w:t xml:space="preserve"> eine kurze Beschreibung ein.</w:t>
+      </w:r>
+    </w:p>
+    <w:p>
+      <w:pPr>
+        <w:pStyle w:val="Listenabsatz"/>
+        <w:numPr>
+          <w:ilvl w:val="1"/>
+          <w:numId w:val="29"/>
+        </w:numPr>
+        <w:rPr>
+          <w:lang w:val="de-DE"/>
+        </w:rPr>
+      </w:pPr>
+      <w:r>
+        <w:rPr>
+          <w:noProof/>
+          <w:lang w:val="de-DE" w:eastAsia="de-DE"/>
+        </w:rPr>
+        <w:t>Schließen Sie den Dia</w:t>
+      </w:r>
+      <w:r>
+        <w:rPr>
+          <w:noProof/>
+          <w:lang w:val="de-DE" w:eastAsia="de-DE"/>
+        </w:rPr>
+        <w:t>log und</w:t>
+      </w:r>
+      <w:r>
+        <w:rPr>
+          <w:noProof/>
+          <w:lang w:val="de-DE" w:eastAsia="de-DE"/>
+        </w:rPr>
+        <w:t xml:space="preserve"> speichern Sie das Projekt.</w:t>
+      </w:r>
+    </w:p>
+    <w:p>
+      <w:pPr>
+        <w:spacing w:after="0"/>
+        <w:rPr>
+          <w:b/>
+          <w:lang w:val="de-DE"/>
+        </w:rPr>
+      </w:pPr>
+      <w:r>
+        <w:rPr>
+          <w:lang w:val="de-DE"/>
+        </w:rPr>
+        <w:br w:type="page"/>
+      </w:r>
+    </w:p>
+    <w:p>
+      <w:pPr>
+        <w:pStyle w:val="berschrift2"/>
+      </w:pPr>
+      <w:bookmarkStart w:id="6" w:name="_Toc337823838"/>
+      <w:r>
+        <w:lastRenderedPageBreak/>
+        <w:t>Vererbung einstellen</w:t>
+      </w:r>
+      <w:bookmarkEnd w:id="6"/>
+    </w:p>
+    <w:p>
+      <w:pPr>
+        <w:pStyle w:val="Listenabsatz"/>
+        <w:numPr>
+          <w:ilvl w:val="0"/>
+          <w:numId w:val="30"/>
+        </w:numPr>
+        <w:rPr>
+          <w:lang w:val="de-DE"/>
+        </w:rPr>
+      </w:pPr>
+      <w:r>
+        <w:rPr>
+          <w:lang w:val="de-DE"/>
+        </w:rPr>
+        <w:t>Öffnen Sie die Eigenschaften der Klasse</w:t>
+      </w:r>
+      <w:r>
+        <w:rPr>
+          <w:lang w:val="de-DE"/>
+        </w:rPr>
+        <w:t xml:space="preserve"> erneut.</w:t>
+      </w:r>
+    </w:p>
+    <w:p>
+      <w:pPr>
+        <w:pStyle w:val="Listenabsatz"/>
+        <w:numPr>
+          <w:ilvl w:val="0"/>
+          <w:numId w:val="30"/>
+        </w:numPr>
+        <w:rPr>
+          <w:lang w:val="de-DE"/>
+        </w:rPr>
+      </w:pPr>
+      <w:r>
+        <w:rPr>
+          <w:lang w:val="de-DE"/>
+        </w:rPr>
+        <w:t xml:space="preserve">In der Kategorie </w:t>
+      </w:r>
+      <w:proofErr w:type="spellStart"/>
+      <w:r>
+        <w:rPr>
+          <w:i/>
+          <w:lang w:val="de-DE"/>
+        </w:rPr>
+        <w:t>Inheritance</w:t>
+      </w:r>
+      <w:proofErr w:type="spellEnd"/>
+      <w:r>
+        <w:rPr>
+          <w:lang w:val="de-DE"/>
+        </w:rPr>
+        <w:t xml:space="preserve"> sehen Sie die Vererbungshierarchie Ihrer Klasse. Eine neue Klasse hat immer von </w:t>
+      </w:r>
+      <w:r>
+        <w:rPr>
+          <w:i/>
+          <w:lang w:val="de-DE"/>
+        </w:rPr>
+        <w:t xml:space="preserve">LabVIEW </w:t>
+      </w:r>
+      <w:r>
+        <w:rPr>
+          <w:i/>
+        </w:rPr>
+        <w:t>Object</w:t>
+      </w:r>
+      <w:r>
+        <w:rPr>
+          <w:lang w:val="de-DE"/>
+        </w:rPr>
+        <w:t xml:space="preserve"> geerbt.</w:t>
+      </w:r>
+      <w:r>
+        <w:rPr>
+          <w:noProof/>
+          <w:lang w:val="de-DE" w:eastAsia="de-DE"/>
+        </w:rPr>
+        <w:t xml:space="preserve"> </w:t>
+      </w:r>
+      <w:r>
+        <w:rPr>
+          <w:noProof/>
+          <w:lang w:val="de-DE" w:eastAsia="de-DE"/>
+        </w:rPr>
+        <w:drawing>
+          <wp:inline distT="0" distB="0" distL="0" distR="0" wp14:anchorId="7A272091" wp14:editId="4A195329">
+            <wp:extent cx="4008120" cy="3007580"/>
+            <wp:effectExtent l="0" t="0" r="0" b="2540"/>
+            <wp:docPr id="11" name="Grafik 11"/>
+            <wp:cNvGraphicFramePr>
+              <a:graphicFrameLocks xmlns:a="http://schemas.openxmlformats.org/drawingml/2006/main" noChangeAspect="1"/>
+            </wp:cNvGraphicFramePr>
+            <a:graphic xmlns:a="http://schemas.openxmlformats.org/drawingml/2006/main">
+              <a:graphicData uri="http://schemas.openxmlformats.org/drawingml/2006/picture">
+                <pic:pic xmlns:pic="http://schemas.openxmlformats.org/drawingml/2006/picture">
+                  <pic:nvPicPr>
+                    <pic:cNvPr id="0" name=""/>
+                    <pic:cNvPicPr/>
+                  </pic:nvPicPr>
+                  <pic:blipFill>
+                    <a:blip r:embed="rId19"/>
+                    <a:stretch>
+                      <a:fillRect/>
+                    </a:stretch>
+                  </pic:blipFill>
+                  <pic:spPr>
+                    <a:xfrm>
+                      <a:off x="0" y="0"/>
+                      <a:ext cx="4018638" cy="3015472"/>
+                    </a:xfrm>
+                    <a:prstGeom prst="rect">
+                      <a:avLst/>
+                    </a:prstGeom>
+                  </pic:spPr>
+                </pic:pic>
+              </a:graphicData>
+            </a:graphic>
+          </wp:inline>
+        </w:drawing>
+      </w:r>
+    </w:p>
+    <w:p>
+      <w:pPr>
+        <w:pStyle w:val="Listenabsatz"/>
+        <w:numPr>
+          <w:ilvl w:val="1"/>
+          <w:numId w:val="30"/>
+        </w:numPr>
+        <w:rPr>
+          <w:lang w:val="de-DE"/>
+        </w:rPr>
+      </w:pPr>
+      <w:r>
+        <w:rPr>
+          <w:lang w:val="de-DE"/>
+        </w:rPr>
+        <w:t>Lassen Sie vorerst alle Optionen unverändert. Diese werden in diesen einführenden Workshop nicht weiter behandelt.</w:t>
+      </w:r>
+    </w:p>
+    <w:p>
+      <w:pPr>
+        <w:pStyle w:val="Listenabsatz"/>
+        <w:numPr>
+          <w:ilvl w:val="1"/>
+          <w:numId w:val="30"/>
+        </w:numPr>
+        <w:rPr>
+          <w:lang w:val="de-DE"/>
+        </w:rPr>
+      </w:pPr>
+      <w:r>
+        <w:rPr>
+          <w:lang w:val="de-DE"/>
+        </w:rPr>
+        <w:t xml:space="preserve">Ändern Sie die Vererbung, indem Sie den Knopf </w:t>
+      </w:r>
+      <w:r>
+        <w:rPr>
+          <w:i/>
+          <w:lang w:val="de-DE"/>
+        </w:rPr>
+        <w:t xml:space="preserve">Change </w:t>
+      </w:r>
+      <w:proofErr w:type="spellStart"/>
+      <w:r>
+        <w:rPr>
+          <w:i/>
+          <w:lang w:val="de-DE"/>
+        </w:rPr>
+        <w:t>Inheritance</w:t>
+      </w:r>
+      <w:proofErr w:type="spellEnd"/>
+      <w:r>
+        <w:rPr>
+          <w:lang w:val="de-DE"/>
+        </w:rPr>
+        <w:t xml:space="preserve"> anklicken. Wählen Sie in dem Dialog die gewünschte Eltern-Klasse aus, in unserem Beispiel ist das </w:t>
+      </w:r>
+      <w:proofErr w:type="spellStart"/>
+      <w:r>
+        <w:rPr>
+          <w:i/>
+          <w:lang w:val="de-DE"/>
+        </w:rPr>
+        <w:t>Section.lvclass</w:t>
+      </w:r>
+      <w:proofErr w:type="spellEnd"/>
+      <w:r>
+        <w:rPr>
+          <w:lang w:val="de-DE"/>
+        </w:rPr>
+        <w:t>.</w:t>
+      </w:r>
+      <w:r>
+        <w:rPr>
+          <w:noProof/>
+          <w:lang w:val="de-DE" w:eastAsia="de-DE"/>
+        </w:rPr>
+        <w:t xml:space="preserve"> Klicken Sie </w:t>
+      </w:r>
+      <w:r>
+        <w:rPr>
+          <w:i/>
+          <w:noProof/>
+          <w:lang w:val="de-DE" w:eastAsia="de-DE"/>
+        </w:rPr>
+        <w:t>Inherit From Selected</w:t>
+      </w:r>
+      <w:r>
+        <w:rPr>
+          <w:noProof/>
+          <w:lang w:val="de-DE" w:eastAsia="de-DE"/>
+        </w:rPr>
+        <w:t xml:space="preserve"> um die Vererbungshierarchie zu ändern.</w:t>
+      </w:r>
+      <w:r>
+        <w:rPr>
+          <w:noProof/>
+          <w:lang w:val="de-DE" w:eastAsia="de-DE"/>
+        </w:rPr>
+        <w:drawing>
+          <wp:inline distT="0" distB="0" distL="0" distR="0" wp14:anchorId="489828BB" wp14:editId="105F69CD">
+            <wp:extent cx="3840480" cy="2862598"/>
+            <wp:effectExtent l="0" t="0" r="7620" b="0"/>
+            <wp:docPr id="12" name="Grafik 12"/>
+            <wp:cNvGraphicFramePr>
+              <a:graphicFrameLocks xmlns:a="http://schemas.openxmlformats.org/drawingml/2006/main" noChangeAspect="1"/>
+            </wp:cNvGraphicFramePr>
+            <a:graphic xmlns:a="http://schemas.openxmlformats.org/drawingml/2006/main">
+              <a:graphicData uri="http://schemas.openxmlformats.org/drawingml/2006/picture">
+                <pic:pic xmlns:pic="http://schemas.openxmlformats.org/drawingml/2006/picture">
+                  <pic:nvPicPr>
+                    <pic:cNvPr id="0" name=""/>
+                    <pic:cNvPicPr/>
+                  </pic:nvPicPr>
+                  <pic:blipFill>
+                    <a:blip r:embed="rId20"/>
+                    <a:stretch>
+                      <a:fillRect/>
+                    </a:stretch>
+                  </pic:blipFill>
+                  <pic:spPr>
+                    <a:xfrm>
+                      <a:off x="0" y="0"/>
+                      <a:ext cx="3845275" cy="2866172"/>
+                    </a:xfrm>
+                    <a:prstGeom prst="rect">
+                      <a:avLst/>
+                    </a:prstGeom>
+                  </pic:spPr>
+                </pic:pic>
+              </a:graphicData>
+            </a:graphic>
+          </wp:inline>
+        </w:drawing>
+      </w:r>
+    </w:p>
+    <w:p>
+      <w:pPr>
+        <w:pStyle w:val="Listenabsatz"/>
+        <w:numPr>
+          <w:ilvl w:val="2"/>
+          <w:numId w:val="29"/>
+        </w:numPr>
+        <w:rPr>
+          <w:lang w:val="de-DE"/>
+        </w:rPr>
+      </w:pPr>
+      <w:r>
+        <w:rPr>
+          <w:noProof/>
+          <w:lang w:val="de-DE" w:eastAsia="de-DE"/>
+        </w:rPr>
+        <w:t>Schließen Sie den Dia</w:t>
+      </w:r>
+      <w:r>
+        <w:rPr>
+          <w:noProof/>
+          <w:lang w:val="de-DE" w:eastAsia="de-DE"/>
+        </w:rPr>
+        <w:t>log und</w:t>
+      </w:r>
+      <w:r>
+        <w:rPr>
+          <w:noProof/>
+          <w:lang w:val="de-DE" w:eastAsia="de-DE"/>
+        </w:rPr>
+        <w:t xml:space="preserve"> speichern Sie das Projekt.</w:t>
+      </w:r>
+    </w:p>
+    <w:p>
+      <w:pPr>
+        <w:pStyle w:val="Listenabsatz"/>
+        <w:numPr>
+          <w:ilvl w:val="0"/>
+          <w:numId w:val="29"/>
+        </w:numPr>
+        <w:rPr>
+          <w:lang w:val="de-DE"/>
+        </w:rPr>
+      </w:pPr>
+      <w:r>
+        <w:rPr>
+          <w:lang w:val="de-DE"/>
+        </w:rPr>
+        <w:t>Öffnen Sie die LabVIEW Class Hierarchie (</w:t>
+      </w:r>
+      <w:r>
+        <w:rPr>
+          <w:i/>
+          <w:lang w:val="de-DE"/>
+        </w:rPr>
+        <w:t>Menü&gt;View</w:t>
+      </w:r>
+      <w:r>
+        <w:rPr>
+          <w:lang w:val="de-DE"/>
+        </w:rPr>
+        <w:t xml:space="preserve">). Sie finden Ihre Klasse im Vererbungsbaum jetzt unterhalb der Klasse </w:t>
+      </w:r>
+      <w:proofErr w:type="spellStart"/>
+      <w:r>
+        <w:rPr>
+          <w:i/>
+          <w:lang w:val="de-DE"/>
+        </w:rPr>
+        <w:t>Section.lvclass</w:t>
+      </w:r>
+      <w:proofErr w:type="spellEnd"/>
+      <w:r>
+        <w:rPr>
+          <w:lang w:val="de-DE"/>
+        </w:rPr>
+        <w:t>.</w:t>
+      </w:r>
+    </w:p>
+    <w:p>
+      <w:pPr>
+        <w:pStyle w:val="berschrift2"/>
+      </w:pPr>
+      <w:bookmarkStart w:id="7" w:name="_Toc337823839"/>
+      <w:r>
+        <w:lastRenderedPageBreak/>
+        <w:t>Attribute hinzufügen</w:t>
+      </w:r>
+      <w:bookmarkEnd w:id="7"/>
+    </w:p>
+    <w:p>
+      <w:pPr>
+        <w:jc w:val="both"/>
+        <w:rPr>
+          <w:lang w:val="de-DE"/>
+        </w:rPr>
+      </w:pPr>
+      <w:r>
+        <w:rPr>
+          <w:noProof/>
+          <w:lang w:val="de-DE" w:eastAsia="de-DE"/>
+        </w:rPr>
+        <w:t>Erweitern Sie I</w:t>
+      </w:r>
+      <w:r>
+        <w:rPr>
+          <w:noProof/>
+          <w:lang w:val="de-DE" w:eastAsia="de-DE"/>
+        </w:rPr>
+        <w:t xml:space="preserve">hre Klasse und öffnen Sie das </w:t>
+      </w:r>
+      <w:r>
+        <w:rPr>
+          <w:i/>
+          <w:noProof/>
+          <w:lang w:val="de-DE" w:eastAsia="de-DE"/>
+        </w:rPr>
+        <w:t>ihrName_Section.ctl</w:t>
+      </w:r>
+      <w:r>
+        <w:rPr>
+          <w:noProof/>
+          <w:lang w:val="de-DE" w:eastAsia="de-DE"/>
+        </w:rPr>
+        <w:t>. (Es entspricht der Typedefinition beim nicht objekt-orientierten Programmieren.)</w:t>
+      </w:r>
+    </w:p>
+    <w:p>
+      <w:pPr>
+        <w:pStyle w:val="Listenabsatz"/>
+        <w:numPr>
+          <w:ilvl w:val="0"/>
+          <w:numId w:val="32"/>
+        </w:numPr>
+        <w:rPr>
+          <w:lang w:val="de-DE"/>
+        </w:rPr>
+      </w:pPr>
+      <w:r>
+        <w:rPr>
+          <w:noProof/>
+          <w:lang w:val="de-DE" w:eastAsia="de-DE"/>
+        </w:rPr>
+        <w:t xml:space="preserve">Fügen Sie dem </w:t>
+      </w:r>
+      <w:r>
+        <w:rPr>
+          <w:i/>
+          <w:noProof/>
+          <w:lang w:val="de-DE" w:eastAsia="de-DE"/>
+        </w:rPr>
+        <w:t>Cluster of class private data</w:t>
+      </w:r>
+      <w:r>
+        <w:rPr>
+          <w:noProof/>
+          <w:lang w:val="de-DE" w:eastAsia="de-DE"/>
+        </w:rPr>
+        <w:t xml:space="preserve"> die von Ihnen gewünschten Attribute von der </w:t>
+      </w:r>
+      <w:r>
+        <w:rPr>
+          <w:i/>
+          <w:noProof/>
+          <w:lang w:val="de-DE" w:eastAsia="de-DE"/>
+        </w:rPr>
+        <w:t>Controls</w:t>
+      </w:r>
+      <w:r>
+        <w:rPr>
+          <w:noProof/>
+          <w:lang w:val="de-DE" w:eastAsia="de-DE"/>
+        </w:rPr>
+        <w:t xml:space="preserve">-Palette </w:t>
+      </w:r>
+      <w:r>
+        <w:rPr>
+          <w:noProof/>
+          <w:lang w:val="de-DE" w:eastAsia="de-DE"/>
+        </w:rPr>
+        <w:t xml:space="preserve">hinzu und vergeben einen sinvollen Name, z.B. ein </w:t>
+      </w:r>
+      <w:r>
+        <w:rPr>
+          <w:i/>
+          <w:noProof/>
+          <w:lang w:val="de-DE" w:eastAsia="de-DE"/>
+        </w:rPr>
+        <w:t>Numeric</w:t>
+      </w:r>
+      <w:r>
+        <w:rPr>
+          <w:noProof/>
+          <w:lang w:val="de-DE" w:eastAsia="de-DE"/>
+        </w:rPr>
+        <w:t xml:space="preserve"> Control vom Typ </w:t>
+      </w:r>
+      <w:r>
+        <w:rPr>
+          <w:i/>
+          <w:noProof/>
+          <w:lang w:val="de-DE" w:eastAsia="de-DE"/>
+        </w:rPr>
+        <w:t>Double</w:t>
+      </w:r>
+      <w:r>
+        <w:rPr>
+          <w:noProof/>
+          <w:lang w:val="de-DE" w:eastAsia="de-DE"/>
+        </w:rPr>
+        <w:t xml:space="preserve"> mit dem Namen </w:t>
+      </w:r>
+      <w:r>
+        <w:rPr>
+          <w:i/>
+          <w:noProof/>
+          <w:lang w:val="de-DE" w:eastAsia="de-DE"/>
+        </w:rPr>
+        <w:t>meineZahl</w:t>
+      </w:r>
+      <w:r>
+        <w:rPr>
+          <w:noProof/>
+          <w:lang w:val="de-DE" w:eastAsia="de-DE"/>
+        </w:rPr>
+        <w:t>.</w:t>
+      </w:r>
+      <w:r>
+        <w:rPr>
+          <w:noProof/>
+          <w:lang w:val="de-DE" w:eastAsia="de-DE"/>
+        </w:rPr>
+        <w:t xml:space="preserve"> </w:t>
+      </w:r>
+      <w:r>
+        <w:rPr>
+          <w:noProof/>
+          <w:lang w:val="de-DE" w:eastAsia="de-DE"/>
+        </w:rPr>
+        <w:drawing>
+          <wp:inline distT="0" distB="0" distL="0" distR="0" wp14:anchorId="376A851C" wp14:editId="0C816063">
+            <wp:extent cx="2600325" cy="1828800"/>
+            <wp:effectExtent l="0" t="0" r="9525" b="0"/>
+            <wp:docPr id="13" name="Grafik 13"/>
             <wp:cNvGraphicFramePr>
               <a:graphicFrameLocks xmlns:a="http://schemas.openxmlformats.org/drawingml/2006/main" noChangeAspect="1"/>
             </wp:cNvGraphicFramePr>
@@ -5474,758 +6306,6 @@
                   <pic:spPr>
                     <a:xfrm>
                       <a:off x="0" y="0"/>
-                      <a:ext cx="3476625" cy="1362075"/>
-                    </a:xfrm>
-                    <a:prstGeom prst="rect">
-                      <a:avLst/>
-                    </a:prstGeom>
-                  </pic:spPr>
-                </pic:pic>
-              </a:graphicData>
-            </a:graphic>
-          </wp:inline>
-        </w:drawing>
-      </w:r>
-    </w:p>
-    <w:p>
-      <w:pPr>
-        <w:pStyle w:val="Listenabsatz"/>
-        <w:numPr>
-          <w:ilvl w:val="0"/>
-          <w:numId w:val="29"/>
-        </w:numPr>
-        <w:rPr>
-          <w:lang w:val="de-DE"/>
-        </w:rPr>
-      </w:pPr>
-      <w:r>
-        <w:rPr>
-          <w:lang w:val="de-DE"/>
-        </w:rPr>
-        <w:t>Öffnen Sie die Eigenschaften der Klasse</w:t>
-      </w:r>
-      <w:r>
-        <w:rPr>
-          <w:lang w:val="de-DE"/>
-        </w:rPr>
-        <w:br/>
-        <w:t xml:space="preserve">(Kontextmenü von </w:t>
-      </w:r>
-      <w:proofErr w:type="spellStart"/>
-      <w:r>
-        <w:rPr>
-          <w:i/>
-          <w:lang w:val="de-DE"/>
-        </w:rPr>
-        <w:t>ihrName.lvclass</w:t>
-      </w:r>
-      <w:proofErr w:type="spellEnd"/>
-      <w:r>
-        <w:rPr>
-          <w:i/>
-          <w:lang w:val="de-DE"/>
-        </w:rPr>
-        <w:t>&gt;</w:t>
-      </w:r>
-      <w:r>
-        <w:rPr>
-          <w:i/>
-          <w:lang w:val="de-DE"/>
-        </w:rPr>
-        <w:t>Properties</w:t>
-      </w:r>
-      <w:r>
-        <w:rPr>
-          <w:lang w:val="de-DE"/>
-        </w:rPr>
-        <w:t>)</w:t>
-      </w:r>
-    </w:p>
-    <w:p>
-      <w:pPr>
-        <w:pStyle w:val="Listenabsatz"/>
-        <w:numPr>
-          <w:ilvl w:val="1"/>
-          <w:numId w:val="29"/>
-        </w:numPr>
-        <w:rPr>
-          <w:lang w:val="de-DE"/>
-        </w:rPr>
-      </w:pPr>
-      <w:r>
-        <w:rPr>
-          <w:lang w:val="de-DE"/>
-        </w:rPr>
-        <w:t xml:space="preserve">Versehen Sie in der Kategorie </w:t>
-      </w:r>
-      <w:r>
-        <w:rPr>
-          <w:i/>
-          <w:lang w:val="de-DE"/>
-        </w:rPr>
-        <w:t>General Settings</w:t>
-      </w:r>
-      <w:r>
-        <w:rPr>
-          <w:lang w:val="de-DE"/>
-        </w:rPr>
-        <w:t xml:space="preserve"> das </w:t>
-      </w:r>
-      <w:r>
-        <w:rPr>
-          <w:i/>
-          <w:lang w:val="de-DE"/>
-        </w:rPr>
-        <w:t>VI Icon Template</w:t>
-      </w:r>
-      <w:r>
-        <w:rPr>
-          <w:lang w:val="de-DE"/>
-        </w:rPr>
-        <w:t xml:space="preserve"> mit Ihren Initialen. Dieses Template wird als Basis für neue </w:t>
-      </w:r>
-      <w:proofErr w:type="spellStart"/>
-      <w:r>
-        <w:rPr>
-          <w:lang w:val="de-DE"/>
-        </w:rPr>
-        <w:t>VI</w:t>
-      </w:r>
-      <w:r>
-        <w:rPr>
-          <w:lang w:val="de-DE"/>
-        </w:rPr>
-        <w:t>‘</w:t>
-      </w:r>
-      <w:r>
-        <w:rPr>
-          <w:lang w:val="de-DE"/>
-        </w:rPr>
-        <w:t>s</w:t>
-      </w:r>
-      <w:proofErr w:type="spellEnd"/>
-      <w:r>
-        <w:rPr>
-          <w:lang w:val="de-DE"/>
-        </w:rPr>
-        <w:t xml:space="preserve"> benutzt.</w:t>
-      </w:r>
-    </w:p>
-    <w:p>
-      <w:pPr>
-        <w:pStyle w:val="Listenabsatz"/>
-        <w:numPr>
-          <w:ilvl w:val="1"/>
-          <w:numId w:val="29"/>
-        </w:numPr>
-        <w:rPr>
-          <w:lang w:val="de-DE"/>
-        </w:rPr>
-      </w:pPr>
-      <w:r>
-        <w:rPr>
-          <w:lang w:val="de-DE"/>
-        </w:rPr>
-        <w:t xml:space="preserve">Geben Sie in der Kategorie </w:t>
-      </w:r>
-      <w:proofErr w:type="spellStart"/>
-      <w:r>
-        <w:rPr>
-          <w:i/>
-          <w:lang w:val="de-DE"/>
-        </w:rPr>
-        <w:t>Documentation</w:t>
-      </w:r>
-      <w:proofErr w:type="spellEnd"/>
-      <w:r>
-        <w:rPr>
-          <w:lang w:val="de-DE"/>
-        </w:rPr>
-        <w:t xml:space="preserve"> eine kurze Beschreibung ein.</w:t>
-      </w:r>
-    </w:p>
-    <w:p>
-      <w:pPr>
-        <w:pStyle w:val="Listenabsatz"/>
-        <w:numPr>
-          <w:ilvl w:val="1"/>
-          <w:numId w:val="29"/>
-        </w:numPr>
-        <w:rPr>
-          <w:lang w:val="de-DE"/>
-        </w:rPr>
-      </w:pPr>
-      <w:r>
-        <w:rPr>
-          <w:noProof/>
-          <w:lang w:val="de-DE" w:eastAsia="de-DE"/>
-        </w:rPr>
-        <w:t>Schließen Sie den Dia</w:t>
-      </w:r>
-      <w:r>
-        <w:rPr>
-          <w:noProof/>
-          <w:lang w:val="de-DE" w:eastAsia="de-DE"/>
-        </w:rPr>
-        <w:t>log und</w:t>
-      </w:r>
-      <w:r>
-        <w:rPr>
-          <w:noProof/>
-          <w:lang w:val="de-DE" w:eastAsia="de-DE"/>
-        </w:rPr>
-        <w:t xml:space="preserve"> speichern Sie das Projekt.</w:t>
-      </w:r>
-    </w:p>
-    <w:p>
-      <w:pPr>
-        <w:spacing w:after="0"/>
-        <w:rPr>
-          <w:b/>
-          <w:lang w:val="de-DE"/>
-        </w:rPr>
-      </w:pPr>
-      <w:r>
-        <w:rPr>
-          <w:lang w:val="de-DE"/>
-        </w:rPr>
-        <w:br w:type="page"/>
-      </w:r>
-    </w:p>
-    <w:p>
-      <w:pPr>
-        <w:pStyle w:val="berschrift2"/>
-      </w:pPr>
-      <w:bookmarkStart w:id="6" w:name="_Toc337823838"/>
-      <w:r>
-        <w:lastRenderedPageBreak/>
-        <w:t>Vererbung einstellen</w:t>
-      </w:r>
-      <w:bookmarkEnd w:id="6"/>
-    </w:p>
-    <w:p>
-      <w:pPr>
-        <w:pStyle w:val="Listenabsatz"/>
-        <w:numPr>
-          <w:ilvl w:val="0"/>
-          <w:numId w:val="30"/>
-        </w:numPr>
-        <w:rPr>
-          <w:lang w:val="de-DE"/>
-        </w:rPr>
-      </w:pPr>
-      <w:r>
-        <w:rPr>
-          <w:lang w:val="de-DE"/>
-        </w:rPr>
-        <w:t>Öffnen Sie die Eigenschaften der Klasse</w:t>
-      </w:r>
-      <w:r>
-        <w:rPr>
-          <w:lang w:val="de-DE"/>
-        </w:rPr>
-        <w:t xml:space="preserve"> erneut.</w:t>
-      </w:r>
-    </w:p>
-    <w:p>
-      <w:pPr>
-        <w:pStyle w:val="Listenabsatz"/>
-        <w:numPr>
-          <w:ilvl w:val="0"/>
-          <w:numId w:val="30"/>
-        </w:numPr>
-        <w:rPr>
-          <w:lang w:val="de-DE"/>
-        </w:rPr>
-      </w:pPr>
-      <w:r>
-        <w:rPr>
-          <w:lang w:val="de-DE"/>
-        </w:rPr>
-        <w:t xml:space="preserve">In der Kategorie </w:t>
-      </w:r>
-      <w:proofErr w:type="spellStart"/>
-      <w:r>
-        <w:rPr>
-          <w:i/>
-          <w:lang w:val="de-DE"/>
-        </w:rPr>
-        <w:t>Inheritance</w:t>
-      </w:r>
-      <w:proofErr w:type="spellEnd"/>
-      <w:r>
-        <w:rPr>
-          <w:lang w:val="de-DE"/>
-        </w:rPr>
-        <w:t xml:space="preserve"> sehen Sie die Vererbungshierarchie Ihrer Klasse. Eine neue Klasse hat immer von </w:t>
-      </w:r>
-      <w:r>
-        <w:rPr>
-          <w:i/>
-          <w:lang w:val="de-DE"/>
-        </w:rPr>
-        <w:t xml:space="preserve">LabVIEW </w:t>
-      </w:r>
-      <w:r>
-        <w:rPr>
-          <w:i/>
-        </w:rPr>
-        <w:t>Object</w:t>
-      </w:r>
-      <w:r>
-        <w:rPr>
-          <w:lang w:val="de-DE"/>
-        </w:rPr>
-        <w:t xml:space="preserve"> geerbt.</w:t>
-      </w:r>
-      <w:r>
-        <w:rPr>
-          <w:noProof/>
-          <w:lang w:val="de-DE" w:eastAsia="de-DE"/>
-        </w:rPr>
-        <w:t xml:space="preserve"> </w:t>
-      </w:r>
-      <w:r>
-        <w:rPr>
-          <w:noProof/>
-          <w:lang w:val="de-DE" w:eastAsia="de-DE"/>
-        </w:rPr>
-        <w:drawing>
-          <wp:inline distT="0" distB="0" distL="0" distR="0" wp14:anchorId="164F9B23" wp14:editId="06FF3BB0">
-            <wp:extent cx="4008120" cy="3007580"/>
-            <wp:effectExtent l="0" t="0" r="0" b="2540"/>
-            <wp:docPr id="11" name="Grafik 11"/>
-            <wp:cNvGraphicFramePr>
-              <a:graphicFrameLocks xmlns:a="http://schemas.openxmlformats.org/drawingml/2006/main" noChangeAspect="1"/>
-            </wp:cNvGraphicFramePr>
-            <a:graphic xmlns:a="http://schemas.openxmlformats.org/drawingml/2006/main">
-              <a:graphicData uri="http://schemas.openxmlformats.org/drawingml/2006/picture">
-                <pic:pic xmlns:pic="http://schemas.openxmlformats.org/drawingml/2006/picture">
-                  <pic:nvPicPr>
-                    <pic:cNvPr id="0" name=""/>
-                    <pic:cNvPicPr/>
-                  </pic:nvPicPr>
-                  <pic:blipFill>
-                    <a:blip r:embed="rId22"/>
-                    <a:stretch>
-                      <a:fillRect/>
-                    </a:stretch>
-                  </pic:blipFill>
-                  <pic:spPr>
-                    <a:xfrm>
-                      <a:off x="0" y="0"/>
-                      <a:ext cx="4018638" cy="3015472"/>
-                    </a:xfrm>
-                    <a:prstGeom prst="rect">
-                      <a:avLst/>
-                    </a:prstGeom>
-                  </pic:spPr>
-                </pic:pic>
-              </a:graphicData>
-            </a:graphic>
-          </wp:inline>
-        </w:drawing>
-      </w:r>
-    </w:p>
-    <w:p>
-      <w:pPr>
-        <w:pStyle w:val="Listenabsatz"/>
-        <w:numPr>
-          <w:ilvl w:val="1"/>
-          <w:numId w:val="30"/>
-        </w:numPr>
-        <w:rPr>
-          <w:lang w:val="de-DE"/>
-        </w:rPr>
-      </w:pPr>
-      <w:r>
-        <w:rPr>
-          <w:lang w:val="de-DE"/>
-        </w:rPr>
-        <w:t>Lassen Sie vorerst alle Optionen unverändert. Diese werden in diesen einführenden Workshop nicht weiter behandelt.</w:t>
-      </w:r>
-    </w:p>
-    <w:p>
-      <w:pPr>
-        <w:pStyle w:val="Listenabsatz"/>
-        <w:numPr>
-          <w:ilvl w:val="1"/>
-          <w:numId w:val="30"/>
-        </w:numPr>
-        <w:rPr>
-          <w:lang w:val="de-DE"/>
-        </w:rPr>
-      </w:pPr>
-      <w:r>
-        <w:rPr>
-          <w:lang w:val="de-DE"/>
-        </w:rPr>
-        <w:t xml:space="preserve">Ändern Sie die Vererbung, indem Sie den Knopf </w:t>
-      </w:r>
-      <w:r>
-        <w:rPr>
-          <w:i/>
-          <w:lang w:val="de-DE"/>
-        </w:rPr>
-        <w:t xml:space="preserve">Change </w:t>
-      </w:r>
-      <w:proofErr w:type="spellStart"/>
-      <w:r>
-        <w:rPr>
-          <w:i/>
-          <w:lang w:val="de-DE"/>
-        </w:rPr>
-        <w:t>Inheritance</w:t>
-      </w:r>
-      <w:proofErr w:type="spellEnd"/>
-      <w:r>
-        <w:rPr>
-          <w:lang w:val="de-DE"/>
-        </w:rPr>
-        <w:t xml:space="preserve"> anklicken. Wählen Sie in dem Dialog die gewünschte Eltern-Klasse aus, in unserem Beispiel ist das </w:t>
-      </w:r>
-      <w:proofErr w:type="spellStart"/>
-      <w:r>
-        <w:rPr>
-          <w:i/>
-          <w:lang w:val="de-DE"/>
-        </w:rPr>
-        <w:t>Section.lvclass</w:t>
-      </w:r>
-      <w:proofErr w:type="spellEnd"/>
-      <w:r>
-        <w:rPr>
-          <w:lang w:val="de-DE"/>
-        </w:rPr>
-        <w:t>.</w:t>
-      </w:r>
-      <w:r>
-        <w:rPr>
-          <w:noProof/>
-          <w:lang w:val="de-DE" w:eastAsia="de-DE"/>
-        </w:rPr>
-        <w:t xml:space="preserve"> Klicken Sie </w:t>
-      </w:r>
-      <w:r>
-        <w:rPr>
-          <w:i/>
-          <w:noProof/>
-          <w:lang w:val="de-DE" w:eastAsia="de-DE"/>
-        </w:rPr>
-        <w:t>Inherit From Selected</w:t>
-      </w:r>
-      <w:r>
-        <w:rPr>
-          <w:noProof/>
-          <w:lang w:val="de-DE" w:eastAsia="de-DE"/>
-        </w:rPr>
-        <w:t xml:space="preserve"> um die Vererbungshierarchie zu ändern.</w:t>
-      </w:r>
-      <w:r>
-        <w:rPr>
-          <w:noProof/>
-          <w:lang w:val="de-DE" w:eastAsia="de-DE"/>
-        </w:rPr>
-        <w:drawing>
-          <wp:inline distT="0" distB="0" distL="0" distR="0" wp14:anchorId="1398704C" wp14:editId="5A18DFBC">
-            <wp:extent cx="3840480" cy="2862598"/>
-            <wp:effectExtent l="0" t="0" r="7620" b="0"/>
-            <wp:docPr id="12" name="Grafik 12"/>
-            <wp:cNvGraphicFramePr>
-              <a:graphicFrameLocks xmlns:a="http://schemas.openxmlformats.org/drawingml/2006/main" noChangeAspect="1"/>
-            </wp:cNvGraphicFramePr>
-            <a:graphic xmlns:a="http://schemas.openxmlformats.org/drawingml/2006/main">
-              <a:graphicData uri="http://schemas.openxmlformats.org/drawingml/2006/picture">
-                <pic:pic xmlns:pic="http://schemas.openxmlformats.org/drawingml/2006/picture">
-                  <pic:nvPicPr>
-                    <pic:cNvPr id="0" name=""/>
-                    <pic:cNvPicPr/>
-                  </pic:nvPicPr>
-                  <pic:blipFill>
-                    <a:blip r:embed="rId23"/>
-                    <a:stretch>
-                      <a:fillRect/>
-                    </a:stretch>
-                  </pic:blipFill>
-                  <pic:spPr>
-                    <a:xfrm>
-                      <a:off x="0" y="0"/>
-                      <a:ext cx="3845275" cy="2866172"/>
-                    </a:xfrm>
-                    <a:prstGeom prst="rect">
-                      <a:avLst/>
-                    </a:prstGeom>
-                  </pic:spPr>
-                </pic:pic>
-              </a:graphicData>
-            </a:graphic>
-          </wp:inline>
-        </w:drawing>
-      </w:r>
-    </w:p>
-    <w:p>
-      <w:pPr>
-        <w:pStyle w:val="Listenabsatz"/>
-        <w:numPr>
-          <w:ilvl w:val="2"/>
-          <w:numId w:val="29"/>
-        </w:numPr>
-        <w:rPr>
-          <w:lang w:val="de-DE"/>
-        </w:rPr>
-      </w:pPr>
-      <w:r>
-        <w:rPr>
-          <w:noProof/>
-          <w:lang w:val="de-DE" w:eastAsia="de-DE"/>
-        </w:rPr>
-        <w:t>Schließen Sie den Dia</w:t>
-      </w:r>
-      <w:r>
-        <w:rPr>
-          <w:noProof/>
-          <w:lang w:val="de-DE" w:eastAsia="de-DE"/>
-        </w:rPr>
-        <w:t>log und</w:t>
-      </w:r>
-      <w:r>
-        <w:rPr>
-          <w:noProof/>
-          <w:lang w:val="de-DE" w:eastAsia="de-DE"/>
-        </w:rPr>
-        <w:t xml:space="preserve"> speichern Sie das Projekt.</w:t>
-      </w:r>
-    </w:p>
-    <w:p>
-      <w:pPr>
-        <w:pStyle w:val="Listenabsatz"/>
-        <w:numPr>
-          <w:ilvl w:val="0"/>
-          <w:numId w:val="29"/>
-        </w:numPr>
-        <w:rPr>
-          <w:lang w:val="de-DE"/>
-        </w:rPr>
-      </w:pPr>
-      <w:r>
-        <w:rPr>
-          <w:lang w:val="de-DE"/>
-        </w:rPr>
-        <w:t>Öffnen Sie die LabVIEW Class Hierarchie (</w:t>
-      </w:r>
-      <w:r>
-        <w:rPr>
-          <w:i/>
-          <w:lang w:val="de-DE"/>
-        </w:rPr>
-        <w:t>Menü&gt;View</w:t>
-      </w:r>
-      <w:r>
-        <w:rPr>
-          <w:lang w:val="de-DE"/>
-        </w:rPr>
-        <w:t xml:space="preserve">). Sie finden Ihre Klasse im Vererbungsbaum jetzt unterhalb der Klasse </w:t>
-      </w:r>
-      <w:proofErr w:type="spellStart"/>
-      <w:r>
-        <w:rPr>
-          <w:i/>
-          <w:lang w:val="de-DE"/>
-        </w:rPr>
-        <w:t>Section.lvclass</w:t>
-      </w:r>
-      <w:proofErr w:type="spellEnd"/>
-      <w:r>
-        <w:rPr>
-          <w:lang w:val="de-DE"/>
-        </w:rPr>
-        <w:t>.</w:t>
-      </w:r>
-    </w:p>
-    <w:p>
-      <w:pPr>
-        <w:pStyle w:val="berschrift2"/>
-      </w:pPr>
-      <w:bookmarkStart w:id="7" w:name="_Toc337823839"/>
-      <w:r>
-        <w:lastRenderedPageBreak/>
-        <w:t>Attribute hinzufügen</w:t>
-      </w:r>
-      <w:bookmarkEnd w:id="7"/>
-    </w:p>
-    <w:p>
-      <w:pPr>
-        <w:jc w:val="both"/>
-        <w:rPr>
-          <w:lang w:val="de-DE"/>
-        </w:rPr>
-      </w:pPr>
-      <w:r>
-        <w:rPr>
-          <w:noProof/>
-          <w:lang w:val="de-DE" w:eastAsia="de-DE"/>
-        </w:rPr>
-        <w:t>Erweitern Sie I</w:t>
-      </w:r>
-      <w:r>
-        <w:rPr>
-          <w:noProof/>
-          <w:lang w:val="de-DE" w:eastAsia="de-DE"/>
-        </w:rPr>
-        <w:t xml:space="preserve">hre Klasse und öffnen Sie das </w:t>
-      </w:r>
-      <w:r>
-        <w:rPr>
-          <w:i/>
-          <w:noProof/>
-          <w:lang w:val="de-DE" w:eastAsia="de-DE"/>
-        </w:rPr>
-        <w:t>ihrName_Section.ctl</w:t>
-      </w:r>
-      <w:r>
-        <w:rPr>
-          <w:noProof/>
-          <w:lang w:val="de-DE" w:eastAsia="de-DE"/>
-        </w:rPr>
-        <w:t>. (Es entspricht der Typedefinition beim nicht objekt-orientierten Programmieren.)</w:t>
-      </w:r>
-    </w:p>
-    <w:p>
-      <w:pPr>
-        <w:pStyle w:val="Listenabsatz"/>
-        <w:numPr>
-          <w:ilvl w:val="0"/>
-          <w:numId w:val="32"/>
-        </w:numPr>
-        <w:rPr>
-          <w:lang w:val="de-DE"/>
-        </w:rPr>
-      </w:pPr>
-      <w:r>
-        <w:rPr>
-          <w:noProof/>
-          <w:lang w:val="de-DE" w:eastAsia="de-DE"/>
-        </w:rPr>
-        <w:t xml:space="preserve">Fügen Sie dem </w:t>
-      </w:r>
-      <w:r>
-        <w:rPr>
-          <w:i/>
-          <w:noProof/>
-          <w:lang w:val="de-DE" w:eastAsia="de-DE"/>
-        </w:rPr>
-        <w:t>Cluster of class private data</w:t>
-      </w:r>
-      <w:r>
-        <w:rPr>
-          <w:noProof/>
-          <w:lang w:val="de-DE" w:eastAsia="de-DE"/>
-        </w:rPr>
-        <w:t xml:space="preserve"> die von Ihnen gewünschten Attribute von der </w:t>
-      </w:r>
-      <w:r>
-        <w:rPr>
-          <w:i/>
-          <w:noProof/>
-          <w:lang w:val="de-DE" w:eastAsia="de-DE"/>
-        </w:rPr>
-        <w:t>Controls</w:t>
-      </w:r>
-      <w:r>
-        <w:rPr>
-          <w:noProof/>
-          <w:lang w:val="de-DE" w:eastAsia="de-DE"/>
-        </w:rPr>
-        <w:t xml:space="preserve">-Palette </w:t>
-      </w:r>
-      <w:r>
-        <w:rPr>
-          <w:noProof/>
-          <w:lang w:val="de-DE" w:eastAsia="de-DE"/>
-        </w:rPr>
-        <w:t xml:space="preserve">hinzu und vergeben einen sinvollen Name, z.B. ein </w:t>
-      </w:r>
-      <w:r>
-        <w:rPr>
-          <w:i/>
-          <w:noProof/>
-          <w:lang w:val="de-DE" w:eastAsia="de-DE"/>
-        </w:rPr>
-        <w:t>Numeric</w:t>
-      </w:r>
-      <w:r>
-        <w:rPr>
-          <w:noProof/>
-          <w:lang w:val="de-DE" w:eastAsia="de-DE"/>
-        </w:rPr>
-        <w:t xml:space="preserve"> Control vom Typ </w:t>
-      </w:r>
-      <w:r>
-        <w:rPr>
-          <w:i/>
-          <w:noProof/>
-          <w:lang w:val="de-DE" w:eastAsia="de-DE"/>
-        </w:rPr>
-        <w:t>Double</w:t>
-      </w:r>
-      <w:r>
-        <w:rPr>
-          <w:noProof/>
-          <w:lang w:val="de-DE" w:eastAsia="de-DE"/>
-        </w:rPr>
-        <w:t xml:space="preserve"> mit dem Namen </w:t>
-      </w:r>
-      <w:r>
-        <w:rPr>
-          <w:i/>
-          <w:noProof/>
-          <w:lang w:val="de-DE" w:eastAsia="de-DE"/>
-        </w:rPr>
-        <w:t>meineZahl</w:t>
-      </w:r>
-      <w:r>
-        <w:rPr>
-          <w:noProof/>
-          <w:lang w:val="de-DE" w:eastAsia="de-DE"/>
-        </w:rPr>
-        <w:t>.</w:t>
-      </w:r>
-      <w:r>
-        <w:rPr>
-          <w:noProof/>
-          <w:lang w:val="de-DE" w:eastAsia="de-DE"/>
-        </w:rPr>
-        <w:t xml:space="preserve"> </w:t>
-      </w:r>
-      <w:r>
-        <w:rPr>
-          <w:noProof/>
-          <w:lang w:val="de-DE" w:eastAsia="de-DE"/>
-        </w:rPr>
-        <w:drawing>
-          <wp:inline distT="0" distB="0" distL="0" distR="0" wp14:anchorId="70A0D235" wp14:editId="64AD2F77">
-            <wp:extent cx="2600325" cy="1828800"/>
-            <wp:effectExtent l="0" t="0" r="9525" b="0"/>
-            <wp:docPr id="13" name="Grafik 13"/>
-            <wp:cNvGraphicFramePr>
-              <a:graphicFrameLocks xmlns:a="http://schemas.openxmlformats.org/drawingml/2006/main" noChangeAspect="1"/>
-            </wp:cNvGraphicFramePr>
-            <a:graphic xmlns:a="http://schemas.openxmlformats.org/drawingml/2006/main">
-              <a:graphicData uri="http://schemas.openxmlformats.org/drawingml/2006/picture">
-                <pic:pic xmlns:pic="http://schemas.openxmlformats.org/drawingml/2006/picture">
-                  <pic:nvPicPr>
-                    <pic:cNvPr id="0" name=""/>
-                    <pic:cNvPicPr/>
-                  </pic:nvPicPr>
-                  <pic:blipFill>
-                    <a:blip r:embed="rId24"/>
-                    <a:stretch>
-                      <a:fillRect/>
-                    </a:stretch>
-                  </pic:blipFill>
-                  <pic:spPr>
-                    <a:xfrm>
-                      <a:off x="0" y="0"/>
                       <a:ext cx="2600325" cy="1828800"/>
                     </a:xfrm>
                     <a:prstGeom prst="rect">
@@ -6285,7 +6365,21 @@
           <w:noProof/>
           <w:lang w:val="de-DE" w:eastAsia="de-DE"/>
         </w:rPr>
-        <w:t xml:space="preserve"> für alle Attribute ausfüllen.</w:t>
+        <w:t xml:space="preserve"> für alle Attribute ausfüllen</w:t>
+      </w:r>
+      <w:r>
+        <w:rPr>
+          <w:noProof/>
+          <w:lang w:val="de-DE" w:eastAsia="de-DE"/>
+        </w:rPr>
+        <w:t>, siehe Kontextmenü</w:t>
+      </w:r>
+      <w:r>
+        <w:rPr>
+          <w:noProof/>
+          <w:lang w:val="de-DE" w:eastAsia="de-DE"/>
+        </w:rPr>
+        <w:t>.</w:t>
       </w:r>
     </w:p>
     <w:p>
@@ -6353,7 +6447,21 @@
           <w:noProof/>
           <w:lang w:val="de-DE" w:eastAsia="de-DE"/>
         </w:rPr>
-        <w:t xml:space="preserve">Schließen Sie die </w:t>
+        <w:t xml:space="preserve">Schließen Sie </w:t>
+      </w:r>
+      <w:r>
+        <w:rPr>
+          <w:noProof/>
+          <w:lang w:val="de-DE" w:eastAsia="de-DE"/>
+        </w:rPr>
+        <w:t>das</w:t>
+      </w:r>
+      <w:r>
+        <w:rPr>
+          <w:noProof/>
+          <w:lang w:val="de-DE" w:eastAsia="de-DE"/>
+        </w:rPr>
+        <w:t xml:space="preserve"> </w:t>
       </w:r>
       <w:r>
         <w:rPr>
@@ -6583,7 +6691,20 @@
         <w:rPr>
           <w:lang w:val="de-DE"/>
         </w:rPr>
-        <w:t xml:space="preserve"> ein Item mit Wertzuweisung hinzu.</w:t>
+        <w:t xml:space="preserve"> ein </w:t>
+      </w:r>
+      <w:r>
+        <w:rPr>
+          <w:i/>
+          <w:lang w:val="de-DE"/>
+        </w:rPr>
+        <w:t>Item</w:t>
+      </w:r>
+      <w:r>
+        <w:rPr>
+          <w:lang w:val="de-DE"/>
+        </w:rPr>
+        <w:t xml:space="preserve"> mit Wertzuweisung hinzu.</w:t>
       </w:r>
     </w:p>
     <w:p>
@@ -6601,7 +6722,20 @@
         <w:rPr>
           <w:lang w:val="de-DE"/>
         </w:rPr>
-        <w:t>Das Ergebnis könnte so aussehen:</w:t>
+        <w:t>Das Ergebnis könnte so aussehen</w:t>
+      </w:r>
+      <w:r>
+        <w:rPr>
+          <w:rStyle w:val="Funotenzeichen"/>
+          <w:lang w:val="de-DE"/>
+        </w:rPr>
+        <w:footnoteReference w:id="2"/>
+      </w:r>
+      <w:r>
+        <w:rPr>
+          <w:lang w:val="de-DE"/>
+        </w:rPr>
+        <w:t>:</w:t>
       </w:r>
       <w:r>
         <w:rPr>
@@ -7166,7 +7300,7 @@
           <w:rStyle w:val="Funotenzeichen"/>
           <w:lang w:val="de-DE"/>
         </w:rPr>
-        <w:footnoteReference w:id="2"/>
+        <w:footnoteReference w:id="3"/>
       </w:r>
       <w:r>
         <w:rPr>
@@ -7281,7 +7415,7 @@
           <w:rStyle w:val="Funotenzeichen"/>
           <w:lang w:val="de-DE"/>
         </w:rPr>
-        <w:footnoteReference w:id="3"/>
+        <w:footnoteReference w:id="4"/>
       </w:r>
       <w:r>
         <w:rPr>
@@ -7340,7 +7474,19 @@
         <w:rPr>
           <w:lang w:val="de-DE"/>
         </w:rPr>
-        <w:t xml:space="preserve"> für das Lesen bzw. Schreibe eines Attributes Ihrer Klasse hinzu.</w:t>
+        <w:t xml:space="preserve"> für das Lesen bzw. Schreibe</w:t>
+      </w:r>
+      <w:r>
+        <w:rPr>
+          <w:lang w:val="de-DE"/>
+        </w:rPr>
+        <w:t>n</w:t>
+      </w:r>
+      <w:r>
+        <w:rPr>
+          <w:lang w:val="de-DE"/>
+        </w:rPr>
+        <w:t xml:space="preserve"> eines Attributes Ihrer Klasse hinzu.</w:t>
       </w:r>
     </w:p>
     <w:p>
@@ -7409,7 +7555,7 @@
           <w:lang w:val="de-DE" w:eastAsia="de-DE"/>
         </w:rPr>
         <w:drawing>
-          <wp:anchor distT="0" distB="0" distL="114300" distR="114300" simplePos="0" relativeHeight="251672576" behindDoc="1" locked="0" layoutInCell="1" allowOverlap="1" wp14:anchorId="51026F9F" wp14:editId="65810BE0">
+          <wp:anchor distT="0" distB="0" distL="114300" distR="114300" simplePos="0" relativeHeight="251672576" behindDoc="1" locked="0" layoutInCell="1" allowOverlap="1" wp14:anchorId="5A5B67F1" wp14:editId="7FAF684E">
             <wp:simplePos x="0" y="0"/>
             <wp:positionH relativeFrom="column">
               <wp:posOffset>-937260</wp:posOffset>
@@ -7432,7 +7578,7 @@
                     <pic:cNvPicPr/>
                   </pic:nvPicPr>
                   <pic:blipFill>
-                    <a:blip r:embed="rId25">
+                    <a:blip r:embed="rId22">
                       <a:extLst>
                         <a:ext uri="{28A0092B-C50C-407E-A947-70E740481C1C}">
                           <a14:useLocalDpi xmlns:a14="http://schemas.microsoft.com/office/drawing/2010/main" val="0"/>
@@ -7481,7 +7627,7 @@
           <w:rStyle w:val="Funotenzeichen"/>
           <w:lang w:val="de-DE"/>
         </w:rPr>
-        <w:footnoteReference w:id="4"/>
+        <w:footnoteReference w:id="5"/>
       </w:r>
       <w:r>
         <w:rPr>
@@ -7747,10 +7893,367 @@
           <w:lang w:val="de-DE" w:eastAsia="de-DE"/>
         </w:rPr>
         <w:drawing>
-          <wp:inline distT="0" distB="0" distL="0" distR="0" wp14:anchorId="3F513783" wp14:editId="29CB78E7">
+          <wp:inline distT="0" distB="0" distL="0" distR="0" wp14:anchorId="07417DC9" wp14:editId="76834ED3">
             <wp:extent cx="3562350" cy="1181100"/>
             <wp:effectExtent l="0" t="0" r="0" b="0"/>
             <wp:docPr id="19" name="Grafik 19"/>
+            <wp:cNvGraphicFramePr>
+              <a:graphicFrameLocks xmlns:a="http://schemas.openxmlformats.org/drawingml/2006/main" noChangeAspect="1"/>
+            </wp:cNvGraphicFramePr>
+            <a:graphic xmlns:a="http://schemas.openxmlformats.org/drawingml/2006/main">
+              <a:graphicData uri="http://schemas.openxmlformats.org/drawingml/2006/picture">
+                <pic:pic xmlns:pic="http://schemas.openxmlformats.org/drawingml/2006/picture">
+                  <pic:nvPicPr>
+                    <pic:cNvPr id="0" name=""/>
+                    <pic:cNvPicPr/>
+                  </pic:nvPicPr>
+                  <pic:blipFill>
+                    <a:blip r:embed="rId23"/>
+                    <a:stretch>
+                      <a:fillRect/>
+                    </a:stretch>
+                  </pic:blipFill>
+                  <pic:spPr>
+                    <a:xfrm>
+                      <a:off x="0" y="0"/>
+                      <a:ext cx="3562350" cy="1181100"/>
+                    </a:xfrm>
+                    <a:prstGeom prst="rect">
+                      <a:avLst/>
+                    </a:prstGeom>
+                  </pic:spPr>
+                </pic:pic>
+              </a:graphicData>
+            </a:graphic>
+          </wp:inline>
+        </w:drawing>
+      </w:r>
+      <w:r>
+        <w:rPr>
+          <w:noProof/>
+          <w:lang w:val="de-DE" w:eastAsia="de-DE"/>
+        </w:rPr>
+        <w:br/>
+      </w:r>
+      <w:r>
+        <w:rPr>
+          <w:noProof/>
+          <w:lang w:val="de-DE" w:eastAsia="de-DE"/>
+        </w:rPr>
+        <w:drawing>
+          <wp:inline distT="0" distB="0" distL="0" distR="0" wp14:anchorId="2673E772" wp14:editId="4782BE61">
+            <wp:extent cx="3564000" cy="1220400"/>
+            <wp:effectExtent l="0" t="0" r="0" b="0"/>
+            <wp:docPr id="16" name="Grafik 16"/>
+            <wp:cNvGraphicFramePr>
+              <a:graphicFrameLocks xmlns:a="http://schemas.openxmlformats.org/drawingml/2006/main" noChangeAspect="1"/>
+            </wp:cNvGraphicFramePr>
+            <a:graphic xmlns:a="http://schemas.openxmlformats.org/drawingml/2006/main">
+              <a:graphicData uri="http://schemas.openxmlformats.org/drawingml/2006/picture">
+                <pic:pic xmlns:pic="http://schemas.openxmlformats.org/drawingml/2006/picture">
+                  <pic:nvPicPr>
+                    <pic:cNvPr id="0" name=""/>
+                    <pic:cNvPicPr/>
+                  </pic:nvPicPr>
+                  <pic:blipFill>
+                    <a:blip r:embed="rId24"/>
+                    <a:stretch>
+                      <a:fillRect/>
+                    </a:stretch>
+                  </pic:blipFill>
+                  <pic:spPr>
+                    <a:xfrm>
+                      <a:off x="0" y="0"/>
+                      <a:ext cx="3564000" cy="1220400"/>
+                    </a:xfrm>
+                    <a:prstGeom prst="rect">
+                      <a:avLst/>
+                    </a:prstGeom>
+                  </pic:spPr>
+                </pic:pic>
+              </a:graphicData>
+            </a:graphic>
+          </wp:inline>
+        </w:drawing>
+      </w:r>
+    </w:p>
+    <w:p>
+      <w:pPr>
+        <w:pStyle w:val="berschrift2"/>
+      </w:pPr>
+      <w:bookmarkStart w:id="12" w:name="_Toc337823844"/>
+      <w:r>
+        <w:lastRenderedPageBreak/>
+        <w:t>Übung 4.2 Arbeiten mit LabVIEW-Objekten</w:t>
+      </w:r>
+      <w:bookmarkEnd w:id="12"/>
+    </w:p>
+    <w:p>
+      <w:pPr>
+        <w:pStyle w:val="Listenabsatz"/>
+        <w:numPr>
+          <w:ilvl w:val="0"/>
+          <w:numId w:val="38"/>
+        </w:numPr>
+        <w:rPr>
+          <w:lang w:val="de-DE"/>
+        </w:rPr>
+      </w:pPr>
+      <w:r>
+        <w:rPr>
+          <w:noProof/>
+          <w:lang w:val="de-DE" w:eastAsia="de-DE"/>
+        </w:rPr>
+        <w:t xml:space="preserve">Erstellen Sie ein normales VI in Ihrer Bibliothek, z.B. </w:t>
+      </w:r>
+      <w:r>
+        <w:rPr>
+          <w:i/>
+          <w:noProof/>
+          <w:lang w:val="de-DE" w:eastAsia="de-DE"/>
+        </w:rPr>
+        <w:t>Test_DataAccess.vi</w:t>
+      </w:r>
+    </w:p>
+    <w:p>
+      <w:pPr>
+        <w:pStyle w:val="Listenabsatz"/>
+        <w:numPr>
+          <w:ilvl w:val="0"/>
+          <w:numId w:val="38"/>
+        </w:numPr>
+        <w:rPr>
+          <w:lang w:val="de-DE"/>
+        </w:rPr>
+      </w:pPr>
+      <w:r>
+        <w:rPr>
+          <w:noProof/>
+          <w:lang w:val="de-DE" w:eastAsia="de-DE"/>
+        </w:rPr>
+        <w:t>Ziehen Sie Ihre Klasse aus dem Projekt auf das Blockdiagramm des neuen VI</w:t>
+      </w:r>
+      <w:r>
+        <w:rPr>
+          <w:noProof/>
+          <w:lang w:val="de-DE" w:eastAsia="de-DE"/>
+        </w:rPr>
+        <w:t>‘</w:t>
+      </w:r>
+      <w:r>
+        <w:rPr>
+          <w:noProof/>
+          <w:lang w:val="de-DE" w:eastAsia="de-DE"/>
+        </w:rPr>
+        <w:t>s</w:t>
+      </w:r>
+    </w:p>
+    <w:p>
+      <w:pPr>
+        <w:pStyle w:val="Listenabsatz"/>
+        <w:numPr>
+          <w:ilvl w:val="0"/>
+          <w:numId w:val="38"/>
+        </w:numPr>
+        <w:rPr>
+          <w:lang w:val="de-DE"/>
+        </w:rPr>
+      </w:pPr>
+      <w:r>
+        <w:rPr>
+          <w:noProof/>
+          <w:lang w:val="de-DE" w:eastAsia="de-DE"/>
+        </w:rPr>
+        <w:t>Ziehen Sie die beiden Datenzugriffs-VIs auf das Blockdiagramm.</w:t>
+      </w:r>
+    </w:p>
+    <w:p>
+      <w:pPr>
+        <w:pStyle w:val="Listenabsatz"/>
+        <w:numPr>
+          <w:ilvl w:val="0"/>
+          <w:numId w:val="38"/>
+        </w:numPr>
+        <w:rPr>
+          <w:lang w:val="de-DE"/>
+        </w:rPr>
+      </w:pPr>
+      <w:r>
+        <w:rPr>
+          <w:noProof/>
+          <w:lang w:val="de-DE" w:eastAsia="de-DE"/>
+        </w:rPr>
+        <w:t>Verdrahten Sie die VI, so dass Sie zuerst einen Werte in das Objekt schreiben und danach lesen.</w:t>
+      </w:r>
+    </w:p>
+    <w:p>
+      <w:pPr>
+        <w:pStyle w:val="Listenabsatz"/>
+        <w:numPr>
+          <w:ilvl w:val="0"/>
+          <w:numId w:val="38"/>
+        </w:numPr>
+        <w:rPr>
+          <w:lang w:val="de-DE"/>
+        </w:rPr>
+      </w:pPr>
+      <w:r>
+        <w:rPr>
+          <w:noProof/>
+          <w:lang w:val="de-DE" w:eastAsia="de-DE"/>
+        </w:rPr>
+        <w:t>Erzeugen Sie die zugehörigen Kontrollen und Indikatoren auf dem Frontpanel un</w:t>
+      </w:r>
+      <w:r>
+        <w:rPr>
+          <w:noProof/>
+          <w:lang w:val="de-DE" w:eastAsia="de-DE"/>
+        </w:rPr>
+        <w:t>d verdrahten Sie diese mit den S</w:t>
+      </w:r>
+      <w:r>
+        <w:rPr>
+          <w:noProof/>
+          <w:lang w:val="de-DE" w:eastAsia="de-DE"/>
+        </w:rPr>
+        <w:t>ubVI</w:t>
+      </w:r>
+      <w:r>
+        <w:rPr>
+          <w:noProof/>
+          <w:lang w:val="de-DE" w:eastAsia="de-DE"/>
+        </w:rPr>
+        <w:t>‘</w:t>
+      </w:r>
+      <w:r>
+        <w:rPr>
+          <w:noProof/>
+          <w:lang w:val="de-DE" w:eastAsia="de-DE"/>
+        </w:rPr>
+        <w:t>s.</w:t>
+      </w:r>
+    </w:p>
+    <w:p>
+      <w:pPr>
+        <w:pStyle w:val="Listenabsatz"/>
+        <w:numPr>
+          <w:ilvl w:val="0"/>
+          <w:numId w:val="38"/>
+        </w:numPr>
+        <w:rPr>
+          <w:lang w:val="de-DE"/>
+        </w:rPr>
+      </w:pPr>
+      <w:r>
+        <w:rPr>
+          <w:noProof/>
+          <w:lang w:val="de-DE" w:eastAsia="de-DE"/>
+        </w:rPr>
+        <w:t>Das VI könnte jetzt so aussehen:</w:t>
+      </w:r>
+      <w:r>
+        <w:rPr>
+          <w:noProof/>
+          <w:lang w:val="de-DE" w:eastAsia="de-DE"/>
+        </w:rPr>
+        <w:t xml:space="preserve"> </w:t>
+      </w:r>
+      <w:r>
+        <w:rPr>
+          <w:noProof/>
+          <w:lang w:val="de-DE" w:eastAsia="de-DE"/>
+        </w:rPr>
+        <w:drawing>
+          <wp:inline distT="0" distB="0" distL="0" distR="0" wp14:anchorId="7DCE7164" wp14:editId="73E10794">
+            <wp:extent cx="3162300" cy="742950"/>
+            <wp:effectExtent l="0" t="0" r="0" b="0"/>
+            <wp:docPr id="25" name="Grafik 25"/>
+            <wp:cNvGraphicFramePr>
+              <a:graphicFrameLocks xmlns:a="http://schemas.openxmlformats.org/drawingml/2006/main" noChangeAspect="1"/>
+            </wp:cNvGraphicFramePr>
+            <a:graphic xmlns:a="http://schemas.openxmlformats.org/drawingml/2006/main">
+              <a:graphicData uri="http://schemas.openxmlformats.org/drawingml/2006/picture">
+                <pic:pic xmlns:pic="http://schemas.openxmlformats.org/drawingml/2006/picture">
+                  <pic:nvPicPr>
+                    <pic:cNvPr id="0" name=""/>
+                    <pic:cNvPicPr/>
+                  </pic:nvPicPr>
+                  <pic:blipFill>
+                    <a:blip r:embed="rId25"/>
+                    <a:stretch>
+                      <a:fillRect/>
+                    </a:stretch>
+                  </pic:blipFill>
+                  <pic:spPr>
+                    <a:xfrm>
+                      <a:off x="0" y="0"/>
+                      <a:ext cx="3162300" cy="742950"/>
+                    </a:xfrm>
+                    <a:prstGeom prst="rect">
+                      <a:avLst/>
+                    </a:prstGeom>
+                  </pic:spPr>
+                </pic:pic>
+              </a:graphicData>
+            </a:graphic>
+          </wp:inline>
+        </w:drawing>
+      </w:r>
+    </w:p>
+    <w:p>
+      <w:pPr>
+        <w:pStyle w:val="Listenabsatz"/>
+        <w:numPr>
+          <w:ilvl w:val="0"/>
+          <w:numId w:val="38"/>
+        </w:numPr>
+        <w:rPr>
+          <w:lang w:val="de-DE"/>
+        </w:rPr>
+      </w:pPr>
+      <w:r>
+        <w:rPr>
+          <w:noProof/>
+          <w:lang w:val="de-DE" w:eastAsia="de-DE"/>
+        </w:rPr>
+        <w:t>Stellen Sie auf dem Frontpanel ein Zahl ein und starten Sie das VI. Beobachten Sie das Ergebnis.</w:t>
+      </w:r>
+    </w:p>
+    <w:p>
+      <w:pPr>
+        <w:pStyle w:val="Listenabsatz"/>
+        <w:numPr>
+          <w:ilvl w:val="0"/>
+          <w:numId w:val="38"/>
+        </w:numPr>
+        <w:rPr>
+          <w:lang w:val="de-DE"/>
+        </w:rPr>
+      </w:pPr>
+      <w:r>
+        <w:rPr>
+          <w:noProof/>
+          <w:lang w:val="de-DE" w:eastAsia="de-DE"/>
+        </w:rPr>
+        <w:t>Erweitern Sie das VI mit einem abzweigenden Objekt und setzen Sie einen anderen Wert.</w:t>
+      </w:r>
+      <w:r>
+        <w:rPr>
+          <w:noProof/>
+          <w:lang w:val="de-DE" w:eastAsia="de-DE"/>
+        </w:rPr>
+        <w:t xml:space="preserve"> </w:t>
+      </w:r>
+      <w:r>
+        <w:rPr>
+          <w:noProof/>
+          <w:lang w:val="de-DE" w:eastAsia="de-DE"/>
+        </w:rPr>
+        <w:drawing>
+          <wp:inline distT="0" distB="0" distL="0" distR="0" wp14:anchorId="1AECBB85" wp14:editId="06E28F72">
+            <wp:extent cx="4276725" cy="1514475"/>
+            <wp:effectExtent l="0" t="0" r="9525" b="9525"/>
+            <wp:docPr id="27" name="Grafik 27"/>
             <wp:cNvGraphicFramePr>
               <a:graphicFrameLocks xmlns:a="http://schemas.openxmlformats.org/drawingml/2006/main" noChangeAspect="1"/>
             </wp:cNvGraphicFramePr>
@@ -7770,7 +8273,7 @@
                   <pic:spPr>
                     <a:xfrm>
                       <a:off x="0" y="0"/>
-                      <a:ext cx="3562350" cy="1181100"/>
+                      <a:ext cx="4276725" cy="1514475"/>
                     </a:xfrm>
                     <a:prstGeom prst="rect">
                       <a:avLst/>
@@ -7788,17 +8291,523 @@
           <w:lang w:val="de-DE" w:eastAsia="de-DE"/>
         </w:rPr>
         <w:br/>
-      </w:r>
+        <w:t>Beachten Sie, dass das Objekt am Drahtabzweig geklont wird.</w:t>
+      </w:r>
+    </w:p>
+    <w:p>
+      <w:pPr>
+        <w:pStyle w:val="Listenabsatz"/>
+        <w:numPr>
+          <w:ilvl w:val="0"/>
+          <w:numId w:val="38"/>
+        </w:numPr>
+        <w:rPr>
+          <w:lang w:val="de-DE"/>
+        </w:rPr>
+      </w:pPr>
       <w:r>
         <w:rPr>
           <w:noProof/>
           <w:lang w:val="de-DE" w:eastAsia="de-DE"/>
         </w:rPr>
+        <w:t>Stellen Sie auf dem Frontpanel verschiedene Zahlen ein und starten Sie das VI. Beobachten Sie das Ergebnis.</w:t>
+      </w:r>
+    </w:p>
+    <w:p>
+      <w:pPr>
+        <w:pStyle w:val="Listenabsatz"/>
+        <w:numPr>
+          <w:ilvl w:val="0"/>
+          <w:numId w:val="38"/>
+        </w:numPr>
+        <w:rPr>
+          <w:lang w:val="de-DE"/>
+        </w:rPr>
+      </w:pPr>
+      <w:r>
+        <w:rPr>
+          <w:lang w:val="de-DE"/>
+        </w:rPr>
+        <w:t>Beachten Sie die Auswirkung des Datenflussprinzips!</w:t>
+      </w:r>
+    </w:p>
+    <w:p>
+      <w:pPr>
+        <w:pStyle w:val="Listenabsatz"/>
+        <w:numPr>
+          <w:ilvl w:val="0"/>
+          <w:numId w:val="38"/>
+        </w:numPr>
+        <w:rPr>
+          <w:lang w:val="de-DE"/>
+        </w:rPr>
+      </w:pPr>
+      <w:r>
+        <w:rPr>
+          <w:lang w:val="de-DE"/>
+        </w:rPr>
+        <w:t>Variieren Sie das VI. Arbeiten Sie z.B. mit zwei Schleifen.</w:t>
+      </w:r>
+    </w:p>
+    <w:p>
+      <w:pPr>
+        <w:pStyle w:val="Listenabsatz"/>
+        <w:numPr>
+          <w:ilvl w:val="0"/>
+          <w:numId w:val="38"/>
+        </w:numPr>
+        <w:rPr>
+          <w:lang w:val="de-DE"/>
+        </w:rPr>
+      </w:pPr>
+      <w:r>
+        <w:rPr>
+          <w:lang w:val="de-DE"/>
+        </w:rPr>
+        <w:t>S</w:t>
+      </w:r>
+      <w:r>
+        <w:rPr>
+          <w:lang w:val="de-DE"/>
+        </w:rPr>
+        <w:t>tellen Sie bei Bedarf Fragen.</w:t>
+      </w:r>
+    </w:p>
+    <w:p>
+      <w:pPr>
+        <w:rPr>
+          <w:lang w:val="de-DE"/>
+        </w:rPr>
+      </w:pPr>
+    </w:p>
+    <w:p>
+      <w:pPr>
+        <w:pStyle w:val="berschrift2"/>
+      </w:pPr>
+      <w:bookmarkStart w:id="13" w:name="_Toc337823845"/>
+      <w:r>
+        <w:t>Übung 4.3</w:t>
+      </w:r>
+      <w:r>
+        <w:t xml:space="preserve"> </w:t>
+      </w:r>
+      <w:proofErr w:type="spellStart"/>
+      <w:r>
+        <w:rPr>
+          <w:i/>
+        </w:rPr>
+        <w:t>Overwrite</w:t>
+      </w:r>
+      <w:proofErr w:type="spellEnd"/>
+      <w:r>
+        <w:t>-Methoden</w:t>
+      </w:r>
+      <w:bookmarkEnd w:id="13"/>
+    </w:p>
+    <w:p>
+      <w:pPr>
+        <w:jc w:val="both"/>
+        <w:rPr>
+          <w:lang w:val="de-DE"/>
+        </w:rPr>
+      </w:pPr>
+      <w:r>
+        <w:rPr>
+          <w:lang w:val="de-DE"/>
+        </w:rPr>
+        <w:t xml:space="preserve">Fügen Sie die </w:t>
+      </w:r>
+      <w:proofErr w:type="spellStart"/>
+      <w:r>
+        <w:rPr>
+          <w:i/>
+          <w:lang w:val="de-DE"/>
+        </w:rPr>
+        <w:t>Overwrite</w:t>
+      </w:r>
+      <w:r>
+        <w:rPr>
+          <w:lang w:val="de-DE"/>
+        </w:rPr>
+        <w:t>-VI’s</w:t>
+      </w:r>
+      <w:proofErr w:type="spellEnd"/>
+      <w:r>
+        <w:rPr>
+          <w:lang w:val="de-DE"/>
+        </w:rPr>
+        <w:t xml:space="preserve">, die von </w:t>
+      </w:r>
+      <w:proofErr w:type="spellStart"/>
+      <w:r>
+        <w:rPr>
+          <w:i/>
+          <w:lang w:val="de-DE"/>
+        </w:rPr>
+        <w:t>Section.lvclass</w:t>
+      </w:r>
+      <w:proofErr w:type="spellEnd"/>
+      <w:r>
+        <w:rPr>
+          <w:lang w:val="de-DE"/>
+        </w:rPr>
+        <w:t xml:space="preserve"> als </w:t>
+      </w:r>
+      <w:proofErr w:type="spellStart"/>
+      <w:r>
+        <w:rPr>
+          <w:i/>
+          <w:lang w:val="de-DE"/>
+        </w:rPr>
+        <w:t>dynamic</w:t>
+      </w:r>
+      <w:proofErr w:type="spellEnd"/>
+      <w:r>
+        <w:rPr>
+          <w:i/>
+          <w:lang w:val="de-DE"/>
+        </w:rPr>
+        <w:t xml:space="preserve"> </w:t>
+      </w:r>
+      <w:proofErr w:type="spellStart"/>
+      <w:r>
+        <w:rPr>
+          <w:i/>
+          <w:lang w:val="de-DE"/>
+        </w:rPr>
+        <w:t>dispatch</w:t>
+      </w:r>
+      <w:r>
+        <w:rPr>
+          <w:lang w:val="de-DE"/>
+        </w:rPr>
+        <w:t>-VI’s</w:t>
+      </w:r>
+      <w:proofErr w:type="spellEnd"/>
+      <w:r>
+        <w:rPr>
+          <w:lang w:val="de-DE"/>
+        </w:rPr>
+        <w:t xml:space="preserve"> definiert wurden, </w:t>
+      </w:r>
+      <w:r>
+        <w:rPr>
+          <w:lang w:val="de-DE"/>
+        </w:rPr>
+        <w:t>Ihrer Klasse hinzu.</w:t>
+      </w:r>
+    </w:p>
+    <w:p>
+      <w:pPr>
+        <w:pStyle w:val="Listenabsatz"/>
+        <w:numPr>
+          <w:ilvl w:val="0"/>
+          <w:numId w:val="37"/>
+        </w:numPr>
+        <w:rPr>
+          <w:lang w:val="de-DE"/>
+        </w:rPr>
+      </w:pPr>
+      <w:r>
+        <w:rPr>
+          <w:i/>
+          <w:lang w:val="de-DE"/>
+        </w:rPr>
+        <w:t>D</w:t>
+      </w:r>
+      <w:r>
+        <w:rPr>
+          <w:i/>
+          <w:lang w:val="de-DE"/>
+        </w:rPr>
+        <w:t>o Read.vi</w:t>
+      </w:r>
+      <w:r>
+        <w:rPr>
+          <w:lang w:val="de-DE"/>
+        </w:rPr>
+        <w:t xml:space="preserve"> liest Daten vom </w:t>
+      </w:r>
+      <w:r>
+        <w:rPr>
+          <w:lang w:val="de-DE"/>
+        </w:rPr>
+        <w:t>Speichermedium (</w:t>
+      </w:r>
+      <w:r>
+        <w:rPr>
+          <w:lang w:val="de-DE"/>
+        </w:rPr>
+        <w:t>Interface</w:t>
+      </w:r>
+      <w:r>
+        <w:rPr>
+          <w:lang w:val="de-DE"/>
+        </w:rPr>
+        <w:t>) und speichert Sie in den Objektattributen.</w:t>
+      </w:r>
+    </w:p>
+    <w:p>
+      <w:pPr>
+        <w:pStyle w:val="Listenabsatz"/>
+        <w:numPr>
+          <w:ilvl w:val="0"/>
+          <w:numId w:val="37"/>
+        </w:numPr>
+        <w:rPr>
+          <w:lang w:val="de-DE"/>
+        </w:rPr>
+      </w:pPr>
+      <w:r>
+        <w:rPr>
+          <w:i/>
+          <w:lang w:val="de-DE"/>
+        </w:rPr>
+        <w:t>Do Write</w:t>
+      </w:r>
+      <w:r>
+        <w:rPr>
+          <w:i/>
+          <w:lang w:val="de-DE"/>
+        </w:rPr>
+        <w:t>.vi</w:t>
+      </w:r>
+      <w:r>
+        <w:rPr>
+          <w:lang w:val="de-DE"/>
+        </w:rPr>
+        <w:t xml:space="preserve"> Schreibt Daten</w:t>
+      </w:r>
+      <w:r>
+        <w:rPr>
+          <w:lang w:val="de-DE"/>
+        </w:rPr>
+        <w:t>, die in den Objektattributen gespeichert sind,</w:t>
+      </w:r>
+      <w:r>
+        <w:rPr>
+          <w:lang w:val="de-DE"/>
+        </w:rPr>
+        <w:t xml:space="preserve"> in das </w:t>
+      </w:r>
+      <w:r>
+        <w:rPr>
+          <w:lang w:val="de-DE"/>
+        </w:rPr>
+        <w:t>Speichermedium (</w:t>
+      </w:r>
+      <w:r>
+        <w:rPr>
+          <w:lang w:val="de-DE"/>
+        </w:rPr>
+        <w:t>Interface</w:t>
+      </w:r>
+      <w:r>
+        <w:rPr>
+          <w:lang w:val="de-DE"/>
+        </w:rPr>
+        <w:t>).</w:t>
+      </w:r>
+    </w:p>
+    <w:p>
+      <w:pPr>
+        <w:pStyle w:val="Listenabsatz"/>
+        <w:numPr>
+          <w:ilvl w:val="0"/>
+          <w:numId w:val="37"/>
+        </w:numPr>
+        <w:rPr>
+          <w:lang w:val="de-DE"/>
+        </w:rPr>
+      </w:pPr>
+      <w:r>
+        <w:rPr>
+          <w:i/>
+          <w:lang w:val="de-DE"/>
+        </w:rPr>
+        <w:t>Read Keys.vi</w:t>
+      </w:r>
+      <w:r>
+        <w:rPr>
+          <w:lang w:val="de-DE"/>
+        </w:rPr>
+        <w:t xml:space="preserve"> konvertiert die Objektattribute in </w:t>
+      </w:r>
+      <w:r>
+        <w:rPr>
+          <w:i/>
+          <w:lang w:val="de-DE"/>
+        </w:rPr>
+        <w:t>Strings</w:t>
+      </w:r>
+      <w:r>
+        <w:rPr>
+          <w:lang w:val="de-DE"/>
+        </w:rPr>
+        <w:t xml:space="preserve"> und fügt Sie zu</w:t>
+      </w:r>
+      <w:r>
+        <w:rPr>
+          <w:lang w:val="de-DE"/>
+        </w:rPr>
+        <w:t>sammen mit dem Key-Namen an ein</w:t>
+      </w:r>
+      <w:r>
+        <w:rPr>
+          <w:lang w:val="de-DE"/>
+        </w:rPr>
+        <w:t xml:space="preserve"> Array an. </w:t>
+      </w:r>
+    </w:p>
+    <w:p>
+      <w:pPr>
+        <w:rPr>
+          <w:lang w:val="de-DE"/>
+        </w:rPr>
+      </w:pPr>
+    </w:p>
+    <w:p>
+      <w:pPr>
+        <w:pStyle w:val="Listenabsatz"/>
+        <w:numPr>
+          <w:ilvl w:val="0"/>
+          <w:numId w:val="36"/>
+        </w:numPr>
+        <w:rPr>
+          <w:lang w:val="de-DE"/>
+        </w:rPr>
+      </w:pPr>
+      <w:r>
+        <w:rPr>
+          <w:lang w:val="de-DE"/>
+        </w:rPr>
+        <w:t xml:space="preserve">Wählen Sie im Kontextmenü der Klasse </w:t>
+      </w:r>
+      <w:r>
+        <w:rPr>
+          <w:i/>
+          <w:lang w:val="de-DE"/>
+        </w:rPr>
+        <w:t xml:space="preserve">New&gt;VI </w:t>
+      </w:r>
+      <w:proofErr w:type="spellStart"/>
+      <w:r>
+        <w:rPr>
+          <w:i/>
+          <w:lang w:val="de-DE"/>
+        </w:rPr>
+        <w:t>for</w:t>
+      </w:r>
+      <w:proofErr w:type="spellEnd"/>
+      <w:r>
+        <w:rPr>
+          <w:i/>
+          <w:lang w:val="de-DE"/>
+        </w:rPr>
+        <w:t xml:space="preserve"> </w:t>
+      </w:r>
+      <w:proofErr w:type="spellStart"/>
+      <w:r>
+        <w:rPr>
+          <w:i/>
+          <w:lang w:val="de-DE"/>
+        </w:rPr>
+        <w:t>Over</w:t>
+      </w:r>
+      <w:r>
+        <w:rPr>
+          <w:i/>
+          <w:lang w:val="de-DE"/>
+        </w:rPr>
+        <w:t>writ</w:t>
+      </w:r>
+      <w:r>
+        <w:rPr>
+          <w:i/>
+          <w:lang w:val="de-DE"/>
+        </w:rPr>
+        <w:t>e</w:t>
+      </w:r>
+      <w:proofErr w:type="spellEnd"/>
+      <w:r>
+        <w:rPr>
+          <w:i/>
+          <w:lang w:val="de-DE"/>
+        </w:rPr>
+        <w:t>…</w:t>
+      </w:r>
+    </w:p>
+    <w:p>
+      <w:pPr>
+        <w:pStyle w:val="Listenabsatz"/>
+        <w:numPr>
+          <w:ilvl w:val="0"/>
+          <w:numId w:val="36"/>
+        </w:numPr>
+        <w:rPr>
+          <w:lang w:val="de-DE"/>
+        </w:rPr>
+      </w:pPr>
+      <w:r>
+        <w:rPr>
+          <w:lang w:val="de-DE"/>
+        </w:rPr>
+        <w:t>Selek</w:t>
+      </w:r>
+      <w:r>
+        <w:rPr>
+          <w:lang w:val="de-DE"/>
+        </w:rPr>
+        <w:t>tieren</w:t>
+      </w:r>
+      <w:r>
+        <w:rPr>
+          <w:lang w:val="de-DE"/>
+        </w:rPr>
+        <w:t xml:space="preserve"> Sie</w:t>
+      </w:r>
+      <w:r>
+        <w:rPr>
+          <w:lang w:val="de-DE"/>
+        </w:rPr>
+        <w:t xml:space="preserve"> </w:t>
+      </w:r>
+      <w:r>
+        <w:rPr>
+          <w:i/>
+          <w:lang w:val="de-DE"/>
+        </w:rPr>
+        <w:t>Do Read.vi</w:t>
+      </w:r>
+      <w:r>
+        <w:rPr>
+          <w:lang w:val="de-DE"/>
+        </w:rPr>
+        <w:t xml:space="preserve"> u</w:t>
+      </w:r>
+      <w:r>
+        <w:rPr>
+          <w:lang w:val="de-DE"/>
+        </w:rPr>
+        <w:t>nd klicken Sie den OK-Knopf.</w:t>
+      </w:r>
+      <w:r>
+        <w:rPr>
+          <w:lang w:val="de-DE"/>
+        </w:rPr>
+        <w:br/>
+        <w:t xml:space="preserve"> </w:t>
+      </w:r>
+      <w:r>
+        <w:rPr>
+          <w:noProof/>
+          <w:lang w:val="de-DE" w:eastAsia="de-DE"/>
+        </w:rPr>
         <w:drawing>
-          <wp:inline distT="0" distB="0" distL="0" distR="0" wp14:anchorId="6CD35541" wp14:editId="027A7F0D">
-            <wp:extent cx="3564000" cy="1220400"/>
+          <wp:inline distT="0" distB="0" distL="0" distR="0" wp14:anchorId="3CA5CFBF" wp14:editId="401FA93B">
+            <wp:extent cx="3086100" cy="3352800"/>
             <wp:effectExtent l="0" t="0" r="0" b="0"/>
-            <wp:docPr id="16" name="Grafik 16"/>
+            <wp:docPr id="3" name="Grafik 3"/>
             <wp:cNvGraphicFramePr>
               <a:graphicFrameLocks xmlns:a="http://schemas.openxmlformats.org/drawingml/2006/main" noChangeAspect="1"/>
             </wp:cNvGraphicFramePr>
@@ -7818,7 +8827,7 @@
                   <pic:spPr>
                     <a:xfrm>
                       <a:off x="0" y="0"/>
-                      <a:ext cx="3564000" cy="1220400"/>
+                      <a:ext cx="3086100" cy="3352800"/>
                     </a:xfrm>
                     <a:prstGeom prst="rect">
                       <a:avLst/>
@@ -7833,195 +8842,88 @@
     </w:p>
     <w:p>
       <w:pPr>
-        <w:pStyle w:val="berschrift2"/>
-      </w:pPr>
-      <w:bookmarkStart w:id="12" w:name="_Toc337823844"/>
-      <w:r>
-        <w:lastRenderedPageBreak/>
-        <w:t>Übung 4.2 Arbeiten mit LabVIEW-Objekten</w:t>
-      </w:r>
-      <w:bookmarkEnd w:id="12"/>
-    </w:p>
-    <w:p>
-      <w:pPr>
         <w:pStyle w:val="Listenabsatz"/>
         <w:numPr>
-          <w:ilvl w:val="0"/>
-          <w:numId w:val="38"/>
+          <w:ilvl w:val="1"/>
+          <w:numId w:val="36"/>
         </w:numPr>
-        <w:rPr>
-          <w:lang w:val="de-DE"/>
-        </w:rPr>
-      </w:pPr>
+        <w:spacing w:after="0"/>
+        <w:rPr>
+          <w:lang w:val="de-DE"/>
+        </w:rPr>
+      </w:pPr>
+      <w:r>
+        <w:rPr>
+          <w:lang w:val="de-DE"/>
+        </w:rPr>
+        <w:t xml:space="preserve">Der </w:t>
+      </w:r>
+      <w:r>
+        <w:rPr>
+          <w:i/>
+          <w:lang w:val="de-DE"/>
+        </w:rPr>
+        <w:t>Wi</w:t>
+      </w:r>
+      <w:r>
+        <w:rPr>
+          <w:i/>
+          <w:lang w:val="de-DE"/>
+        </w:rPr>
+        <w:t>zard</w:t>
+      </w:r>
+      <w:r>
+        <w:rPr>
+          <w:lang w:val="de-DE"/>
+        </w:rPr>
+        <w:t xml:space="preserve"> erstellt ein </w:t>
+      </w:r>
+      <w:proofErr w:type="spellStart"/>
+      <w:r>
+        <w:rPr>
+          <w:i/>
+          <w:lang w:val="de-DE"/>
+        </w:rPr>
+        <w:t>Overwrite</w:t>
+      </w:r>
+      <w:proofErr w:type="spellEnd"/>
+      <w:r>
+        <w:rPr>
+          <w:lang w:val="de-DE"/>
+        </w:rPr>
+        <w:t xml:space="preserve">-VI als Startpunkt für Ihre Implementierung, das nichts anderes tut, als die entsprechende Methode der </w:t>
+      </w:r>
+      <w:proofErr w:type="spellStart"/>
+      <w:r>
+        <w:rPr>
+          <w:i/>
+          <w:lang w:val="de-DE"/>
+        </w:rPr>
+        <w:t>Ancestor</w:t>
+      </w:r>
+      <w:proofErr w:type="spellEnd"/>
+      <w:r>
+        <w:rPr>
+          <w:lang w:val="de-DE"/>
+        </w:rPr>
+        <w:t>-Klasse aufzurufen, z.B. Do Read.vi.</w:t>
+      </w:r>
+      <w:r>
+        <w:rPr>
+          <w:lang w:val="de-DE"/>
+        </w:rPr>
+        <w:br/>
+      </w:r>
       <w:r>
         <w:rPr>
           <w:noProof/>
           <w:lang w:val="de-DE" w:eastAsia="de-DE"/>
         </w:rPr>
-        <w:t xml:space="preserve">Erstellen Sie ein normales VI in Ihrer Bibliothek, z.B. </w:t>
-      </w:r>
-      <w:r>
-        <w:rPr>
-          <w:i/>
-          <w:noProof/>
-          <w:lang w:val="de-DE" w:eastAsia="de-DE"/>
-        </w:rPr>
-        <w:t>Test_DataAccess.vi</w:t>
-      </w:r>
-    </w:p>
-    <w:p>
-      <w:pPr>
-        <w:pStyle w:val="Listenabsatz"/>
-        <w:numPr>
-          <w:ilvl w:val="0"/>
-          <w:numId w:val="38"/>
-        </w:numPr>
-        <w:rPr>
-          <w:lang w:val="de-DE"/>
-        </w:rPr>
-      </w:pPr>
-      <w:r>
-        <w:rPr>
-          <w:noProof/>
-          <w:lang w:val="de-DE" w:eastAsia="de-DE"/>
-        </w:rPr>
-        <w:t>Ziehen Sie Ihre Klasse aus dem Projekt auf das Blockdiagramm des neuen VI</w:t>
-      </w:r>
-      <w:r>
-        <w:rPr>
-          <w:noProof/>
-          <w:lang w:val="de-DE" w:eastAsia="de-DE"/>
-        </w:rPr>
-        <w:t>‘</w:t>
-      </w:r>
-      <w:r>
-        <w:rPr>
-          <w:noProof/>
-          <w:lang w:val="de-DE" w:eastAsia="de-DE"/>
-        </w:rPr>
-        <w:t>s</w:t>
-      </w:r>
-    </w:p>
-    <w:p>
-      <w:pPr>
-        <w:pStyle w:val="Listenabsatz"/>
-        <w:numPr>
-          <w:ilvl w:val="0"/>
-          <w:numId w:val="38"/>
-        </w:numPr>
-        <w:rPr>
-          <w:lang w:val="de-DE"/>
-        </w:rPr>
-      </w:pPr>
-      <w:r>
-        <w:rPr>
-          <w:noProof/>
-          <w:lang w:val="de-DE" w:eastAsia="de-DE"/>
-        </w:rPr>
-        <w:t>Ziehen Sie die beiden Datenzugriffs-VIs auf das Blockdiagramm.</w:t>
-      </w:r>
-    </w:p>
-    <w:p>
-      <w:pPr>
-        <w:pStyle w:val="Listenabsatz"/>
-        <w:numPr>
-          <w:ilvl w:val="0"/>
-          <w:numId w:val="38"/>
-        </w:numPr>
-        <w:rPr>
-          <w:lang w:val="de-DE"/>
-        </w:rPr>
-      </w:pPr>
-      <w:r>
-        <w:rPr>
-          <w:noProof/>
-          <w:lang w:val="de-DE" w:eastAsia="de-DE"/>
-        </w:rPr>
-        <w:t>Verdrahten Sie die VI, so dass Sie zuerst einen Werte in das Objekt schreiben und danach lesen.</w:t>
-      </w:r>
-    </w:p>
-    <w:p>
-      <w:pPr>
-        <w:pStyle w:val="Listenabsatz"/>
-        <w:numPr>
-          <w:ilvl w:val="0"/>
-          <w:numId w:val="38"/>
-        </w:numPr>
-        <w:rPr>
-          <w:lang w:val="de-DE"/>
-        </w:rPr>
-      </w:pPr>
-      <w:r>
-        <w:rPr>
-          <w:noProof/>
-          <w:lang w:val="de-DE" w:eastAsia="de-DE"/>
-        </w:rPr>
-        <w:t>Erzeugen Sie die zugehörigen Kontrollen und Indikatoren auf dem Frontpanel un</w:t>
-      </w:r>
-      <w:r>
-        <w:rPr>
-          <w:noProof/>
-          <w:lang w:val="de-DE" w:eastAsia="de-DE"/>
-        </w:rPr>
-        <w:t>d verdrahten Sie diese mit den S</w:t>
-      </w:r>
-      <w:r>
-        <w:rPr>
-          <w:noProof/>
-          <w:lang w:val="de-DE" w:eastAsia="de-DE"/>
-        </w:rPr>
-        <w:t>ubVI</w:t>
-      </w:r>
-      <w:r>
-        <w:rPr>
-          <w:noProof/>
-          <w:lang w:val="de-DE" w:eastAsia="de-DE"/>
-        </w:rPr>
-        <w:t>‘</w:t>
-      </w:r>
-      <w:r>
-        <w:rPr>
-          <w:noProof/>
-          <w:lang w:val="de-DE" w:eastAsia="de-DE"/>
-        </w:rPr>
-        <w:t>s.</w:t>
-      </w:r>
-    </w:p>
-    <w:p>
-      <w:pPr>
-        <w:pStyle w:val="Listenabsatz"/>
-        <w:numPr>
-          <w:ilvl w:val="0"/>
-          <w:numId w:val="38"/>
-        </w:numPr>
-        <w:rPr>
-          <w:lang w:val="de-DE"/>
-        </w:rPr>
-      </w:pPr>
-      <w:r>
-        <w:rPr>
-          <w:noProof/>
-          <w:lang w:val="de-DE" w:eastAsia="de-DE"/>
-        </w:rPr>
-        <w:t>Das VI könnte jetzt so aussehen:</w:t>
-      </w:r>
-      <w:r>
-        <w:rPr>
-          <w:noProof/>
-          <w:lang w:val="de-DE" w:eastAsia="de-DE"/>
-        </w:rPr>
-        <w:t xml:space="preserve"> </w:t>
-      </w:r>
-      <w:r>
-        <w:rPr>
-          <w:noProof/>
-          <w:lang w:val="de-DE" w:eastAsia="de-DE"/>
-        </w:rPr>
         <w:drawing>
-          <wp:inline distT="0" distB="0" distL="0" distR="0" wp14:anchorId="11D6F308" wp14:editId="7E364654">
-            <wp:extent cx="3162300" cy="742950"/>
-            <wp:effectExtent l="0" t="0" r="0" b="0"/>
-            <wp:docPr id="25" name="Grafik 25"/>
+          <wp:inline distT="0" distB="0" distL="0" distR="0" wp14:anchorId="19AC03EB" wp14:editId="771F0CC9">
+            <wp:extent cx="3333750" cy="657225"/>
+            <wp:effectExtent l="0" t="0" r="0" b="9525"/>
+            <wp:docPr id="4" name="Grafik 4"/>
             <wp:cNvGraphicFramePr>
               <a:graphicFrameLocks xmlns:a="http://schemas.openxmlformats.org/drawingml/2006/main" noChangeAspect="1"/>
             </wp:cNvGraphicFramePr>
@@ -8041,7 +8943,7 @@
                   <pic:spPr>
                     <a:xfrm>
                       <a:off x="0" y="0"/>
-                      <a:ext cx="3162300" cy="742950"/>
+                      <a:ext cx="3333750" cy="657225"/>
                     </a:xfrm>
                     <a:prstGeom prst="rect">
                       <a:avLst/>
@@ -8058,56 +8960,144 @@
       <w:pPr>
         <w:pStyle w:val="Listenabsatz"/>
         <w:numPr>
-          <w:ilvl w:val="0"/>
-          <w:numId w:val="38"/>
+          <w:ilvl w:val="1"/>
+          <w:numId w:val="36"/>
         </w:numPr>
-        <w:rPr>
-          <w:lang w:val="de-DE"/>
-        </w:rPr>
-      </w:pPr>
+        <w:spacing w:after="0"/>
+        <w:rPr>
+          <w:lang w:val="de-DE"/>
+        </w:rPr>
+      </w:pPr>
+      <w:r>
+        <w:rPr>
+          <w:lang w:val="de-DE"/>
+        </w:rPr>
+        <w:t>Benutzen Sie ihre eigenen Klassen-</w:t>
+      </w:r>
+      <w:proofErr w:type="spellStart"/>
+      <w:r>
+        <w:rPr>
+          <w:lang w:val="de-DE"/>
+        </w:rPr>
+        <w:t>VI’s</w:t>
+      </w:r>
+      <w:proofErr w:type="spellEnd"/>
+      <w:r>
+        <w:rPr>
+          <w:lang w:val="de-DE"/>
+        </w:rPr>
+        <w:t xml:space="preserve"> und die der Elternklasse, sowie die Methoden der Basisklasse </w:t>
+      </w:r>
+      <w:proofErr w:type="spellStart"/>
+      <w:r>
+        <w:rPr>
+          <w:i/>
+          <w:lang w:val="de-DE"/>
+        </w:rPr>
+        <w:t>Configuration.lvlib:</w:t>
+      </w:r>
+      <w:r>
+        <w:rPr>
+          <w:i/>
+          <w:lang w:val="de-DE"/>
+        </w:rPr>
+        <w:t>Interface</w:t>
+      </w:r>
+      <w:proofErr w:type="spellEnd"/>
+      <w:r>
+        <w:rPr>
+          <w:lang w:val="de-DE"/>
+        </w:rPr>
+        <w:t xml:space="preserve">, um Ihre </w:t>
+      </w:r>
+      <w:r>
+        <w:rPr>
+          <w:i/>
+          <w:lang w:val="de-DE"/>
+        </w:rPr>
+        <w:t>Items</w:t>
+      </w:r>
+      <w:r>
+        <w:rPr>
+          <w:lang w:val="de-DE"/>
+        </w:rPr>
+        <w:t xml:space="preserve"> zu lesen.  </w:t>
+      </w:r>
+    </w:p>
+    <w:p>
+      <w:pPr>
+        <w:pStyle w:val="Listenabsatz"/>
+        <w:numPr>
+          <w:ilvl w:val="1"/>
+          <w:numId w:val="36"/>
+        </w:numPr>
+        <w:spacing w:after="0"/>
+        <w:rPr>
+          <w:lang w:val="de-DE"/>
+        </w:rPr>
+      </w:pPr>
+      <w:r>
+        <w:rPr>
+          <w:lang w:val="de-DE"/>
+        </w:rPr>
+        <w:t>Bei der Implementierung können</w:t>
+      </w:r>
+      <w:r>
+        <w:rPr>
+          <w:lang w:val="de-DE"/>
+        </w:rPr>
+        <w:t xml:space="preserve"> Sie sich an den K</w:t>
+      </w:r>
+      <w:r>
+        <w:rPr>
+          <w:lang w:val="de-DE"/>
+        </w:rPr>
+        <w:t xml:space="preserve">lassen in der </w:t>
+      </w:r>
+      <w:r>
+        <w:rPr>
+          <w:i/>
+          <w:lang w:val="de-DE"/>
+        </w:rPr>
+        <w:t xml:space="preserve">LVOOP </w:t>
+      </w:r>
+      <w:proofErr w:type="spellStart"/>
+      <w:r>
+        <w:rPr>
+          <w:i/>
+          <w:lang w:val="de-DE"/>
+        </w:rPr>
+        <w:t>Introduction.lvlib</w:t>
+      </w:r>
+      <w:proofErr w:type="spellEnd"/>
+      <w:r>
+        <w:rPr>
+          <w:lang w:val="de-DE"/>
+        </w:rPr>
+        <w:t xml:space="preserve"> orientieren</w:t>
+      </w:r>
+      <w:r>
+        <w:rPr>
+          <w:lang w:val="de-DE"/>
+        </w:rPr>
+        <w:t>, z.B.:</w:t>
+      </w:r>
+      <w:r>
+        <w:rPr>
+          <w:lang w:val="de-DE"/>
+        </w:rPr>
+        <w:br/>
+      </w:r>
       <w:r>
         <w:rPr>
           <w:noProof/>
           <w:lang w:val="de-DE" w:eastAsia="de-DE"/>
         </w:rPr>
-        <w:t>Stellen Sie auf dem Frontpanel ein Zahl ein und starten Sie das VI. Beobachten Sie das Ergebnis.</w:t>
-      </w:r>
-    </w:p>
-    <w:p>
-      <w:pPr>
-        <w:pStyle w:val="Listenabsatz"/>
-        <w:numPr>
-          <w:ilvl w:val="0"/>
-          <w:numId w:val="38"/>
-        </w:numPr>
-        <w:rPr>
-          <w:lang w:val="de-DE"/>
-        </w:rPr>
-      </w:pPr>
-      <w:r>
-        <w:rPr>
-          <w:noProof/>
-          <w:lang w:val="de-DE" w:eastAsia="de-DE"/>
-        </w:rPr>
-        <w:t>Erweitern Sie das VI mit einem abzweigenden Objekt und setzen Sie einen anderen Wert.</w:t>
-      </w:r>
-      <w:r>
-        <w:rPr>
-          <w:noProof/>
-          <w:lang w:val="de-DE" w:eastAsia="de-DE"/>
-        </w:rPr>
-        <w:t xml:space="preserve"> </w:t>
-      </w:r>
-      <w:r>
-        <w:rPr>
-          <w:noProof/>
-          <w:lang w:val="de-DE" w:eastAsia="de-DE"/>
-        </w:rPr>
         <w:drawing>
-          <wp:inline distT="0" distB="0" distL="0" distR="0" wp14:anchorId="6ABDE1E8" wp14:editId="1190707A">
-            <wp:extent cx="4276725" cy="1514475"/>
-            <wp:effectExtent l="0" t="0" r="9525" b="9525"/>
-            <wp:docPr id="27" name="Grafik 27"/>
+          <wp:inline distT="0" distB="0" distL="0" distR="0" wp14:anchorId="7D3A609E" wp14:editId="4399994A">
+            <wp:extent cx="5274945" cy="1238261"/>
+            <wp:effectExtent l="0" t="0" r="1905" b="0"/>
+            <wp:docPr id="7" name="Grafik 7"/>
             <wp:cNvGraphicFramePr>
               <a:graphicFrameLocks xmlns:a="http://schemas.openxmlformats.org/drawingml/2006/main" noChangeAspect="1"/>
             </wp:cNvGraphicFramePr>
@@ -8127,803 +9117,6 @@
                   <pic:spPr>
                     <a:xfrm>
                       <a:off x="0" y="0"/>
-                      <a:ext cx="4276725" cy="1514475"/>
-                    </a:xfrm>
-                    <a:prstGeom prst="rect">
-                      <a:avLst/>
-                    </a:prstGeom>
-                  </pic:spPr>
-                </pic:pic>
-              </a:graphicData>
-            </a:graphic>
-          </wp:inline>
-        </w:drawing>
-      </w:r>
-      <w:r>
-        <w:rPr>
-          <w:noProof/>
-          <w:lang w:val="de-DE" w:eastAsia="de-DE"/>
-        </w:rPr>
-        <w:br/>
-        <w:t>Beachten Sie, dass das Objekt am Drahtabzweig geklont wird.</w:t>
-      </w:r>
-    </w:p>
-    <w:p>
-      <w:pPr>
-        <w:pStyle w:val="Listenabsatz"/>
-        <w:numPr>
-          <w:ilvl w:val="0"/>
-          <w:numId w:val="38"/>
-        </w:numPr>
-        <w:rPr>
-          <w:lang w:val="de-DE"/>
-        </w:rPr>
-      </w:pPr>
-      <w:r>
-        <w:rPr>
-          <w:noProof/>
-          <w:lang w:val="de-DE" w:eastAsia="de-DE"/>
-        </w:rPr>
-        <w:t>Stellen Sie auf dem Frontpanel verschiedene Zahlen ein und starten Sie das VI. Beobachten Sie das Ergebnis.</w:t>
-      </w:r>
-    </w:p>
-    <w:p>
-      <w:pPr>
-        <w:pStyle w:val="Listenabsatz"/>
-        <w:numPr>
-          <w:ilvl w:val="0"/>
-          <w:numId w:val="38"/>
-        </w:numPr>
-        <w:rPr>
-          <w:lang w:val="de-DE"/>
-        </w:rPr>
-      </w:pPr>
-      <w:r>
-        <w:rPr>
-          <w:lang w:val="de-DE"/>
-        </w:rPr>
-        <w:t>Beachten Sie die Auswirkung des Datenflussprinzips!</w:t>
-      </w:r>
-    </w:p>
-    <w:p>
-      <w:pPr>
-        <w:pStyle w:val="Listenabsatz"/>
-        <w:numPr>
-          <w:ilvl w:val="0"/>
-          <w:numId w:val="38"/>
-        </w:numPr>
-        <w:rPr>
-          <w:lang w:val="de-DE"/>
-        </w:rPr>
-      </w:pPr>
-      <w:r>
-        <w:rPr>
-          <w:lang w:val="de-DE"/>
-        </w:rPr>
-        <w:t>Variieren Sie das VI. Arbeiten Sie z.B. mit zwei Schleifen.</w:t>
-      </w:r>
-    </w:p>
-    <w:p>
-      <w:pPr>
-        <w:pStyle w:val="Listenabsatz"/>
-        <w:numPr>
-          <w:ilvl w:val="0"/>
-          <w:numId w:val="38"/>
-        </w:numPr>
-        <w:rPr>
-          <w:lang w:val="de-DE"/>
-        </w:rPr>
-      </w:pPr>
-      <w:r>
-        <w:rPr>
-          <w:lang w:val="de-DE"/>
-        </w:rPr>
-        <w:t>S</w:t>
-      </w:r>
-      <w:r>
-        <w:rPr>
-          <w:lang w:val="de-DE"/>
-        </w:rPr>
-        <w:t>tellen Sie bei Bedarf Fragen.</w:t>
-      </w:r>
-    </w:p>
-    <w:p>
-      <w:pPr>
-        <w:rPr>
-          <w:lang w:val="de-DE"/>
-        </w:rPr>
-      </w:pPr>
-    </w:p>
-    <w:p>
-      <w:pPr>
-        <w:pStyle w:val="berschrift2"/>
-      </w:pPr>
-      <w:bookmarkStart w:id="13" w:name="_Toc337823845"/>
-      <w:r>
-        <w:t>Übung 4.3</w:t>
-      </w:r>
-      <w:r>
-        <w:t xml:space="preserve"> </w:t>
-      </w:r>
-      <w:proofErr w:type="spellStart"/>
-      <w:r>
-        <w:rPr>
-          <w:i/>
-        </w:rPr>
-        <w:t>Overwrite</w:t>
-      </w:r>
-      <w:proofErr w:type="spellEnd"/>
-      <w:r>
-        <w:t>-Methoden</w:t>
-      </w:r>
-      <w:bookmarkEnd w:id="13"/>
-    </w:p>
-    <w:p>
-      <w:pPr>
-        <w:jc w:val="both"/>
-        <w:rPr>
-          <w:lang w:val="de-DE"/>
-        </w:rPr>
-      </w:pPr>
-      <w:r>
-        <w:rPr>
-          <w:lang w:val="de-DE"/>
-        </w:rPr>
-        <w:t xml:space="preserve">Fügen Sie die </w:t>
-      </w:r>
-      <w:proofErr w:type="spellStart"/>
-      <w:r>
-        <w:rPr>
-          <w:i/>
-          <w:lang w:val="de-DE"/>
-        </w:rPr>
-        <w:t>Overwrite</w:t>
-      </w:r>
-      <w:r>
-        <w:rPr>
-          <w:lang w:val="de-DE"/>
-        </w:rPr>
-        <w:t>-VI’s</w:t>
-      </w:r>
-      <w:proofErr w:type="spellEnd"/>
-      <w:r>
-        <w:rPr>
-          <w:lang w:val="de-DE"/>
-        </w:rPr>
-        <w:t xml:space="preserve">, die von </w:t>
-      </w:r>
-      <w:proofErr w:type="spellStart"/>
-      <w:r>
-        <w:rPr>
-          <w:i/>
-          <w:lang w:val="de-DE"/>
-        </w:rPr>
-        <w:t>Section.lvclass</w:t>
-      </w:r>
-      <w:proofErr w:type="spellEnd"/>
-      <w:r>
-        <w:rPr>
-          <w:lang w:val="de-DE"/>
-        </w:rPr>
-        <w:t xml:space="preserve"> als </w:t>
-      </w:r>
-      <w:proofErr w:type="spellStart"/>
-      <w:r>
-        <w:rPr>
-          <w:i/>
-          <w:lang w:val="de-DE"/>
-        </w:rPr>
-        <w:t>dynamic</w:t>
-      </w:r>
-      <w:proofErr w:type="spellEnd"/>
-      <w:r>
-        <w:rPr>
-          <w:i/>
-          <w:lang w:val="de-DE"/>
-        </w:rPr>
-        <w:t xml:space="preserve"> </w:t>
-      </w:r>
-      <w:proofErr w:type="spellStart"/>
-      <w:r>
-        <w:rPr>
-          <w:i/>
-          <w:lang w:val="de-DE"/>
-        </w:rPr>
-        <w:t>dispatch</w:t>
-      </w:r>
-      <w:r>
-        <w:rPr>
-          <w:lang w:val="de-DE"/>
-        </w:rPr>
-        <w:t>-VI’s</w:t>
-      </w:r>
-      <w:proofErr w:type="spellEnd"/>
-      <w:r>
-        <w:rPr>
-          <w:lang w:val="de-DE"/>
-        </w:rPr>
-        <w:t xml:space="preserve"> definiert wurden, </w:t>
-      </w:r>
-      <w:r>
-        <w:rPr>
-          <w:lang w:val="de-DE"/>
-        </w:rPr>
-        <w:t>Ihrer Klasse hinzu.</w:t>
-      </w:r>
-    </w:p>
-    <w:p>
-      <w:pPr>
-        <w:pStyle w:val="Listenabsatz"/>
-        <w:numPr>
-          <w:ilvl w:val="0"/>
-          <w:numId w:val="37"/>
-        </w:numPr>
-        <w:rPr>
-          <w:lang w:val="de-DE"/>
-        </w:rPr>
-      </w:pPr>
-      <w:r>
-        <w:rPr>
-          <w:i/>
-          <w:lang w:val="de-DE"/>
-        </w:rPr>
-        <w:t>D</w:t>
-      </w:r>
-      <w:r>
-        <w:rPr>
-          <w:i/>
-          <w:lang w:val="de-DE"/>
-        </w:rPr>
-        <w:t>o Read.vi</w:t>
-      </w:r>
-      <w:r>
-        <w:rPr>
-          <w:lang w:val="de-DE"/>
-        </w:rPr>
-        <w:t xml:space="preserve"> liest Daten vom </w:t>
-      </w:r>
-      <w:r>
-        <w:rPr>
-          <w:lang w:val="de-DE"/>
-        </w:rPr>
-        <w:t>Speichermedium (</w:t>
-      </w:r>
-      <w:r>
-        <w:rPr>
-          <w:lang w:val="de-DE"/>
-        </w:rPr>
-        <w:t>Interface</w:t>
-      </w:r>
-      <w:r>
-        <w:rPr>
-          <w:lang w:val="de-DE"/>
-        </w:rPr>
-        <w:t>) und speichert Sie in den Objektattributen.</w:t>
-      </w:r>
-    </w:p>
-    <w:p>
-      <w:pPr>
-        <w:pStyle w:val="Listenabsatz"/>
-        <w:numPr>
-          <w:ilvl w:val="0"/>
-          <w:numId w:val="37"/>
-        </w:numPr>
-        <w:rPr>
-          <w:lang w:val="de-DE"/>
-        </w:rPr>
-      </w:pPr>
-      <w:r>
-        <w:rPr>
-          <w:i/>
-          <w:lang w:val="de-DE"/>
-        </w:rPr>
-        <w:t>Do Write</w:t>
-      </w:r>
-      <w:r>
-        <w:rPr>
-          <w:i/>
-          <w:lang w:val="de-DE"/>
-        </w:rPr>
-        <w:t>.vi</w:t>
-      </w:r>
-      <w:r>
-        <w:rPr>
-          <w:lang w:val="de-DE"/>
-        </w:rPr>
-        <w:t xml:space="preserve"> Schreibt Daten</w:t>
-      </w:r>
-      <w:r>
-        <w:rPr>
-          <w:lang w:val="de-DE"/>
-        </w:rPr>
-        <w:t>, die in den Objektattributen gespeichert sind,</w:t>
-      </w:r>
-      <w:r>
-        <w:rPr>
-          <w:lang w:val="de-DE"/>
-        </w:rPr>
-        <w:t xml:space="preserve"> in das </w:t>
-      </w:r>
-      <w:r>
-        <w:rPr>
-          <w:lang w:val="de-DE"/>
-        </w:rPr>
-        <w:t>Speichermedium (</w:t>
-      </w:r>
-      <w:r>
-        <w:rPr>
-          <w:lang w:val="de-DE"/>
-        </w:rPr>
-        <w:t>Interface</w:t>
-      </w:r>
-      <w:r>
-        <w:rPr>
-          <w:lang w:val="de-DE"/>
-        </w:rPr>
-        <w:t>).</w:t>
-      </w:r>
-    </w:p>
-    <w:p>
-      <w:pPr>
-        <w:pStyle w:val="Listenabsatz"/>
-        <w:numPr>
-          <w:ilvl w:val="0"/>
-          <w:numId w:val="37"/>
-        </w:numPr>
-        <w:rPr>
-          <w:lang w:val="de-DE"/>
-        </w:rPr>
-      </w:pPr>
-      <w:r>
-        <w:rPr>
-          <w:i/>
-          <w:lang w:val="de-DE"/>
-        </w:rPr>
-        <w:t>Read Keys.vi</w:t>
-      </w:r>
-      <w:r>
-        <w:rPr>
-          <w:lang w:val="de-DE"/>
-        </w:rPr>
-        <w:t xml:space="preserve"> konvertiert die Objektattribute in Strings und fügt Sie zusammen mit dem Key-Namen an eine Array an. </w:t>
-      </w:r>
-    </w:p>
-    <w:p>
-      <w:pPr>
-        <w:rPr>
-          <w:lang w:val="de-DE"/>
-        </w:rPr>
-      </w:pPr>
-    </w:p>
-    <w:p>
-      <w:pPr>
-        <w:pStyle w:val="Listenabsatz"/>
-        <w:numPr>
-          <w:ilvl w:val="0"/>
-          <w:numId w:val="36"/>
-        </w:numPr>
-        <w:rPr>
-          <w:lang w:val="de-DE"/>
-        </w:rPr>
-      </w:pPr>
-      <w:r>
-        <w:rPr>
-          <w:lang w:val="de-DE"/>
-        </w:rPr>
-        <w:t xml:space="preserve">Wählen Sie im Kontextmenü der Klasse </w:t>
-      </w:r>
-      <w:r>
-        <w:rPr>
-          <w:i/>
-          <w:lang w:val="de-DE"/>
-        </w:rPr>
-        <w:t xml:space="preserve">New&gt;VI </w:t>
-      </w:r>
-      <w:proofErr w:type="spellStart"/>
-      <w:r>
-        <w:rPr>
-          <w:i/>
-          <w:lang w:val="de-DE"/>
-        </w:rPr>
-        <w:t>for</w:t>
-      </w:r>
-      <w:proofErr w:type="spellEnd"/>
-      <w:r>
-        <w:rPr>
-          <w:i/>
-          <w:lang w:val="de-DE"/>
-        </w:rPr>
-        <w:t xml:space="preserve"> </w:t>
-      </w:r>
-      <w:proofErr w:type="spellStart"/>
-      <w:r>
-        <w:rPr>
-          <w:i/>
-          <w:lang w:val="de-DE"/>
-        </w:rPr>
-        <w:t>Over</w:t>
-      </w:r>
-      <w:r>
-        <w:rPr>
-          <w:i/>
-          <w:lang w:val="de-DE"/>
-        </w:rPr>
-        <w:t>writ</w:t>
-      </w:r>
-      <w:r>
-        <w:rPr>
-          <w:i/>
-          <w:lang w:val="de-DE"/>
-        </w:rPr>
-        <w:t>e</w:t>
-      </w:r>
-      <w:proofErr w:type="spellEnd"/>
-      <w:r>
-        <w:rPr>
-          <w:i/>
-          <w:lang w:val="de-DE"/>
-        </w:rPr>
-        <w:t>…</w:t>
-      </w:r>
-    </w:p>
-    <w:p>
-      <w:pPr>
-        <w:pStyle w:val="Listenabsatz"/>
-        <w:numPr>
-          <w:ilvl w:val="0"/>
-          <w:numId w:val="36"/>
-        </w:numPr>
-        <w:rPr>
-          <w:lang w:val="de-DE"/>
-        </w:rPr>
-      </w:pPr>
-      <w:r>
-        <w:rPr>
-          <w:lang w:val="de-DE"/>
-        </w:rPr>
-        <w:t>Selek</w:t>
-      </w:r>
-      <w:r>
-        <w:rPr>
-          <w:lang w:val="de-DE"/>
-        </w:rPr>
-        <w:t>tieren</w:t>
-      </w:r>
-      <w:r>
-        <w:rPr>
-          <w:lang w:val="de-DE"/>
-        </w:rPr>
-        <w:t xml:space="preserve"> Sie</w:t>
-      </w:r>
-      <w:r>
-        <w:rPr>
-          <w:lang w:val="de-DE"/>
-        </w:rPr>
-        <w:t xml:space="preserve"> </w:t>
-      </w:r>
-      <w:r>
-        <w:rPr>
-          <w:i/>
-          <w:lang w:val="de-DE"/>
-        </w:rPr>
-        <w:t>Do Read.vi</w:t>
-      </w:r>
-      <w:r>
-        <w:rPr>
-          <w:lang w:val="de-DE"/>
-        </w:rPr>
-        <w:t xml:space="preserve"> u</w:t>
-      </w:r>
-      <w:r>
-        <w:rPr>
-          <w:lang w:val="de-DE"/>
-        </w:rPr>
-        <w:t>nd klicken Sie den OK-Knopf.</w:t>
-      </w:r>
-      <w:r>
-        <w:rPr>
-          <w:lang w:val="de-DE"/>
-        </w:rPr>
-        <w:br/>
-        <w:t xml:space="preserve"> </w:t>
-      </w:r>
-      <w:r>
-        <w:rPr>
-          <w:noProof/>
-          <w:lang w:val="de-DE" w:eastAsia="de-DE"/>
-        </w:rPr>
-        <w:drawing>
-          <wp:inline distT="0" distB="0" distL="0" distR="0" wp14:anchorId="02921772" wp14:editId="399A15F4">
-            <wp:extent cx="3086100" cy="3352800"/>
-            <wp:effectExtent l="0" t="0" r="0" b="0"/>
-            <wp:docPr id="3" name="Grafik 3"/>
-            <wp:cNvGraphicFramePr>
-              <a:graphicFrameLocks xmlns:a="http://schemas.openxmlformats.org/drawingml/2006/main" noChangeAspect="1"/>
-            </wp:cNvGraphicFramePr>
-            <a:graphic xmlns:a="http://schemas.openxmlformats.org/drawingml/2006/main">
-              <a:graphicData uri="http://schemas.openxmlformats.org/drawingml/2006/picture">
-                <pic:pic xmlns:pic="http://schemas.openxmlformats.org/drawingml/2006/picture">
-                  <pic:nvPicPr>
-                    <pic:cNvPr id="0" name=""/>
-                    <pic:cNvPicPr/>
-                  </pic:nvPicPr>
-                  <pic:blipFill>
-                    <a:blip r:embed="rId30"/>
-                    <a:stretch>
-                      <a:fillRect/>
-                    </a:stretch>
-                  </pic:blipFill>
-                  <pic:spPr>
-                    <a:xfrm>
-                      <a:off x="0" y="0"/>
-                      <a:ext cx="3086100" cy="3352800"/>
-                    </a:xfrm>
-                    <a:prstGeom prst="rect">
-                      <a:avLst/>
-                    </a:prstGeom>
-                  </pic:spPr>
-                </pic:pic>
-              </a:graphicData>
-            </a:graphic>
-          </wp:inline>
-        </w:drawing>
-      </w:r>
-    </w:p>
-    <w:p>
-      <w:pPr>
-        <w:pStyle w:val="Listenabsatz"/>
-        <w:numPr>
-          <w:ilvl w:val="1"/>
-          <w:numId w:val="36"/>
-        </w:numPr>
-        <w:spacing w:after="0"/>
-        <w:rPr>
-          <w:lang w:val="de-DE"/>
-        </w:rPr>
-      </w:pPr>
-      <w:r>
-        <w:rPr>
-          <w:lang w:val="de-DE"/>
-        </w:rPr>
-        <w:t xml:space="preserve">Der </w:t>
-      </w:r>
-      <w:r>
-        <w:rPr>
-          <w:i/>
-          <w:lang w:val="de-DE"/>
-        </w:rPr>
-        <w:t>Wi</w:t>
-      </w:r>
-      <w:r>
-        <w:rPr>
-          <w:i/>
-          <w:lang w:val="de-DE"/>
-        </w:rPr>
-        <w:t>zard</w:t>
-      </w:r>
-      <w:r>
-        <w:rPr>
-          <w:lang w:val="de-DE"/>
-        </w:rPr>
-        <w:t xml:space="preserve"> erstellt ein </w:t>
-      </w:r>
-      <w:proofErr w:type="spellStart"/>
-      <w:r>
-        <w:rPr>
-          <w:i/>
-          <w:lang w:val="de-DE"/>
-        </w:rPr>
-        <w:t>Overwrite</w:t>
-      </w:r>
-      <w:proofErr w:type="spellEnd"/>
-      <w:r>
-        <w:rPr>
-          <w:lang w:val="de-DE"/>
-        </w:rPr>
-        <w:t xml:space="preserve">-VI als Startpunkt für Ihre Implementierung, das nichts anderes tut, als die entsprechende Methode der </w:t>
-      </w:r>
-      <w:proofErr w:type="spellStart"/>
-      <w:r>
-        <w:rPr>
-          <w:i/>
-          <w:lang w:val="de-DE"/>
-        </w:rPr>
-        <w:t>Ancestor</w:t>
-      </w:r>
-      <w:proofErr w:type="spellEnd"/>
-      <w:r>
-        <w:rPr>
-          <w:lang w:val="de-DE"/>
-        </w:rPr>
-        <w:t>-Klasse aufzurufen, z.B. Do Read.vi.</w:t>
-      </w:r>
-      <w:r>
-        <w:rPr>
-          <w:lang w:val="de-DE"/>
-        </w:rPr>
-        <w:br/>
-      </w:r>
-      <w:r>
-        <w:rPr>
-          <w:noProof/>
-          <w:lang w:val="de-DE" w:eastAsia="de-DE"/>
-        </w:rPr>
-        <w:drawing>
-          <wp:inline distT="0" distB="0" distL="0" distR="0" wp14:anchorId="54B8F66E" wp14:editId="56D2C568">
-            <wp:extent cx="3333750" cy="657225"/>
-            <wp:effectExtent l="0" t="0" r="0" b="9525"/>
-            <wp:docPr id="4" name="Grafik 4"/>
-            <wp:cNvGraphicFramePr>
-              <a:graphicFrameLocks xmlns:a="http://schemas.openxmlformats.org/drawingml/2006/main" noChangeAspect="1"/>
-            </wp:cNvGraphicFramePr>
-            <a:graphic xmlns:a="http://schemas.openxmlformats.org/drawingml/2006/main">
-              <a:graphicData uri="http://schemas.openxmlformats.org/drawingml/2006/picture">
-                <pic:pic xmlns:pic="http://schemas.openxmlformats.org/drawingml/2006/picture">
-                  <pic:nvPicPr>
-                    <pic:cNvPr id="0" name=""/>
-                    <pic:cNvPicPr/>
-                  </pic:nvPicPr>
-                  <pic:blipFill>
-                    <a:blip r:embed="rId31"/>
-                    <a:stretch>
-                      <a:fillRect/>
-                    </a:stretch>
-                  </pic:blipFill>
-                  <pic:spPr>
-                    <a:xfrm>
-                      <a:off x="0" y="0"/>
-                      <a:ext cx="3333750" cy="657225"/>
-                    </a:xfrm>
-                    <a:prstGeom prst="rect">
-                      <a:avLst/>
-                    </a:prstGeom>
-                  </pic:spPr>
-                </pic:pic>
-              </a:graphicData>
-            </a:graphic>
-          </wp:inline>
-        </w:drawing>
-      </w:r>
-    </w:p>
-    <w:p>
-      <w:pPr>
-        <w:pStyle w:val="Listenabsatz"/>
-        <w:numPr>
-          <w:ilvl w:val="1"/>
-          <w:numId w:val="36"/>
-        </w:numPr>
-        <w:spacing w:after="0"/>
-        <w:rPr>
-          <w:lang w:val="de-DE"/>
-        </w:rPr>
-      </w:pPr>
-      <w:r>
-        <w:rPr>
-          <w:lang w:val="de-DE"/>
-        </w:rPr>
-        <w:t>Benutzen Sie ihre eigenen Klassen-</w:t>
-      </w:r>
-      <w:proofErr w:type="spellStart"/>
-      <w:r>
-        <w:rPr>
-          <w:lang w:val="de-DE"/>
-        </w:rPr>
-        <w:t>VI’s</w:t>
-      </w:r>
-      <w:proofErr w:type="spellEnd"/>
-      <w:r>
-        <w:rPr>
-          <w:lang w:val="de-DE"/>
-        </w:rPr>
-        <w:t xml:space="preserve"> und die der Elternklasse, sowie die Methoden der Basisklasse </w:t>
-      </w:r>
-      <w:r>
-        <w:rPr>
-          <w:i/>
-          <w:lang w:val="de-DE"/>
-        </w:rPr>
-        <w:t>Interface</w:t>
-      </w:r>
-      <w:r>
-        <w:rPr>
-          <w:lang w:val="de-DE"/>
-        </w:rPr>
-        <w:t xml:space="preserve">, um Ihre Items zu lesen.  </w:t>
-      </w:r>
-    </w:p>
-    <w:p>
-      <w:pPr>
-        <w:pStyle w:val="Listenabsatz"/>
-        <w:numPr>
-          <w:ilvl w:val="1"/>
-          <w:numId w:val="36"/>
-        </w:numPr>
-        <w:spacing w:after="0"/>
-        <w:rPr>
-          <w:lang w:val="de-DE"/>
-        </w:rPr>
-      </w:pPr>
-      <w:r>
-        <w:rPr>
-          <w:lang w:val="de-DE"/>
-        </w:rPr>
-        <w:t>Bei der Implementierung können</w:t>
-      </w:r>
-      <w:r>
-        <w:rPr>
-          <w:lang w:val="de-DE"/>
-        </w:rPr>
-        <w:t xml:space="preserve"> Sie sich an den K</w:t>
-      </w:r>
-      <w:r>
-        <w:rPr>
-          <w:lang w:val="de-DE"/>
-        </w:rPr>
-        <w:t xml:space="preserve">lassen in der </w:t>
-      </w:r>
-      <w:r>
-        <w:rPr>
-          <w:i/>
-          <w:lang w:val="de-DE"/>
-        </w:rPr>
-        <w:t xml:space="preserve">LVOOP </w:t>
-      </w:r>
-      <w:proofErr w:type="spellStart"/>
-      <w:r>
-        <w:rPr>
-          <w:i/>
-          <w:lang w:val="de-DE"/>
-        </w:rPr>
-        <w:t>Introduction.lvlib</w:t>
-      </w:r>
-      <w:proofErr w:type="spellEnd"/>
-      <w:r>
-        <w:rPr>
-          <w:lang w:val="de-DE"/>
-        </w:rPr>
-        <w:t xml:space="preserve"> orientieren</w:t>
-      </w:r>
-      <w:r>
-        <w:rPr>
-          <w:lang w:val="de-DE"/>
-        </w:rPr>
-        <w:t>, z.B.:</w:t>
-      </w:r>
-      <w:r>
-        <w:rPr>
-          <w:lang w:val="de-DE"/>
-        </w:rPr>
-        <w:br/>
-      </w:r>
-      <w:r>
-        <w:rPr>
-          <w:noProof/>
-          <w:lang w:val="de-DE" w:eastAsia="de-DE"/>
-        </w:rPr>
-        <w:drawing>
-          <wp:inline distT="0" distB="0" distL="0" distR="0" wp14:anchorId="71984622" wp14:editId="79C78640">
-            <wp:extent cx="5274945" cy="1238261"/>
-            <wp:effectExtent l="0" t="0" r="1905" b="0"/>
-            <wp:docPr id="7" name="Grafik 7"/>
-            <wp:cNvGraphicFramePr>
-              <a:graphicFrameLocks xmlns:a="http://schemas.openxmlformats.org/drawingml/2006/main" noChangeAspect="1"/>
-            </wp:cNvGraphicFramePr>
-            <a:graphic xmlns:a="http://schemas.openxmlformats.org/drawingml/2006/main">
-              <a:graphicData uri="http://schemas.openxmlformats.org/drawingml/2006/picture">
-                <pic:pic xmlns:pic="http://schemas.openxmlformats.org/drawingml/2006/picture">
-                  <pic:nvPicPr>
-                    <pic:cNvPr id="0" name=""/>
-                    <pic:cNvPicPr/>
-                  </pic:nvPicPr>
-                  <pic:blipFill>
-                    <a:blip r:embed="rId32"/>
-                    <a:stretch>
-                      <a:fillRect/>
-                    </a:stretch>
-                  </pic:blipFill>
-                  <pic:spPr>
-                    <a:xfrm>
-                      <a:off x="0" y="0"/>
                       <a:ext cx="5274945" cy="1238261"/>
                     </a:xfrm>
                     <a:prstGeom prst="rect">
@@ -9858,7 +10051,14 @@
           <w:i/>
           <w:lang w:val="de-DE"/>
         </w:rPr>
-        <w:t>Oracle_Configuration.lvlib</w:t>
+        <w:t>DB_</w:t>
+      </w:r>
+      <w:r>
+        <w:rPr>
+          <w:i/>
+          <w:lang w:val="de-DE"/>
+        </w:rPr>
+        <w:t>Configuration.lvlib</w:t>
       </w:r>
       <w:proofErr w:type="spellEnd"/>
       <w:r>
@@ -9905,46 +10105,46 @@
         </w:rPr>
         <w:t>zu erzeugen, Daten einzufügen</w:t>
       </w:r>
+      <w:r>
+        <w:rPr>
+          <w:lang w:val="de-DE"/>
+        </w:rPr>
+        <w:t xml:space="preserve"> und wieder zu löschen. Diese könnten als Startpunkt für Ihre eig</w:t>
+      </w:r>
+      <w:r>
+        <w:rPr>
+          <w:lang w:val="de-DE"/>
+        </w:rPr>
+        <w:t>ene Konfigurationsdatenbank dienen</w:t>
+      </w:r>
+      <w:r>
+        <w:rPr>
+          <w:lang w:val="de-DE"/>
+        </w:rPr>
+        <w:t xml:space="preserve">. Diese Bibliothek enthält allerdings keine Implementierung einer entsprechenden </w:t>
+      </w:r>
+      <w:r>
+        <w:rPr>
+          <w:i/>
+          <w:lang w:val="de-DE"/>
+        </w:rPr>
+        <w:t>Interface</w:t>
+      </w:r>
+      <w:r>
+        <w:rPr>
+          <w:lang w:val="de-DE"/>
+        </w:rPr>
+        <w:t>-Kind-Klasse.</w:t>
+      </w:r>
+    </w:p>
+    <w:p>
+      <w:pPr>
+        <w:rPr>
+          <w:lang w:val="de-DE"/>
+        </w:rPr>
+      </w:pPr>
       <w:bookmarkStart w:id="16" w:name="_GoBack"/>
       <w:bookmarkEnd w:id="16"/>
-      <w:r>
-        <w:rPr>
-          <w:lang w:val="de-DE"/>
-        </w:rPr>
-        <w:t xml:space="preserve"> und wieder zu löschen. Diese könnten als Startpunkt für Ihre eig</w:t>
-      </w:r>
-      <w:r>
-        <w:rPr>
-          <w:lang w:val="de-DE"/>
-        </w:rPr>
-        <w:t>ene Konfigurationsdatenbank dienen</w:t>
-      </w:r>
-      <w:r>
-        <w:rPr>
-          <w:lang w:val="de-DE"/>
-        </w:rPr>
-        <w:t xml:space="preserve">. Diese Bibliothek enthält allerdings keine Implementierung einer entsprechenden </w:t>
-      </w:r>
-      <w:r>
-        <w:rPr>
-          <w:i/>
-          <w:lang w:val="de-DE"/>
-        </w:rPr>
-        <w:t>Interface</w:t>
-      </w:r>
-      <w:r>
-        <w:rPr>
-          <w:lang w:val="de-DE"/>
-        </w:rPr>
-        <w:t>-Kind-Klasse.</w:t>
-      </w:r>
-    </w:p>
-    <w:p>
-      <w:pPr>
-        <w:rPr>
-          <w:lang w:val="de-DE"/>
-        </w:rPr>
-      </w:pPr>
     </w:p>
     <w:p>
       <w:pPr>
@@ -10078,7 +10278,7 @@
           <w:szCs w:val="20"/>
         </w:rPr>
       </w:pPr>
-      <w:hyperlink r:id="rId33" w:history="1">
+      <w:hyperlink r:id="rId30" w:history="1">
         <w:r>
           <w:rPr>
             <w:rStyle w:val="Hyperlink"/>
@@ -10088,7 +10288,7 @@
           <w:t xml:space="preserve">LabVIEW </w:t>
         </w:r>
       </w:hyperlink>
-      <w:hyperlink r:id="rId34" w:history="1">
+      <w:hyperlink r:id="rId31" w:history="1">
         <w:r>
           <w:rPr>
             <w:rStyle w:val="Hyperlink"/>
@@ -10118,7 +10318,7 @@
           <w:lang w:val="de-DE"/>
         </w:rPr>
       </w:pPr>
-      <w:hyperlink r:id="rId35" w:history="1">
+      <w:hyperlink r:id="rId32" w:history="1">
         <w:r>
           <w:rPr>
             <w:rStyle w:val="Hyperlink"/>
@@ -10129,7 +10329,7 @@
           <w:t xml:space="preserve">LabVIEW </w:t>
         </w:r>
       </w:hyperlink>
-      <w:hyperlink r:id="rId36" w:history="1">
+      <w:hyperlink r:id="rId33" w:history="1">
         <w:proofErr w:type="spellStart"/>
         <w:r>
           <w:rPr>
@@ -10142,7 +10342,7 @@
         </w:r>
         <w:proofErr w:type="spellEnd"/>
       </w:hyperlink>
-      <w:hyperlink r:id="rId37" w:history="1">
+      <w:hyperlink r:id="rId34" w:history="1">
         <w:r>
           <w:rPr>
             <w:rStyle w:val="Hyperlink"/>
@@ -10153,7 +10353,7 @@
           <w:t xml:space="preserve"> </w:t>
         </w:r>
       </w:hyperlink>
-      <w:hyperlink r:id="rId38" w:history="1">
+      <w:hyperlink r:id="rId35" w:history="1">
         <w:proofErr w:type="spellStart"/>
         <w:r>
           <w:rPr>
@@ -10166,7 +10366,7 @@
         </w:r>
         <w:proofErr w:type="spellEnd"/>
       </w:hyperlink>
-      <w:hyperlink r:id="rId39" w:history="1">
+      <w:hyperlink r:id="rId36" w:history="1">
         <w:r>
           <w:rPr>
             <w:rStyle w:val="Hyperlink"/>
@@ -10189,7 +10389,7 @@
           <w:szCs w:val="20"/>
         </w:rPr>
       </w:pPr>
-      <w:hyperlink r:id="rId40" w:history="1">
+      <w:hyperlink r:id="rId37" w:history="1">
         <w:r>
           <w:rPr>
             <w:rStyle w:val="Hyperlink"/>
@@ -10212,7 +10412,7 @@
           <w:lang w:val="de-DE"/>
         </w:rPr>
       </w:pPr>
-      <w:hyperlink r:id="rId41" w:history="1">
+      <w:hyperlink r:id="rId38" w:history="1">
         <w:r>
           <w:rPr>
             <w:rStyle w:val="Hyperlink"/>
@@ -10223,7 +10423,7 @@
           <w:t xml:space="preserve">HGF </w:t>
         </w:r>
       </w:hyperlink>
-      <w:hyperlink r:id="rId42" w:history="1">
+      <w:hyperlink r:id="rId39" w:history="1">
         <w:proofErr w:type="spellStart"/>
         <w:r>
           <w:rPr>
@@ -10236,7 +10436,7 @@
         </w:r>
         <w:proofErr w:type="spellEnd"/>
       </w:hyperlink>
-      <w:hyperlink r:id="rId43" w:history="1">
+      <w:hyperlink r:id="rId40" w:history="1">
         <w:r>
           <w:rPr>
             <w:rStyle w:val="Hyperlink"/>
@@ -10268,7 +10468,7 @@
           <w:lang w:val="de-DE"/>
         </w:rPr>
       </w:pPr>
-      <w:hyperlink r:id="rId44" w:history="1">
+      <w:hyperlink r:id="rId41" w:history="1">
         <w:r>
           <w:rPr>
             <w:rStyle w:val="Hyperlink"/>
@@ -10292,7 +10492,7 @@
           <w:lang w:val="de-DE"/>
         </w:rPr>
       </w:pPr>
-      <w:hyperlink r:id="rId45" w:history="1">
+      <w:hyperlink r:id="rId42" w:history="1">
         <w:proofErr w:type="spellStart"/>
         <w:r>
           <w:rPr>
@@ -10305,7 +10505,7 @@
         </w:r>
         <w:proofErr w:type="spellEnd"/>
       </w:hyperlink>
-      <w:hyperlink r:id="rId46" w:history="1">
+      <w:hyperlink r:id="rId43" w:history="1">
         <w:r>
           <w:rPr>
             <w:rStyle w:val="Hyperlink"/>
@@ -10328,7 +10528,7 @@
           <w:szCs w:val="20"/>
         </w:rPr>
       </w:pPr>
-      <w:hyperlink r:id="rId47" w:history="1">
+      <w:hyperlink r:id="rId44" w:history="1">
         <w:r>
           <w:rPr>
             <w:rStyle w:val="Hyperlink"/>
@@ -11670,8 +11870,8 @@
       </w:r>
     </w:p>
     <w:sectPr>
-      <w:footerReference w:type="even" r:id="rId48"/>
-      <w:footerReference w:type="default" r:id="rId49"/>
+      <w:footerReference w:type="even" r:id="rId45"/>
+      <w:footerReference w:type="default" r:id="rId46"/>
       <w:footnotePr>
         <w:numRestart w:val="eachPage"/>
       </w:footnotePr>
@@ -12103,7 +12303,7 @@
                             <w:rPr>
                               <w:noProof/>
                             </w:rPr>
-                            <w:t>13</w:t>
+                            <w:t>19</w:t>
                           </w:r>
                           <w:r>
                             <w:rPr>
@@ -12163,7 +12363,7 @@
                       <w:rPr>
                         <w:noProof/>
                       </w:rPr>
-                      <w:t>13</w:t>
+                      <w:t>19</w:t>
                     </w:r>
                     <w:r>
                       <w:rPr>
@@ -12321,25 +12521,9 @@
       </w:r>
       <w:r>
         <w:rPr>
-          <w:i/>
-          <w:lang w:val="de-DE"/>
-        </w:rPr>
-        <w:t xml:space="preserve">Access </w:t>
-      </w:r>
-      <w:proofErr w:type="spellStart"/>
-      <w:r>
-        <w:rPr>
-          <w:i/>
-          <w:lang w:val="de-DE"/>
-        </w:rPr>
-        <w:t>Scope</w:t>
-      </w:r>
-      <w:proofErr w:type="spellEnd"/>
-      <w:r>
-        <w:rPr>
-          <w:lang w:val="de-DE"/>
-        </w:rPr>
-        <w:t xml:space="preserve"> im Kontextmenü eines Elements einer LabVIEW Bibliothek oder Klasse.</w:t>
+          <w:lang w:val="de-DE"/>
+        </w:rPr>
+        <w:t>Beachten Sie, welches Dezimaltrennzeichen Sie benutzen, siehe Systemsteuerung&gt;Regionale Einstellungen</w:t>
       </w:r>
     </w:p>
   </w:footnote>
@@ -12365,25 +12549,69 @@
       </w:r>
       <w:r>
         <w:rPr>
-          <w:lang w:val="de-DE"/>
-        </w:rPr>
-        <w:t>Die Freunde müssen in den Klasseneigenschaft</w:t>
-      </w:r>
-      <w:r>
-        <w:rPr>
-          <w:lang w:val="de-DE"/>
-        </w:rPr>
-        <w:t>en</w:t>
-      </w:r>
-      <w:r>
-        <w:rPr>
-          <w:lang w:val="de-DE"/>
-        </w:rPr>
-        <w:t xml:space="preserve"> explizit angegeben werden.</w:t>
+          <w:i/>
+          <w:lang w:val="de-DE"/>
+        </w:rPr>
+        <w:t xml:space="preserve">Access </w:t>
+      </w:r>
+      <w:proofErr w:type="spellStart"/>
+      <w:r>
+        <w:rPr>
+          <w:i/>
+          <w:lang w:val="de-DE"/>
+        </w:rPr>
+        <w:t>Scope</w:t>
+      </w:r>
+      <w:proofErr w:type="spellEnd"/>
+      <w:r>
+        <w:rPr>
+          <w:lang w:val="de-DE"/>
+        </w:rPr>
+        <w:t xml:space="preserve"> im Kontextmenü eines Elements einer LabVIEW Bibliothek oder Klasse.</w:t>
       </w:r>
     </w:p>
   </w:footnote>
   <w:footnote w:id="4">
+    <w:p>
+      <w:pPr>
+        <w:pStyle w:val="Funotentext"/>
+        <w:rPr>
+          <w:lang w:val="de-DE"/>
+        </w:rPr>
+      </w:pPr>
+      <w:r>
+        <w:rPr>
+          <w:rStyle w:val="Funotenzeichen"/>
+        </w:rPr>
+        <w:footnoteRef/>
+      </w:r>
+      <w:r>
+        <w:rPr>
+          <w:lang w:val="de-DE"/>
+        </w:rPr>
+        <w:t xml:space="preserve"> </w:t>
+      </w:r>
+      <w:r>
+        <w:rPr>
+          <w:lang w:val="de-DE"/>
+        </w:rPr>
+        <w:t>Die Freunde müssen in den Klasseneigenschaft</w:t>
+      </w:r>
+      <w:r>
+        <w:rPr>
+          <w:lang w:val="de-DE"/>
+        </w:rPr>
+        <w:t>en</w:t>
+      </w:r>
+      <w:r>
+        <w:rPr>
+          <w:lang w:val="de-DE"/>
+        </w:rPr>
+        <w:t xml:space="preserve"> explizit angegeben werden.</w:t>
+      </w:r>
+    </w:p>
+  </w:footnote>
+  <w:footnote w:id="5">
     <w:p>
       <w:pPr>
         <w:pStyle w:val="Funotentext"/>
@@ -12449,7 +12677,7 @@
         <v:path o:extrusionok="f" gradientshapeok="t" o:connecttype="rect"/>
         <o:lock v:ext="edit" aspectratio="t"/>
       </v:shapetype>
-      <v:shape id="_x0000_i1029" type="#_x0000_t75" style="width:40.8pt;height:38.4pt" o:bullet="t">
+      <v:shape id="_x0000_i1037" type="#_x0000_t75" style="width:40.8pt;height:38.4pt" o:bullet="t">
         <v:imagedata r:id="rId1" o:title="note pic"/>
       </v:shape>
     </w:pict>
@@ -18325,7 +18553,7 @@
 </file>
 
 <file path=customXml/itemProps1.xml><?xml version="1.0" encoding="utf-8"?>
-<ds:datastoreItem xmlns:ds="http://schemas.openxmlformats.org/officeDocument/2006/customXml" ds:itemID="{B36A0F4C-E56F-42DF-AB20-6295A5077544}">
+<ds:datastoreItem xmlns:ds="http://schemas.openxmlformats.org/officeDocument/2006/customXml" ds:itemID="{71A09037-FD89-48AD-B73D-67BB96698785}">
   <ds:schemaRefs>
     <ds:schemaRef ds:uri="http://schemas.openxmlformats.org/officeDocument/2006/bibliography"/>
   </ds:schemaRefs>

</xml_diff>

<commit_message>
Modify hand-on manuals to include required override method, Anchestor Classes.vi
</commit_message>
<xml_diff>
--- a/Docs/VIP2012_Workshop_Manual.docx
+++ b/Docs/VIP2012_Workshop_Manual.docx
@@ -574,7 +574,7 @@
                                     </pic:cNvPicPr>
                                   </pic:nvPicPr>
                                   <pic:blipFill>
-                                    <a:blip r:embed="rId11" cstate="print">
+                                    <a:blip r:embed="rId10" cstate="print">
                                       <a:extLst>
                                         <a:ext uri="{28A0092B-C50C-407E-A947-70E740481C1C}">
                                           <a14:useLocalDpi xmlns:a14="http://schemas.microsoft.com/office/drawing/2010/main" val="0"/>
@@ -683,7 +683,7 @@
                                   <wp:extent cx="838200" cy="297180"/>
                                   <wp:effectExtent l="0" t="0" r="0" b="7620"/>
                                   <wp:docPr id="10" name="Grafik 10" descr="Creative Commons Lizenzvertrag">
-                                    <a:hlinkClick xmlns:a="http://schemas.openxmlformats.org/drawingml/2006/main" r:id="rId12"/>
+                                    <a:hlinkClick xmlns:a="http://schemas.openxmlformats.org/drawingml/2006/main" r:id="rId11"/>
                                   </wp:docPr>
                                   <wp:cNvGraphicFramePr>
                                     <a:graphicFrameLocks xmlns:a="http://schemas.openxmlformats.org/drawingml/2006/main" noChangeAspect="1"/>
@@ -693,14 +693,14 @@
                                       <pic:pic xmlns:pic="http://schemas.openxmlformats.org/drawingml/2006/picture">
                                         <pic:nvPicPr>
                                           <pic:cNvPr id="0" name="Picture 2" descr="Creative Commons Lizenzvertrag">
-                                            <a:hlinkClick r:id="rId12"/>
+                                            <a:hlinkClick r:id="rId11"/>
                                           </pic:cNvPr>
                                           <pic:cNvPicPr>
                                             <a:picLocks noChangeAspect="1" noChangeArrowheads="1"/>
                                           </pic:cNvPicPr>
                                         </pic:nvPicPr>
                                         <pic:blipFill>
-                                          <a:blip r:embed="rId13">
+                                          <a:blip r:embed="rId12">
                                             <a:extLst>
                                               <a:ext uri="{28A0092B-C50C-407E-A947-70E740481C1C}">
                                                 <a14:useLocalDpi xmlns:a14="http://schemas.microsoft.com/office/drawing/2010/main" val="0"/>
@@ -751,6 +751,28 @@
                               </w:rPr>
                               <w:t xml:space="preserve">Workshop: Objekt-orientiertes Programmieren mit LabVIEW von Dr. Holger Brand steht unter einer </w:t>
                             </w:r>
+                            <w:hyperlink r:id="rId13" w:history="1">
+                              <w:r>
+                                <w:rPr>
+                                  <w:rStyle w:val="Hyperlink"/>
+                                  <w:rFonts w:ascii="Helvetica" w:hAnsi="Helvetica" w:cs="Helvetica"/>
+                                  <w:sz w:val="14"/>
+                                  <w:szCs w:val="20"/>
+                                  <w:lang w:val="de-DE"/>
+                                </w:rPr>
+                                <w:t>Creative Commons Namensnennung - Nicht-kommerziell - Weitergabe unter gleichen Bedingungen 3.0 Deutschland Lizenz</w:t>
+                              </w:r>
+                            </w:hyperlink>
+                            <w:r>
+                              <w:rPr>
+                                <w:rFonts w:ascii="Helvetica" w:hAnsi="Helvetica" w:cs="Helvetica"/>
+                                <w:color w:val="000000"/>
+                                <w:sz w:val="14"/>
+                                <w:szCs w:val="20"/>
+                                <w:lang w:val="de-DE"/>
+                              </w:rPr>
+                              <w:t xml:space="preserve">. Über diese Lizenz hinausgehende Erlaubnisse können Sie unter </w:t>
+                            </w:r>
                             <w:r>
                               <w:fldChar w:fldCharType="begin"/>
                             </w:r>
@@ -758,7 +780,7 @@
                               <w:rPr>
                                 <w:lang w:val="de-DE"/>
                               </w:rPr>
-                              <w:instrText xml:space="preserve"> HYPERLINK "http://creativecommons.org/licenses/by-nc-sa/3.0/de/" </w:instrText>
+                              <w:instrText xml:space="preserve"> HYPERLINK "http://creativecommons.org/choose/tt-info@gsi.de" </w:instrText>
                             </w:r>
                             <w:r>
                               <w:fldChar w:fldCharType="separate"/>
@@ -771,7 +793,7 @@
                                 <w:szCs w:val="20"/>
                                 <w:lang w:val="de-DE"/>
                               </w:rPr>
-                              <w:t>Creative Commons Namensnennung - Nicht-kommerziell - Weitergabe unter gleichen Bedingungen 3.0 Deutschland Lizenz</w:t>
+                              <w:t>tt-info@gsi.de</w:t>
                             </w:r>
                             <w:r>
                               <w:rPr>
@@ -783,28 +805,6 @@
                               </w:rPr>
                               <w:fldChar w:fldCharType="end"/>
                             </w:r>
-                            <w:r>
-                              <w:rPr>
-                                <w:rFonts w:ascii="Helvetica" w:hAnsi="Helvetica" w:cs="Helvetica"/>
-                                <w:color w:val="000000"/>
-                                <w:sz w:val="14"/>
-                                <w:szCs w:val="20"/>
-                                <w:lang w:val="de-DE"/>
-                              </w:rPr>
-                              <w:t xml:space="preserve">. Über diese Lizenz hinausgehende Erlaubnisse können Sie unter </w:t>
-                            </w:r>
-                            <w:hyperlink r:id="rId14" w:history="1">
-                              <w:r>
-                                <w:rPr>
-                                  <w:rStyle w:val="Hyperlink"/>
-                                  <w:rFonts w:ascii="Helvetica" w:hAnsi="Helvetica" w:cs="Helvetica"/>
-                                  <w:sz w:val="14"/>
-                                  <w:szCs w:val="20"/>
-                                  <w:lang w:val="de-DE"/>
-                                </w:rPr>
-                                <w:t>tt-info@gsi.de</w:t>
-                              </w:r>
-                            </w:hyperlink>
                             <w:r>
                               <w:rPr>
                                 <w:rFonts w:ascii="Helvetica" w:hAnsi="Helvetica" w:cs="Helvetica"/>
@@ -859,7 +859,7 @@
                             <wp:extent cx="838200" cy="297180"/>
                             <wp:effectExtent l="0" t="0" r="0" b="7620"/>
                             <wp:docPr id="10" name="Grafik 10" descr="Creative Commons Lizenzvertrag">
-                              <a:hlinkClick xmlns:a="http://schemas.openxmlformats.org/drawingml/2006/main" r:id="rId16"/>
+                              <a:hlinkClick xmlns:a="http://schemas.openxmlformats.org/drawingml/2006/main" r:id="rId13"/>
                             </wp:docPr>
                             <wp:cNvGraphicFramePr>
                               <a:graphicFrameLocks xmlns:a="http://schemas.openxmlformats.org/drawingml/2006/main" noChangeAspect="1"/>
@@ -869,14 +869,14 @@
                                 <pic:pic xmlns:pic="http://schemas.openxmlformats.org/drawingml/2006/picture">
                                   <pic:nvPicPr>
                                     <pic:cNvPr id="0" name="Picture 2" descr="Creative Commons Lizenzvertrag">
-                                      <a:hlinkClick r:id="rId16"/>
+                                      <a:hlinkClick r:id="rId13"/>
                                     </pic:cNvPr>
                                     <pic:cNvPicPr>
                                       <a:picLocks noChangeAspect="1" noChangeArrowheads="1"/>
                                     </pic:cNvPicPr>
                                   </pic:nvPicPr>
                                   <pic:blipFill>
-                                    <a:blip r:embed="rId17">
+                                    <a:blip r:embed="rId12">
                                       <a:extLst>
                                         <a:ext uri="{28A0092B-C50C-407E-A947-70E740481C1C}">
                                           <a14:useLocalDpi xmlns:a14="http://schemas.microsoft.com/office/drawing/2010/main" val="0"/>
@@ -927,7 +927,7 @@
                         </w:rPr>
                         <w:t xml:space="preserve">Workshop: Objekt-orientiertes Programmieren mit LabVIEW von Dr. Holger Brand steht unter einer </w:t>
                       </w:r>
-                      <w:hyperlink r:id="rId18" w:history="1">
+                      <w:hyperlink r:id="rId14" w:history="1">
                         <w:r>
                           <w:rPr>
                             <w:rStyle w:val="Hyperlink"/>
@@ -949,18 +949,38 @@
                         </w:rPr>
                         <w:t xml:space="preserve">. Über diese Lizenz hinausgehende Erlaubnisse können Sie unter </w:t>
                       </w:r>
-                      <w:hyperlink r:id="rId19" w:history="1">
-                        <w:r>
-                          <w:rPr>
-                            <w:rStyle w:val="Hyperlink"/>
-                            <w:rFonts w:ascii="Helvetica" w:hAnsi="Helvetica" w:cs="Helvetica"/>
-                            <w:sz w:val="14"/>
-                            <w:szCs w:val="20"/>
-                            <w:lang w:val="de-DE"/>
-                          </w:rPr>
-                          <w:t>tt-info@gsi.de</w:t>
-                        </w:r>
-                      </w:hyperlink>
+                      <w:r>
+                        <w:fldChar w:fldCharType="begin"/>
+                      </w:r>
+                      <w:r>
+                        <w:rPr>
+                          <w:lang w:val="de-DE"/>
+                        </w:rPr>
+                        <w:instrText xml:space="preserve"> HYPERLINK "http://creativecommons.org/choose/tt-info@gsi.de" </w:instrText>
+                      </w:r>
+                      <w:r>
+                        <w:fldChar w:fldCharType="separate"/>
+                      </w:r>
+                      <w:r>
+                        <w:rPr>
+                          <w:rStyle w:val="Hyperlink"/>
+                          <w:rFonts w:ascii="Helvetica" w:hAnsi="Helvetica" w:cs="Helvetica"/>
+                          <w:sz w:val="14"/>
+                          <w:szCs w:val="20"/>
+                          <w:lang w:val="de-DE"/>
+                        </w:rPr>
+                        <w:t>tt-info@gsi.de</w:t>
+                      </w:r>
+                      <w:r>
+                        <w:rPr>
+                          <w:rStyle w:val="Hyperlink"/>
+                          <w:rFonts w:ascii="Helvetica" w:hAnsi="Helvetica" w:cs="Helvetica"/>
+                          <w:sz w:val="14"/>
+                          <w:szCs w:val="20"/>
+                          <w:lang w:val="de-DE"/>
+                        </w:rPr>
+                        <w:fldChar w:fldCharType="end"/>
+                      </w:r>
                       <w:r>
                         <w:rPr>
                           <w:rFonts w:ascii="Helvetica" w:hAnsi="Helvetica" w:cs="Helvetica"/>
@@ -3060,7 +3080,7 @@
                     <pic:cNvPicPr/>
                   </pic:nvPicPr>
                   <pic:blipFill>
-                    <a:blip r:embed="rId20"/>
+                    <a:blip r:embed="rId15"/>
                     <a:stretch>
                       <a:fillRect/>
                     </a:stretch>
@@ -3108,7 +3128,7 @@
                     <pic:cNvPicPr/>
                   </pic:nvPicPr>
                   <pic:blipFill>
-                    <a:blip r:embed="rId21"/>
+                    <a:blip r:embed="rId16"/>
                     <a:stretch>
                       <a:fillRect/>
                     </a:stretch>
@@ -4559,6 +4579,16 @@
       <w:proofErr w:type="spellEnd"/>
       <w:r>
         <w:rPr>
+          <w:rStyle w:val="Funotenzeichen"/>
+          <w:i/>
+          <w:sz w:val="20"/>
+          <w:szCs w:val="20"/>
+          <w:lang w:val="de-DE"/>
+        </w:rPr>
+        <w:footnoteReference w:id="3"/>
+      </w:r>
+      <w:r>
+        <w:rPr>
           <w:i/>
           <w:sz w:val="20"/>
           <w:szCs w:val="20"/>
@@ -4677,6 +4707,7 @@
           <w:szCs w:val="20"/>
           <w:lang w:val="de-DE"/>
         </w:rPr>
+        <w:lastRenderedPageBreak/>
         <w:t>F</w:t>
       </w:r>
       <w:r>
@@ -4922,7 +4953,7 @@
                     </pic:cNvPicPr>
                   </pic:nvPicPr>
                   <pic:blipFill>
-                    <a:blip r:embed="rId22">
+                    <a:blip r:embed="rId17">
                       <a:extLst>
                         <a:ext uri="{28A0092B-C50C-407E-A947-70E740481C1C}">
                           <a14:useLocalDpi xmlns:a14="http://schemas.microsoft.com/office/drawing/2010/main" val="0"/>
@@ -5516,7 +5547,7 @@
                     </pic:cNvPicPr>
                   </pic:nvPicPr>
                   <pic:blipFill>
-                    <a:blip r:embed="rId23">
+                    <a:blip r:embed="rId18">
                       <a:extLst>
                         <a:ext uri="{28A0092B-C50C-407E-A947-70E740481C1C}">
                           <a14:useLocalDpi xmlns:a14="http://schemas.microsoft.com/office/drawing/2010/main" val="0"/>
@@ -5568,7 +5599,7 @@
                     <pic:cNvPicPr/>
                   </pic:nvPicPr>
                   <pic:blipFill>
-                    <a:blip r:embed="rId24"/>
+                    <a:blip r:embed="rId19"/>
                     <a:stretch>
                       <a:fillRect/>
                     </a:stretch>
@@ -5908,7 +5939,7 @@
                     <pic:cNvPicPr/>
                   </pic:nvPicPr>
                   <pic:blipFill>
-                    <a:blip r:embed="rId25"/>
+                    <a:blip r:embed="rId20"/>
                     <a:stretch>
                       <a:fillRect/>
                     </a:stretch>
@@ -6044,7 +6075,7 @@
                     <pic:cNvPicPr/>
                   </pic:nvPicPr>
                   <pic:blipFill>
-                    <a:blip r:embed="rId26"/>
+                    <a:blip r:embed="rId21"/>
                     <a:stretch>
                       <a:fillRect/>
                     </a:stretch>
@@ -6320,7 +6351,7 @@
                     <pic:cNvPicPr/>
                   </pic:nvPicPr>
                   <pic:blipFill>
-                    <a:blip r:embed="rId27"/>
+                    <a:blip r:embed="rId22"/>
                     <a:stretch>
                       <a:fillRect/>
                     </a:stretch>
@@ -6751,7 +6782,7 @@
           <w:rStyle w:val="Funotenzeichen"/>
           <w:lang w:val="de-DE"/>
         </w:rPr>
-        <w:footnoteReference w:id="3"/>
+        <w:footnoteReference w:id="4"/>
       </w:r>
       <w:r>
         <w:rPr>
@@ -7322,7 +7353,7 @@
           <w:rStyle w:val="Funotenzeichen"/>
           <w:lang w:val="de-DE"/>
         </w:rPr>
-        <w:footnoteReference w:id="4"/>
+        <w:footnoteReference w:id="5"/>
       </w:r>
       <w:r>
         <w:rPr>
@@ -7437,7 +7468,7 @@
           <w:rStyle w:val="Funotenzeichen"/>
           <w:lang w:val="de-DE"/>
         </w:rPr>
-        <w:footnoteReference w:id="5"/>
+        <w:footnoteReference w:id="6"/>
       </w:r>
       <w:r>
         <w:rPr>
@@ -7600,7 +7631,7 @@
                     <pic:cNvPicPr/>
                   </pic:nvPicPr>
                   <pic:blipFill>
-                    <a:blip r:embed="rId28">
+                    <a:blip r:embed="rId23">
                       <a:extLst>
                         <a:ext uri="{28A0092B-C50C-407E-A947-70E740481C1C}">
                           <a14:useLocalDpi xmlns:a14="http://schemas.microsoft.com/office/drawing/2010/main" val="0"/>
@@ -7649,7 +7680,7 @@
           <w:rStyle w:val="Funotenzeichen"/>
           <w:lang w:val="de-DE"/>
         </w:rPr>
-        <w:footnoteReference w:id="6"/>
+        <w:footnoteReference w:id="7"/>
       </w:r>
       <w:r>
         <w:rPr>
@@ -7932,6 +7963,1355 @@
             <wp:extent cx="3562350" cy="1181100"/>
             <wp:effectExtent l="0" t="0" r="0" b="0"/>
             <wp:docPr id="19" name="Grafik 19"/>
+            <wp:cNvGraphicFramePr>
+              <a:graphicFrameLocks xmlns:a="http://schemas.openxmlformats.org/drawingml/2006/main" noChangeAspect="1"/>
+            </wp:cNvGraphicFramePr>
+            <a:graphic xmlns:a="http://schemas.openxmlformats.org/drawingml/2006/main">
+              <a:graphicData uri="http://schemas.openxmlformats.org/drawingml/2006/picture">
+                <pic:pic xmlns:pic="http://schemas.openxmlformats.org/drawingml/2006/picture">
+                  <pic:nvPicPr>
+                    <pic:cNvPr id="0" name=""/>
+                    <pic:cNvPicPr/>
+                  </pic:nvPicPr>
+                  <pic:blipFill>
+                    <a:blip r:embed="rId24"/>
+                    <a:stretch>
+                      <a:fillRect/>
+                    </a:stretch>
+                  </pic:blipFill>
+                  <pic:spPr>
+                    <a:xfrm>
+                      <a:off x="0" y="0"/>
+                      <a:ext cx="3562350" cy="1181100"/>
+                    </a:xfrm>
+                    <a:prstGeom prst="rect">
+                      <a:avLst/>
+                    </a:prstGeom>
+                  </pic:spPr>
+                </pic:pic>
+              </a:graphicData>
+            </a:graphic>
+          </wp:inline>
+        </w:drawing>
+      </w:r>
+      <w:r>
+        <w:rPr>
+          <w:noProof/>
+          <w:lang w:val="de-DE" w:eastAsia="de-DE"/>
+        </w:rPr>
+        <w:br/>
+      </w:r>
+      <w:r>
+        <w:rPr>
+          <w:noProof/>
+          <w:lang w:val="de-DE" w:eastAsia="de-DE"/>
+        </w:rPr>
+        <w:drawing>
+          <wp:inline distT="0" distB="0" distL="0" distR="0" wp14:anchorId="2673E772" wp14:editId="4782BE61">
+            <wp:extent cx="3564000" cy="1220400"/>
+            <wp:effectExtent l="0" t="0" r="0" b="0"/>
+            <wp:docPr id="16" name="Grafik 16"/>
+            <wp:cNvGraphicFramePr>
+              <a:graphicFrameLocks xmlns:a="http://schemas.openxmlformats.org/drawingml/2006/main" noChangeAspect="1"/>
+            </wp:cNvGraphicFramePr>
+            <a:graphic xmlns:a="http://schemas.openxmlformats.org/drawingml/2006/main">
+              <a:graphicData uri="http://schemas.openxmlformats.org/drawingml/2006/picture">
+                <pic:pic xmlns:pic="http://schemas.openxmlformats.org/drawingml/2006/picture">
+                  <pic:nvPicPr>
+                    <pic:cNvPr id="0" name=""/>
+                    <pic:cNvPicPr/>
+                  </pic:nvPicPr>
+                  <pic:blipFill>
+                    <a:blip r:embed="rId25"/>
+                    <a:stretch>
+                      <a:fillRect/>
+                    </a:stretch>
+                  </pic:blipFill>
+                  <pic:spPr>
+                    <a:xfrm>
+                      <a:off x="0" y="0"/>
+                      <a:ext cx="3564000" cy="1220400"/>
+                    </a:xfrm>
+                    <a:prstGeom prst="rect">
+                      <a:avLst/>
+                    </a:prstGeom>
+                  </pic:spPr>
+                </pic:pic>
+              </a:graphicData>
+            </a:graphic>
+          </wp:inline>
+        </w:drawing>
+      </w:r>
+    </w:p>
+    <w:p>
+      <w:pPr>
+        <w:pStyle w:val="berschrift2"/>
+      </w:pPr>
+      <w:bookmarkStart w:id="12" w:name="_Toc337823845"/>
+      <w:r>
+        <w:lastRenderedPageBreak/>
+        <w:t>Übung 4.3</w:t>
+      </w:r>
+      <w:r>
+        <w:t xml:space="preserve"> </w:t>
+      </w:r>
+      <w:proofErr w:type="spellStart"/>
+      <w:r>
+        <w:rPr>
+          <w:i/>
+        </w:rPr>
+        <w:t>Overwrite</w:t>
+      </w:r>
+      <w:proofErr w:type="spellEnd"/>
+      <w:r>
+        <w:t>-Methoden</w:t>
+      </w:r>
+      <w:bookmarkEnd w:id="12"/>
+    </w:p>
+    <w:p>
+      <w:pPr>
+        <w:jc w:val="both"/>
+        <w:rPr>
+          <w:lang w:val="de-DE"/>
+        </w:rPr>
+      </w:pPr>
+      <w:r>
+        <w:rPr>
+          <w:lang w:val="de-DE"/>
+        </w:rPr>
+        <w:t xml:space="preserve">Fügen Sie die </w:t>
+      </w:r>
+      <w:proofErr w:type="spellStart"/>
+      <w:r>
+        <w:rPr>
+          <w:i/>
+          <w:lang w:val="de-DE"/>
+        </w:rPr>
+        <w:t>Overwrite</w:t>
+      </w:r>
+      <w:r>
+        <w:rPr>
+          <w:lang w:val="de-DE"/>
+        </w:rPr>
+        <w:t>-VI’s</w:t>
+      </w:r>
+      <w:proofErr w:type="spellEnd"/>
+      <w:r>
+        <w:rPr>
+          <w:lang w:val="de-DE"/>
+        </w:rPr>
+        <w:t xml:space="preserve">, die von </w:t>
+      </w:r>
+      <w:proofErr w:type="spellStart"/>
+      <w:r>
+        <w:rPr>
+          <w:i/>
+          <w:lang w:val="de-DE"/>
+        </w:rPr>
+        <w:t>Section.lvclass</w:t>
+      </w:r>
+      <w:proofErr w:type="spellEnd"/>
+      <w:r>
+        <w:rPr>
+          <w:lang w:val="de-DE"/>
+        </w:rPr>
+        <w:t xml:space="preserve"> als </w:t>
+      </w:r>
+      <w:proofErr w:type="spellStart"/>
+      <w:r>
+        <w:rPr>
+          <w:i/>
+          <w:lang w:val="de-DE"/>
+        </w:rPr>
+        <w:t>dynamic</w:t>
+      </w:r>
+      <w:proofErr w:type="spellEnd"/>
+      <w:r>
+        <w:rPr>
+          <w:i/>
+          <w:lang w:val="de-DE"/>
+        </w:rPr>
+        <w:t xml:space="preserve"> </w:t>
+      </w:r>
+      <w:proofErr w:type="spellStart"/>
+      <w:r>
+        <w:rPr>
+          <w:i/>
+          <w:lang w:val="de-DE"/>
+        </w:rPr>
+        <w:t>dispatch</w:t>
+      </w:r>
+      <w:r>
+        <w:rPr>
+          <w:lang w:val="de-DE"/>
+        </w:rPr>
+        <w:t>-VI’s</w:t>
+      </w:r>
+      <w:proofErr w:type="spellEnd"/>
+      <w:r>
+        <w:rPr>
+          <w:lang w:val="de-DE"/>
+        </w:rPr>
+        <w:t xml:space="preserve"> definiert wurden, </w:t>
+      </w:r>
+      <w:r>
+        <w:rPr>
+          <w:lang w:val="de-DE"/>
+        </w:rPr>
+        <w:t>Ihrer Klasse hinzu.</w:t>
+      </w:r>
+    </w:p>
+    <w:p>
+      <w:pPr>
+        <w:pStyle w:val="Listenabsatz"/>
+        <w:numPr>
+          <w:ilvl w:val="0"/>
+          <w:numId w:val="37"/>
+        </w:numPr>
+        <w:rPr>
+          <w:lang w:val="de-DE"/>
+        </w:rPr>
+      </w:pPr>
+      <w:proofErr w:type="spellStart"/>
+      <w:r>
+        <w:rPr>
+          <w:i/>
+          <w:lang w:val="de-DE"/>
+        </w:rPr>
+        <w:t>Ancestor</w:t>
+      </w:r>
+      <w:proofErr w:type="spellEnd"/>
+      <w:r>
+        <w:rPr>
+          <w:i/>
+          <w:lang w:val="de-DE"/>
+        </w:rPr>
+        <w:t xml:space="preserve"> Classes.</w:t>
+      </w:r>
+      <w:r>
+        <w:rPr>
+          <w:i/>
+          <w:lang w:val="de-DE"/>
+        </w:rPr>
+        <w:t>vi</w:t>
+      </w:r>
+      <w:r>
+        <w:rPr>
+          <w:lang w:val="de-DE"/>
+        </w:rPr>
+        <w:t xml:space="preserve"> </w:t>
+      </w:r>
+      <w:r>
+        <w:rPr>
+          <w:lang w:val="de-DE"/>
+        </w:rPr>
+        <w:t>stellt eine Liste der Elternklasse zur Verfügung</w:t>
+      </w:r>
+      <w:r>
+        <w:rPr>
+          <w:lang w:val="de-DE"/>
+        </w:rPr>
+        <w:t>.</w:t>
+      </w:r>
+      <w:r>
+        <w:rPr>
+          <w:lang w:val="de-DE"/>
+        </w:rPr>
+        <w:t xml:space="preserve"> Dieses VI muss überschrieben werden, es ist nicht optional.</w:t>
+      </w:r>
+      <w:r>
+        <w:rPr>
+          <w:lang w:val="de-DE"/>
+        </w:rPr>
+        <w:t xml:space="preserve"> In diesem VI muss das entsprechende VI der Elternklasse aufgerufen werden, </w:t>
+      </w:r>
+      <w:r>
+        <w:rPr>
+          <w:i/>
+          <w:lang w:val="de-DE"/>
+        </w:rPr>
+        <w:t xml:space="preserve">Call Parent </w:t>
+      </w:r>
+      <w:proofErr w:type="spellStart"/>
+      <w:r>
+        <w:rPr>
+          <w:i/>
+          <w:lang w:val="de-DE"/>
+        </w:rPr>
+        <w:t>Method</w:t>
+      </w:r>
+      <w:proofErr w:type="spellEnd"/>
+      <w:r>
+        <w:rPr>
+          <w:lang w:val="de-DE"/>
+        </w:rPr>
+        <w:t>.</w:t>
+      </w:r>
+    </w:p>
+    <w:p>
+      <w:pPr>
+        <w:pStyle w:val="Listenabsatz"/>
+        <w:numPr>
+          <w:ilvl w:val="0"/>
+          <w:numId w:val="37"/>
+        </w:numPr>
+        <w:rPr>
+          <w:lang w:val="de-DE"/>
+        </w:rPr>
+      </w:pPr>
+      <w:r>
+        <w:rPr>
+          <w:i/>
+          <w:lang w:val="de-DE"/>
+        </w:rPr>
+        <w:t>Do Read.vi</w:t>
+      </w:r>
+      <w:r>
+        <w:rPr>
+          <w:lang w:val="de-DE"/>
+        </w:rPr>
+        <w:t xml:space="preserve"> liest Daten vom Speichermedium (Interface) und speichert Sie in den Objektattributen.</w:t>
+      </w:r>
+    </w:p>
+    <w:p>
+      <w:pPr>
+        <w:pStyle w:val="Listenabsatz"/>
+        <w:numPr>
+          <w:ilvl w:val="0"/>
+          <w:numId w:val="37"/>
+        </w:numPr>
+        <w:rPr>
+          <w:lang w:val="de-DE"/>
+        </w:rPr>
+      </w:pPr>
+      <w:r>
+        <w:rPr>
+          <w:i/>
+          <w:lang w:val="de-DE"/>
+        </w:rPr>
+        <w:t>Do Write</w:t>
+      </w:r>
+      <w:r>
+        <w:rPr>
+          <w:i/>
+          <w:lang w:val="de-DE"/>
+        </w:rPr>
+        <w:t>.vi</w:t>
+      </w:r>
+      <w:r>
+        <w:rPr>
+          <w:lang w:val="de-DE"/>
+        </w:rPr>
+        <w:t xml:space="preserve"> Schreibt Daten</w:t>
+      </w:r>
+      <w:r>
+        <w:rPr>
+          <w:lang w:val="de-DE"/>
+        </w:rPr>
+        <w:t>, die in den Objektattributen gespeichert sind,</w:t>
+      </w:r>
+      <w:r>
+        <w:rPr>
+          <w:lang w:val="de-DE"/>
+        </w:rPr>
+        <w:t xml:space="preserve"> in das </w:t>
+      </w:r>
+      <w:r>
+        <w:rPr>
+          <w:lang w:val="de-DE"/>
+        </w:rPr>
+        <w:t>Speichermedium (</w:t>
+      </w:r>
+      <w:r>
+        <w:rPr>
+          <w:lang w:val="de-DE"/>
+        </w:rPr>
+        <w:t>Interface</w:t>
+      </w:r>
+      <w:r>
+        <w:rPr>
+          <w:lang w:val="de-DE"/>
+        </w:rPr>
+        <w:t>).</w:t>
+      </w:r>
+    </w:p>
+    <w:p>
+      <w:pPr>
+        <w:pStyle w:val="Listenabsatz"/>
+        <w:numPr>
+          <w:ilvl w:val="0"/>
+          <w:numId w:val="37"/>
+        </w:numPr>
+        <w:rPr>
+          <w:lang w:val="de-DE"/>
+        </w:rPr>
+      </w:pPr>
+      <w:r>
+        <w:rPr>
+          <w:i/>
+          <w:lang w:val="de-DE"/>
+        </w:rPr>
+        <w:t>Read Keys.vi</w:t>
+      </w:r>
+      <w:r>
+        <w:rPr>
+          <w:lang w:val="de-DE"/>
+        </w:rPr>
+        <w:t xml:space="preserve"> konvertiert die Objektattribute in </w:t>
+      </w:r>
+      <w:r>
+        <w:rPr>
+          <w:i/>
+          <w:lang w:val="de-DE"/>
+        </w:rPr>
+        <w:t>Strings</w:t>
+      </w:r>
+      <w:r>
+        <w:rPr>
+          <w:lang w:val="de-DE"/>
+        </w:rPr>
+        <w:t xml:space="preserve"> und fügt Sie zu</w:t>
+      </w:r>
+      <w:r>
+        <w:rPr>
+          <w:lang w:val="de-DE"/>
+        </w:rPr>
+        <w:t>sammen mit dem Key-Namen an ein</w:t>
+      </w:r>
+      <w:r>
+        <w:rPr>
+          <w:lang w:val="de-DE"/>
+        </w:rPr>
+        <w:t xml:space="preserve"> Array an. </w:t>
+      </w:r>
+    </w:p>
+    <w:p>
+      <w:pPr>
+        <w:rPr>
+          <w:lang w:val="de-DE"/>
+        </w:rPr>
+      </w:pPr>
+    </w:p>
+    <w:p>
+      <w:pPr>
+        <w:pStyle w:val="Listenabsatz"/>
+        <w:numPr>
+          <w:ilvl w:val="0"/>
+          <w:numId w:val="36"/>
+        </w:numPr>
+        <w:rPr>
+          <w:lang w:val="de-DE"/>
+        </w:rPr>
+      </w:pPr>
+      <w:r>
+        <w:rPr>
+          <w:lang w:val="de-DE"/>
+        </w:rPr>
+        <w:t xml:space="preserve">Wählen Sie im Kontextmenü der Klasse </w:t>
+      </w:r>
+      <w:r>
+        <w:rPr>
+          <w:i/>
+          <w:lang w:val="de-DE"/>
+        </w:rPr>
+        <w:t xml:space="preserve">New&gt;VI </w:t>
+      </w:r>
+      <w:proofErr w:type="spellStart"/>
+      <w:r>
+        <w:rPr>
+          <w:i/>
+          <w:lang w:val="de-DE"/>
+        </w:rPr>
+        <w:t>for</w:t>
+      </w:r>
+      <w:proofErr w:type="spellEnd"/>
+      <w:r>
+        <w:rPr>
+          <w:i/>
+          <w:lang w:val="de-DE"/>
+        </w:rPr>
+        <w:t xml:space="preserve"> </w:t>
+      </w:r>
+      <w:proofErr w:type="spellStart"/>
+      <w:r>
+        <w:rPr>
+          <w:i/>
+          <w:lang w:val="de-DE"/>
+        </w:rPr>
+        <w:t>Over</w:t>
+      </w:r>
+      <w:r>
+        <w:rPr>
+          <w:i/>
+          <w:lang w:val="de-DE"/>
+        </w:rPr>
+        <w:t>writ</w:t>
+      </w:r>
+      <w:r>
+        <w:rPr>
+          <w:i/>
+          <w:lang w:val="de-DE"/>
+        </w:rPr>
+        <w:t>e</w:t>
+      </w:r>
+      <w:proofErr w:type="spellEnd"/>
+      <w:r>
+        <w:rPr>
+          <w:i/>
+          <w:lang w:val="de-DE"/>
+        </w:rPr>
+        <w:t>…</w:t>
+      </w:r>
+    </w:p>
+    <w:p>
+      <w:pPr>
+        <w:pStyle w:val="Listenabsatz"/>
+        <w:numPr>
+          <w:ilvl w:val="0"/>
+          <w:numId w:val="36"/>
+        </w:numPr>
+        <w:rPr>
+          <w:lang w:val="de-DE"/>
+        </w:rPr>
+      </w:pPr>
+      <w:r>
+        <w:rPr>
+          <w:lang w:val="de-DE"/>
+        </w:rPr>
+        <w:t>Selek</w:t>
+      </w:r>
+      <w:r>
+        <w:rPr>
+          <w:lang w:val="de-DE"/>
+        </w:rPr>
+        <w:t>tieren</w:t>
+      </w:r>
+      <w:r>
+        <w:rPr>
+          <w:lang w:val="de-DE"/>
+        </w:rPr>
+        <w:t xml:space="preserve"> Sie</w:t>
+      </w:r>
+      <w:r>
+        <w:rPr>
+          <w:lang w:val="de-DE"/>
+        </w:rPr>
+        <w:t xml:space="preserve"> </w:t>
+      </w:r>
+      <w:r>
+        <w:rPr>
+          <w:i/>
+          <w:lang w:val="de-DE"/>
+        </w:rPr>
+        <w:t xml:space="preserve">* </w:t>
+      </w:r>
+      <w:proofErr w:type="spellStart"/>
+      <w:r>
+        <w:rPr>
+          <w:i/>
+          <w:lang w:val="de-DE"/>
+        </w:rPr>
+        <w:t>Ancestor</w:t>
+      </w:r>
+      <w:proofErr w:type="spellEnd"/>
+      <w:r>
+        <w:rPr>
+          <w:i/>
+          <w:lang w:val="de-DE"/>
+        </w:rPr>
+        <w:t xml:space="preserve"> Classes</w:t>
+      </w:r>
+      <w:r>
+        <w:rPr>
+          <w:i/>
+          <w:lang w:val="de-DE"/>
+        </w:rPr>
+        <w:t>.vi</w:t>
+      </w:r>
+      <w:r>
+        <w:rPr>
+          <w:lang w:val="de-DE"/>
+        </w:rPr>
+        <w:t xml:space="preserve"> u</w:t>
+      </w:r>
+      <w:r>
+        <w:rPr>
+          <w:lang w:val="de-DE"/>
+        </w:rPr>
+        <w:t>nd klicken Sie den OK-Knopf.</w:t>
+      </w:r>
+      <w:r>
+        <w:rPr>
+          <w:lang w:val="de-DE"/>
+        </w:rPr>
+        <w:br/>
+      </w:r>
+      <w:r>
+        <w:rPr>
+          <w:noProof/>
+          <w:lang w:val="de-DE" w:eastAsia="de-DE"/>
+        </w:rPr>
+        <w:drawing>
+          <wp:inline distT="0" distB="0" distL="0" distR="0" wp14:anchorId="3EE3BAFD" wp14:editId="41894963">
+            <wp:extent cx="3086100" cy="3352800"/>
+            <wp:effectExtent l="0" t="0" r="0" b="0"/>
+            <wp:docPr id="15" name="Grafik 15"/>
+            <wp:cNvGraphicFramePr>
+              <a:graphicFrameLocks xmlns:a="http://schemas.openxmlformats.org/drawingml/2006/main" noChangeAspect="1"/>
+            </wp:cNvGraphicFramePr>
+            <a:graphic xmlns:a="http://schemas.openxmlformats.org/drawingml/2006/main">
+              <a:graphicData uri="http://schemas.openxmlformats.org/drawingml/2006/picture">
+                <pic:pic xmlns:pic="http://schemas.openxmlformats.org/drawingml/2006/picture">
+                  <pic:nvPicPr>
+                    <pic:cNvPr id="0" name=""/>
+                    <pic:cNvPicPr/>
+                  </pic:nvPicPr>
+                  <pic:blipFill>
+                    <a:blip r:embed="rId26"/>
+                    <a:stretch>
+                      <a:fillRect/>
+                    </a:stretch>
+                  </pic:blipFill>
+                  <pic:spPr>
+                    <a:xfrm>
+                      <a:off x="0" y="0"/>
+                      <a:ext cx="3086100" cy="3352800"/>
+                    </a:xfrm>
+                    <a:prstGeom prst="rect">
+                      <a:avLst/>
+                    </a:prstGeom>
+                  </pic:spPr>
+                </pic:pic>
+              </a:graphicData>
+            </a:graphic>
+          </wp:inline>
+        </w:drawing>
+      </w:r>
+    </w:p>
+    <w:p>
+      <w:pPr>
+        <w:pStyle w:val="Listenabsatz"/>
+        <w:numPr>
+          <w:ilvl w:val="0"/>
+          <w:numId w:val="36"/>
+        </w:numPr>
+        <w:rPr>
+          <w:lang w:val="de-DE"/>
+        </w:rPr>
+      </w:pPr>
+      <w:r>
+        <w:rPr>
+          <w:lang w:val="de-DE"/>
+        </w:rPr>
+        <w:t xml:space="preserve">Der </w:t>
+      </w:r>
+      <w:r>
+        <w:rPr>
+          <w:i/>
+          <w:lang w:val="de-DE"/>
+        </w:rPr>
+        <w:t>Wi</w:t>
+      </w:r>
+      <w:r>
+        <w:rPr>
+          <w:i/>
+          <w:lang w:val="de-DE"/>
+        </w:rPr>
+        <w:t>zard</w:t>
+      </w:r>
+      <w:r>
+        <w:rPr>
+          <w:lang w:val="de-DE"/>
+        </w:rPr>
+        <w:t xml:space="preserve"> erstellt ein </w:t>
+      </w:r>
+      <w:proofErr w:type="spellStart"/>
+      <w:r>
+        <w:rPr>
+          <w:i/>
+          <w:lang w:val="de-DE"/>
+        </w:rPr>
+        <w:t>Overwrite</w:t>
+      </w:r>
+      <w:proofErr w:type="spellEnd"/>
+      <w:r>
+        <w:rPr>
+          <w:lang w:val="de-DE"/>
+        </w:rPr>
+        <w:t xml:space="preserve">-VI als Startpunkt für Ihre Implementierung, das nichts anderes tut, als die entsprechende Methode der </w:t>
+      </w:r>
+      <w:proofErr w:type="spellStart"/>
+      <w:r>
+        <w:rPr>
+          <w:i/>
+          <w:lang w:val="de-DE"/>
+        </w:rPr>
+        <w:t>Ancestor</w:t>
+      </w:r>
+      <w:proofErr w:type="spellEnd"/>
+      <w:r>
+        <w:rPr>
+          <w:lang w:val="de-DE"/>
+        </w:rPr>
+        <w:t>-Klasse aufzurufen</w:t>
+      </w:r>
+      <w:r>
+        <w:rPr>
+          <w:lang w:val="de-DE"/>
+        </w:rPr>
+        <w:t>. Erweitern Sie das VI, um den eigenen Klassennamen und Pfad an die Felder anzuhängen.</w:t>
+      </w:r>
+      <w:r>
+        <w:rPr>
+          <w:lang w:val="de-DE"/>
+        </w:rPr>
+        <w:br/>
+      </w:r>
+      <w:r>
+        <w:rPr>
+          <w:noProof/>
+          <w:lang w:val="de-DE" w:eastAsia="de-DE"/>
+        </w:rPr>
+        <w:drawing>
+          <wp:inline distT="0" distB="0" distL="0" distR="0" wp14:anchorId="260EB254" wp14:editId="4028C68B">
+            <wp:extent cx="4819650" cy="1057275"/>
+            <wp:effectExtent l="0" t="0" r="0" b="9525"/>
+            <wp:docPr id="20" name="Grafik 20"/>
+            <wp:cNvGraphicFramePr>
+              <a:graphicFrameLocks xmlns:a="http://schemas.openxmlformats.org/drawingml/2006/main" noChangeAspect="1"/>
+            </wp:cNvGraphicFramePr>
+            <a:graphic xmlns:a="http://schemas.openxmlformats.org/drawingml/2006/main">
+              <a:graphicData uri="http://schemas.openxmlformats.org/drawingml/2006/picture">
+                <pic:pic xmlns:pic="http://schemas.openxmlformats.org/drawingml/2006/picture">
+                  <pic:nvPicPr>
+                    <pic:cNvPr id="0" name=""/>
+                    <pic:cNvPicPr/>
+                  </pic:nvPicPr>
+                  <pic:blipFill>
+                    <a:blip r:embed="rId27"/>
+                    <a:stretch>
+                      <a:fillRect/>
+                    </a:stretch>
+                  </pic:blipFill>
+                  <pic:spPr>
+                    <a:xfrm>
+                      <a:off x="0" y="0"/>
+                      <a:ext cx="4819650" cy="1057275"/>
+                    </a:xfrm>
+                    <a:prstGeom prst="rect">
+                      <a:avLst/>
+                    </a:prstGeom>
+                  </pic:spPr>
+                </pic:pic>
+              </a:graphicData>
+            </a:graphic>
+          </wp:inline>
+        </w:drawing>
+      </w:r>
+      <w:r>
+        <w:rPr>
+          <w:lang w:val="de-DE"/>
+        </w:rPr>
+        <w:lastRenderedPageBreak/>
+        <w:br/>
+      </w:r>
+    </w:p>
+    <w:p>
+      <w:pPr>
+        <w:pStyle w:val="Listenabsatz"/>
+        <w:numPr>
+          <w:ilvl w:val="0"/>
+          <w:numId w:val="36"/>
+        </w:numPr>
+        <w:rPr>
+          <w:lang w:val="de-DE"/>
+        </w:rPr>
+      </w:pPr>
+      <w:r>
+        <w:rPr>
+          <w:lang w:val="de-DE"/>
+        </w:rPr>
+        <w:t>Wiederholen Sie die Schritte 1 und 2 auch für</w:t>
+      </w:r>
+      <w:r>
+        <w:rPr>
+          <w:lang w:val="de-DE"/>
+        </w:rPr>
+        <w:t xml:space="preserve"> die optionalen</w:t>
+      </w:r>
+      <w:r>
+        <w:rPr>
+          <w:lang w:val="de-DE"/>
+        </w:rPr>
+        <w:t xml:space="preserve"> </w:t>
+      </w:r>
+      <w:r>
+        <w:rPr>
+          <w:i/>
+          <w:lang w:val="de-DE"/>
+        </w:rPr>
+        <w:t>Do Read</w:t>
+      </w:r>
+      <w:r>
+        <w:rPr>
+          <w:i/>
+          <w:lang w:val="de-DE"/>
+        </w:rPr>
+        <w:t>.vi</w:t>
+      </w:r>
+      <w:r>
+        <w:rPr>
+          <w:i/>
+          <w:lang w:val="de-DE"/>
+        </w:rPr>
+        <w:t xml:space="preserve">, </w:t>
+      </w:r>
+      <w:r>
+        <w:rPr>
+          <w:i/>
+          <w:lang w:val="de-DE"/>
+        </w:rPr>
+        <w:t>Do Write.vi</w:t>
+      </w:r>
+      <w:r>
+        <w:rPr>
+          <w:lang w:val="de-DE"/>
+        </w:rPr>
+        <w:t xml:space="preserve"> und </w:t>
+      </w:r>
+      <w:r>
+        <w:rPr>
+          <w:i/>
+          <w:lang w:val="de-DE"/>
+        </w:rPr>
+        <w:t>Read Keys.vi</w:t>
+      </w:r>
+      <w:r>
+        <w:rPr>
+          <w:lang w:val="de-DE"/>
+        </w:rPr>
+        <w:t>.</w:t>
+      </w:r>
+    </w:p>
+    <w:p>
+      <w:pPr>
+        <w:pStyle w:val="Listenabsatz"/>
+        <w:numPr>
+          <w:ilvl w:val="1"/>
+          <w:numId w:val="36"/>
+        </w:numPr>
+        <w:spacing w:after="0"/>
+        <w:rPr>
+          <w:lang w:val="de-DE"/>
+        </w:rPr>
+      </w:pPr>
+      <w:r>
+        <w:rPr>
+          <w:lang w:val="de-DE"/>
+        </w:rPr>
+        <w:t>Benutzen Sie ihre eigenen Klassen-</w:t>
+      </w:r>
+      <w:proofErr w:type="spellStart"/>
+      <w:r>
+        <w:rPr>
+          <w:lang w:val="de-DE"/>
+        </w:rPr>
+        <w:t>VI’s</w:t>
+      </w:r>
+      <w:proofErr w:type="spellEnd"/>
+      <w:r>
+        <w:rPr>
+          <w:lang w:val="de-DE"/>
+        </w:rPr>
+        <w:t xml:space="preserve"> und die der Elternklasse, sowie die Methoden der Basisklasse </w:t>
+      </w:r>
+      <w:proofErr w:type="spellStart"/>
+      <w:r>
+        <w:rPr>
+          <w:i/>
+          <w:lang w:val="de-DE"/>
+        </w:rPr>
+        <w:t>Configuration.lvlib:</w:t>
+      </w:r>
+      <w:r>
+        <w:rPr>
+          <w:i/>
+          <w:lang w:val="de-DE"/>
+        </w:rPr>
+        <w:t>Interface</w:t>
+      </w:r>
+      <w:proofErr w:type="spellEnd"/>
+      <w:r>
+        <w:rPr>
+          <w:lang w:val="de-DE"/>
+        </w:rPr>
+        <w:t xml:space="preserve">, um Ihre </w:t>
+      </w:r>
+      <w:r>
+        <w:rPr>
+          <w:i/>
+          <w:lang w:val="de-DE"/>
+        </w:rPr>
+        <w:t>Items</w:t>
+      </w:r>
+      <w:r>
+        <w:rPr>
+          <w:lang w:val="de-DE"/>
+        </w:rPr>
+        <w:t xml:space="preserve"> zu lesen.  </w:t>
+      </w:r>
+    </w:p>
+    <w:p>
+      <w:pPr>
+        <w:pStyle w:val="Listenabsatz"/>
+        <w:numPr>
+          <w:ilvl w:val="1"/>
+          <w:numId w:val="36"/>
+        </w:numPr>
+        <w:spacing w:after="0"/>
+        <w:rPr>
+          <w:lang w:val="de-DE"/>
+        </w:rPr>
+      </w:pPr>
+      <w:r>
+        <w:rPr>
+          <w:lang w:val="de-DE"/>
+        </w:rPr>
+        <w:t>Bei der Implementierung können</w:t>
+      </w:r>
+      <w:r>
+        <w:rPr>
+          <w:lang w:val="de-DE"/>
+        </w:rPr>
+        <w:t xml:space="preserve"> Sie sich an den K</w:t>
+      </w:r>
+      <w:r>
+        <w:rPr>
+          <w:lang w:val="de-DE"/>
+        </w:rPr>
+        <w:t xml:space="preserve">lassen in der </w:t>
+      </w:r>
+      <w:r>
+        <w:rPr>
+          <w:i/>
+          <w:lang w:val="de-DE"/>
+        </w:rPr>
+        <w:t xml:space="preserve">LVOOP </w:t>
+      </w:r>
+      <w:proofErr w:type="spellStart"/>
+      <w:r>
+        <w:rPr>
+          <w:i/>
+          <w:lang w:val="de-DE"/>
+        </w:rPr>
+        <w:t>Introduction.lvlib</w:t>
+      </w:r>
+      <w:proofErr w:type="spellEnd"/>
+      <w:r>
+        <w:rPr>
+          <w:lang w:val="de-DE"/>
+        </w:rPr>
+        <w:t xml:space="preserve"> orientieren</w:t>
+      </w:r>
+      <w:r>
+        <w:rPr>
+          <w:lang w:val="de-DE"/>
+        </w:rPr>
+        <w:t>, z.B.</w:t>
+      </w:r>
+      <w:r>
+        <w:rPr>
+          <w:lang w:val="de-DE"/>
+        </w:rPr>
+        <w:t xml:space="preserve"> </w:t>
+      </w:r>
+      <w:r>
+        <w:rPr>
+          <w:i/>
+          <w:lang w:val="de-DE"/>
+        </w:rPr>
+        <w:t>Do Read.vi</w:t>
+      </w:r>
+      <w:r>
+        <w:rPr>
+          <w:lang w:val="de-DE"/>
+        </w:rPr>
+        <w:t>:</w:t>
+      </w:r>
+      <w:r>
+        <w:rPr>
+          <w:lang w:val="de-DE"/>
+        </w:rPr>
+        <w:br/>
+      </w:r>
+      <w:r>
+        <w:rPr>
+          <w:noProof/>
+          <w:lang w:val="de-DE" w:eastAsia="de-DE"/>
+        </w:rPr>
+        <w:drawing>
+          <wp:inline distT="0" distB="0" distL="0" distR="0" wp14:anchorId="7D3A609E" wp14:editId="4399994A">
+            <wp:extent cx="5274945" cy="1238261"/>
+            <wp:effectExtent l="0" t="0" r="1905" b="0"/>
+            <wp:docPr id="7" name="Grafik 7"/>
+            <wp:cNvGraphicFramePr>
+              <a:graphicFrameLocks xmlns:a="http://schemas.openxmlformats.org/drawingml/2006/main" noChangeAspect="1"/>
+            </wp:cNvGraphicFramePr>
+            <a:graphic xmlns:a="http://schemas.openxmlformats.org/drawingml/2006/main">
+              <a:graphicData uri="http://schemas.openxmlformats.org/drawingml/2006/picture">
+                <pic:pic xmlns:pic="http://schemas.openxmlformats.org/drawingml/2006/picture">
+                  <pic:nvPicPr>
+                    <pic:cNvPr id="0" name=""/>
+                    <pic:cNvPicPr/>
+                  </pic:nvPicPr>
+                  <pic:blipFill>
+                    <a:blip r:embed="rId28"/>
+                    <a:stretch>
+                      <a:fillRect/>
+                    </a:stretch>
+                  </pic:blipFill>
+                  <pic:spPr>
+                    <a:xfrm>
+                      <a:off x="0" y="0"/>
+                      <a:ext cx="5274945" cy="1238261"/>
+                    </a:xfrm>
+                    <a:prstGeom prst="rect">
+                      <a:avLst/>
+                    </a:prstGeom>
+                  </pic:spPr>
+                </pic:pic>
+              </a:graphicData>
+            </a:graphic>
+          </wp:inline>
+        </w:drawing>
+      </w:r>
+    </w:p>
+    <w:p>
+      <w:pPr>
+        <w:pStyle w:val="Listenabsatz"/>
+        <w:numPr>
+          <w:ilvl w:val="0"/>
+          <w:numId w:val="36"/>
+        </w:numPr>
+        <w:rPr>
+          <w:lang w:val="de-DE"/>
+        </w:rPr>
+      </w:pPr>
+      <w:r>
+        <w:rPr>
+          <w:lang w:val="de-DE"/>
+        </w:rPr>
+        <w:t>Führen Sie nun erneut</w:t>
+      </w:r>
+      <w:r>
+        <w:rPr>
+          <w:lang w:val="de-DE"/>
+        </w:rPr>
+        <w:t xml:space="preserve"> </w:t>
+      </w:r>
+      <w:r>
+        <w:rPr>
+          <w:lang w:val="de-DE"/>
+        </w:rPr>
+        <w:t>das</w:t>
+      </w:r>
+      <w:r>
+        <w:rPr>
+          <w:lang w:val="de-DE"/>
+        </w:rPr>
+        <w:t xml:space="preserve"> </w:t>
+      </w:r>
+      <w:r>
+        <w:rPr>
+          <w:i/>
+          <w:lang w:val="de-DE"/>
+        </w:rPr>
+        <w:t xml:space="preserve">Read </w:t>
+      </w:r>
+      <w:proofErr w:type="spellStart"/>
+      <w:r>
+        <w:rPr>
+          <w:i/>
+          <w:lang w:val="de-DE"/>
+        </w:rPr>
+        <w:t>Configuration</w:t>
+      </w:r>
+      <w:proofErr w:type="spellEnd"/>
+      <w:r>
+        <w:rPr>
+          <w:i/>
+          <w:lang w:val="de-DE"/>
+        </w:rPr>
+        <w:t xml:space="preserve"> OO.vi</w:t>
+      </w:r>
+      <w:r>
+        <w:rPr>
+          <w:lang w:val="de-DE"/>
+        </w:rPr>
+        <w:t xml:space="preserve"> aus der</w:t>
+      </w:r>
+      <w:r>
+        <w:rPr>
+          <w:i/>
+          <w:lang w:val="de-DE"/>
+        </w:rPr>
+        <w:t xml:space="preserve"> LVOOP </w:t>
+      </w:r>
+      <w:proofErr w:type="spellStart"/>
+      <w:r>
+        <w:rPr>
+          <w:i/>
+          <w:lang w:val="de-DE"/>
+        </w:rPr>
+        <w:t>Introduction.lvlib</w:t>
+      </w:r>
+      <w:proofErr w:type="spellEnd"/>
+      <w:r>
+        <w:rPr>
+          <w:lang w:val="de-DE"/>
+        </w:rPr>
+        <w:t xml:space="preserve"> aus.</w:t>
+      </w:r>
+      <w:r>
+        <w:rPr>
+          <w:lang w:val="de-DE"/>
+        </w:rPr>
+        <w:t xml:space="preserve"> Sie sollten nun Ihre eigenen Sektionen in dem angezeigten </w:t>
+      </w:r>
+      <w:r>
+        <w:rPr>
+          <w:i/>
+          <w:lang w:val="de-DE"/>
+        </w:rPr>
+        <w:t>Array</w:t>
+      </w:r>
+      <w:r>
+        <w:rPr>
+          <w:lang w:val="de-DE"/>
+        </w:rPr>
+        <w:t xml:space="preserve"> wiederfinden.</w:t>
+      </w:r>
+    </w:p>
+    <w:p>
+      <w:pPr>
+        <w:pStyle w:val="Listenabsatz"/>
+        <w:numPr>
+          <w:ilvl w:val="0"/>
+          <w:numId w:val="36"/>
+        </w:numPr>
+        <w:rPr>
+          <w:lang w:val="de-DE"/>
+        </w:rPr>
+      </w:pPr>
+      <w:r>
+        <w:rPr>
+          <w:lang w:val="de-DE"/>
+        </w:rPr>
+        <w:t xml:space="preserve">Speichern Sie eine Kopie des </w:t>
+      </w:r>
+      <w:proofErr w:type="spellStart"/>
+      <w:r>
+        <w:rPr>
+          <w:lang w:val="de-DE"/>
+        </w:rPr>
+        <w:t>VI</w:t>
+      </w:r>
+      <w:r>
+        <w:rPr>
+          <w:lang w:val="de-DE"/>
+        </w:rPr>
+        <w:t>’</w:t>
+      </w:r>
+      <w:r>
+        <w:rPr>
+          <w:lang w:val="de-DE"/>
+        </w:rPr>
+        <w:t>s</w:t>
+      </w:r>
+      <w:proofErr w:type="spellEnd"/>
+      <w:r>
+        <w:rPr>
+          <w:lang w:val="de-DE"/>
+        </w:rPr>
+        <w:t xml:space="preserve"> und modifizieren Sie es entsprechend Ihrer Wünsche, z.B. ändern des Wertes eines </w:t>
+      </w:r>
+      <w:r>
+        <w:rPr>
+          <w:i/>
+          <w:lang w:val="de-DE"/>
+        </w:rPr>
+        <w:t>Items</w:t>
+      </w:r>
+      <w:r>
+        <w:rPr>
+          <w:lang w:val="de-DE"/>
+        </w:rPr>
+        <w:t xml:space="preserve"> und schreiben Sie die Konfiguration in eine neue </w:t>
+      </w:r>
+      <w:proofErr w:type="spellStart"/>
+      <w:r>
+        <w:rPr>
+          <w:lang w:val="de-DE"/>
+        </w:rPr>
+        <w:t>ini</w:t>
+      </w:r>
+      <w:proofErr w:type="spellEnd"/>
+      <w:r>
+        <w:rPr>
+          <w:lang w:val="de-DE"/>
+        </w:rPr>
+        <w:t xml:space="preserve">-Datei. </w:t>
+      </w:r>
+    </w:p>
+    <w:p>
+      <w:pPr>
+        <w:pStyle w:val="berschrift2"/>
+      </w:pPr>
+      <w:bookmarkStart w:id="13" w:name="_Toc337823846"/>
+      <w:bookmarkStart w:id="14" w:name="_Toc337823844"/>
+      <w:r>
+        <w:t>Übung 4.2 Arbeiten mit LabVIEW-Objekten</w:t>
+      </w:r>
+      <w:bookmarkEnd w:id="14"/>
+    </w:p>
+    <w:p>
+      <w:pPr>
+        <w:pStyle w:val="Listenabsatz"/>
+        <w:numPr>
+          <w:ilvl w:val="0"/>
+          <w:numId w:val="38"/>
+        </w:numPr>
+        <w:rPr>
+          <w:lang w:val="de-DE"/>
+        </w:rPr>
+      </w:pPr>
+      <w:r>
+        <w:rPr>
+          <w:noProof/>
+          <w:lang w:val="de-DE" w:eastAsia="de-DE"/>
+        </w:rPr>
+        <w:t xml:space="preserve">Erstellen Sie ein normales VI in Ihrer Bibliothek, z.B. </w:t>
+      </w:r>
+      <w:r>
+        <w:rPr>
+          <w:i/>
+          <w:noProof/>
+          <w:lang w:val="de-DE" w:eastAsia="de-DE"/>
+        </w:rPr>
+        <w:t>Test_DataAccess.vi</w:t>
+      </w:r>
+    </w:p>
+    <w:p>
+      <w:pPr>
+        <w:pStyle w:val="Listenabsatz"/>
+        <w:numPr>
+          <w:ilvl w:val="0"/>
+          <w:numId w:val="38"/>
+        </w:numPr>
+        <w:rPr>
+          <w:lang w:val="de-DE"/>
+        </w:rPr>
+      </w:pPr>
+      <w:r>
+        <w:rPr>
+          <w:noProof/>
+          <w:lang w:val="de-DE" w:eastAsia="de-DE"/>
+        </w:rPr>
+        <w:t>Ziehen Sie Ihre Klasse aus dem Projekt auf das Blockdiagramm des neuen VI‘s</w:t>
+      </w:r>
+    </w:p>
+    <w:p>
+      <w:pPr>
+        <w:pStyle w:val="Listenabsatz"/>
+        <w:numPr>
+          <w:ilvl w:val="0"/>
+          <w:numId w:val="38"/>
+        </w:numPr>
+        <w:rPr>
+          <w:lang w:val="de-DE"/>
+        </w:rPr>
+      </w:pPr>
+      <w:r>
+        <w:rPr>
+          <w:noProof/>
+          <w:lang w:val="de-DE" w:eastAsia="de-DE"/>
+        </w:rPr>
+        <w:t>Ziehen Sie die beiden Datenzugriffs-VIs auf das Blockdiagramm.</w:t>
+      </w:r>
+    </w:p>
+    <w:p>
+      <w:pPr>
+        <w:pStyle w:val="Listenabsatz"/>
+        <w:numPr>
+          <w:ilvl w:val="0"/>
+          <w:numId w:val="38"/>
+        </w:numPr>
+        <w:rPr>
+          <w:lang w:val="de-DE"/>
+        </w:rPr>
+      </w:pPr>
+      <w:r>
+        <w:rPr>
+          <w:noProof/>
+          <w:lang w:val="de-DE" w:eastAsia="de-DE"/>
+        </w:rPr>
+        <w:t>Verdrahten Sie die VI, so dass Sie zuerst einen Werte in das Objekt schreiben und danach lesen.</w:t>
+      </w:r>
+    </w:p>
+    <w:p>
+      <w:pPr>
+        <w:pStyle w:val="Listenabsatz"/>
+        <w:numPr>
+          <w:ilvl w:val="0"/>
+          <w:numId w:val="38"/>
+        </w:numPr>
+        <w:rPr>
+          <w:lang w:val="de-DE"/>
+        </w:rPr>
+      </w:pPr>
+      <w:r>
+        <w:rPr>
+          <w:noProof/>
+          <w:lang w:val="de-DE" w:eastAsia="de-DE"/>
+        </w:rPr>
+        <w:t>Erzeugen Sie die zugehörigen Kontrollen und Indikatoren auf dem Frontpanel und verdrahten Sie diese mit den SubVI‘s.</w:t>
+      </w:r>
+    </w:p>
+    <w:p>
+      <w:pPr>
+        <w:pStyle w:val="Listenabsatz"/>
+        <w:numPr>
+          <w:ilvl w:val="0"/>
+          <w:numId w:val="38"/>
+        </w:numPr>
+        <w:rPr>
+          <w:lang w:val="de-DE"/>
+        </w:rPr>
+      </w:pPr>
+      <w:r>
+        <w:rPr>
+          <w:noProof/>
+          <w:lang w:val="de-DE" w:eastAsia="de-DE"/>
+        </w:rPr>
+        <w:t>Das VI könnte jetzt so aussehen:</w:t>
+      </w:r>
+      <w:r>
+        <w:rPr>
+          <w:noProof/>
+          <w:lang w:val="de-DE" w:eastAsia="de-DE"/>
+        </w:rPr>
+        <w:t xml:space="preserve"> </w:t>
+      </w:r>
+      <w:r>
+        <w:rPr>
+          <w:noProof/>
+          <w:lang w:val="de-DE" w:eastAsia="de-DE"/>
+        </w:rPr>
+        <w:drawing>
+          <wp:inline distT="0" distB="0" distL="0" distR="0" wp14:anchorId="342E3286" wp14:editId="6B55045C">
+            <wp:extent cx="3162300" cy="742950"/>
+            <wp:effectExtent l="0" t="0" r="0" b="0"/>
+            <wp:docPr id="25" name="Grafik 25"/>
             <wp:cNvGraphicFramePr>
               <a:graphicFrameLocks xmlns:a="http://schemas.openxmlformats.org/drawingml/2006/main" noChangeAspect="1"/>
             </wp:cNvGraphicFramePr>
@@ -7951,7 +9331,7 @@
                   <pic:spPr>
                     <a:xfrm>
                       <a:off x="0" y="0"/>
-                      <a:ext cx="3562350" cy="1181100"/>
+                      <a:ext cx="3162300" cy="742950"/>
                     </a:xfrm>
                     <a:prstGeom prst="rect">
                       <a:avLst/>
@@ -7963,23 +9343,62 @@
           </wp:inline>
         </w:drawing>
       </w:r>
+    </w:p>
+    <w:p>
+      <w:pPr>
+        <w:pStyle w:val="Listenabsatz"/>
+        <w:numPr>
+          <w:ilvl w:val="0"/>
+          <w:numId w:val="38"/>
+        </w:numPr>
+        <w:rPr>
+          <w:lang w:val="de-DE"/>
+        </w:rPr>
+      </w:pPr>
       <w:r>
         <w:rPr>
           <w:noProof/>
           <w:lang w:val="de-DE" w:eastAsia="de-DE"/>
         </w:rPr>
-        <w:br/>
-      </w:r>
+        <w:t>Stellen Sie auf dem Frontpanel ein Zahl ein und starten Sie das VI. Beobachten Sie das Ergebnis.</w:t>
+      </w:r>
+    </w:p>
+    <w:p>
+      <w:pPr>
+        <w:pStyle w:val="Listenabsatz"/>
+        <w:numPr>
+          <w:ilvl w:val="0"/>
+          <w:numId w:val="38"/>
+        </w:numPr>
+        <w:rPr>
+          <w:lang w:val="de-DE"/>
+        </w:rPr>
+      </w:pPr>
       <w:r>
         <w:rPr>
           <w:noProof/>
           <w:lang w:val="de-DE" w:eastAsia="de-DE"/>
         </w:rPr>
+        <w:lastRenderedPageBreak/>
+        <w:t>Erweitern Sie das VI mit einem abzweigenden Objekt und setzen Sie einen anderen Wert.</w:t>
+      </w:r>
+      <w:r>
+        <w:rPr>
+          <w:noProof/>
+          <w:lang w:val="de-DE" w:eastAsia="de-DE"/>
+        </w:rPr>
+        <w:t xml:space="preserve"> </w:t>
+      </w:r>
+      <w:r>
+        <w:rPr>
+          <w:noProof/>
+          <w:lang w:val="de-DE" w:eastAsia="de-DE"/>
+        </w:rPr>
         <w:drawing>
-          <wp:inline distT="0" distB="0" distL="0" distR="0" wp14:anchorId="2673E772" wp14:editId="4782BE61">
-            <wp:extent cx="3564000" cy="1220400"/>
-            <wp:effectExtent l="0" t="0" r="0" b="0"/>
-            <wp:docPr id="16" name="Grafik 16"/>
+          <wp:inline distT="0" distB="0" distL="0" distR="0" wp14:anchorId="37953AC7" wp14:editId="72FCB9C9">
+            <wp:extent cx="4276725" cy="1514475"/>
+            <wp:effectExtent l="0" t="0" r="9525" b="9525"/>
+            <wp:docPr id="27" name="Grafik 27"/>
             <wp:cNvGraphicFramePr>
               <a:graphicFrameLocks xmlns:a="http://schemas.openxmlformats.org/drawingml/2006/main" noChangeAspect="1"/>
             </wp:cNvGraphicFramePr>
@@ -7999,315 +9418,6 @@
                   <pic:spPr>
                     <a:xfrm>
                       <a:off x="0" y="0"/>
-                      <a:ext cx="3564000" cy="1220400"/>
-                    </a:xfrm>
-                    <a:prstGeom prst="rect">
-                      <a:avLst/>
-                    </a:prstGeom>
-                  </pic:spPr>
-                </pic:pic>
-              </a:graphicData>
-            </a:graphic>
-          </wp:inline>
-        </w:drawing>
-      </w:r>
-    </w:p>
-    <w:p>
-      <w:pPr>
-        <w:pStyle w:val="berschrift2"/>
-      </w:pPr>
-      <w:bookmarkStart w:id="12" w:name="_Toc337823844"/>
-      <w:r>
-        <w:lastRenderedPageBreak/>
-        <w:t>Übung 4.2 Arbeiten mit LabVIEW-Objekten</w:t>
-      </w:r>
-      <w:bookmarkEnd w:id="12"/>
-    </w:p>
-    <w:p>
-      <w:pPr>
-        <w:pStyle w:val="Listenabsatz"/>
-        <w:numPr>
-          <w:ilvl w:val="0"/>
-          <w:numId w:val="38"/>
-        </w:numPr>
-        <w:rPr>
-          <w:lang w:val="de-DE"/>
-        </w:rPr>
-      </w:pPr>
-      <w:r>
-        <w:rPr>
-          <w:noProof/>
-          <w:lang w:val="de-DE" w:eastAsia="de-DE"/>
-        </w:rPr>
-        <w:t xml:space="preserve">Erstellen Sie ein normales VI in Ihrer Bibliothek, z.B. </w:t>
-      </w:r>
-      <w:r>
-        <w:rPr>
-          <w:i/>
-          <w:noProof/>
-          <w:lang w:val="de-DE" w:eastAsia="de-DE"/>
-        </w:rPr>
-        <w:t>Test_DataAccess.vi</w:t>
-      </w:r>
-    </w:p>
-    <w:p>
-      <w:pPr>
-        <w:pStyle w:val="Listenabsatz"/>
-        <w:numPr>
-          <w:ilvl w:val="0"/>
-          <w:numId w:val="38"/>
-        </w:numPr>
-        <w:rPr>
-          <w:lang w:val="de-DE"/>
-        </w:rPr>
-      </w:pPr>
-      <w:r>
-        <w:rPr>
-          <w:noProof/>
-          <w:lang w:val="de-DE" w:eastAsia="de-DE"/>
-        </w:rPr>
-        <w:t>Ziehen Sie Ihre Klasse aus dem Projekt auf das Blockdiagramm des neuen VI</w:t>
-      </w:r>
-      <w:r>
-        <w:rPr>
-          <w:noProof/>
-          <w:lang w:val="de-DE" w:eastAsia="de-DE"/>
-        </w:rPr>
-        <w:t>‘</w:t>
-      </w:r>
-      <w:r>
-        <w:rPr>
-          <w:noProof/>
-          <w:lang w:val="de-DE" w:eastAsia="de-DE"/>
-        </w:rPr>
-        <w:t>s</w:t>
-      </w:r>
-    </w:p>
-    <w:p>
-      <w:pPr>
-        <w:pStyle w:val="Listenabsatz"/>
-        <w:numPr>
-          <w:ilvl w:val="0"/>
-          <w:numId w:val="38"/>
-        </w:numPr>
-        <w:rPr>
-          <w:lang w:val="de-DE"/>
-        </w:rPr>
-      </w:pPr>
-      <w:r>
-        <w:rPr>
-          <w:noProof/>
-          <w:lang w:val="de-DE" w:eastAsia="de-DE"/>
-        </w:rPr>
-        <w:t>Ziehen Sie die beiden Datenzugriffs-VIs auf das Blockdiagramm.</w:t>
-      </w:r>
-    </w:p>
-    <w:p>
-      <w:pPr>
-        <w:pStyle w:val="Listenabsatz"/>
-        <w:numPr>
-          <w:ilvl w:val="0"/>
-          <w:numId w:val="38"/>
-        </w:numPr>
-        <w:rPr>
-          <w:lang w:val="de-DE"/>
-        </w:rPr>
-      </w:pPr>
-      <w:r>
-        <w:rPr>
-          <w:noProof/>
-          <w:lang w:val="de-DE" w:eastAsia="de-DE"/>
-        </w:rPr>
-        <w:t>Verdrahten Sie die VI, so dass Sie zuerst einen Werte in das Objekt schreiben und danach lesen.</w:t>
-      </w:r>
-    </w:p>
-    <w:p>
-      <w:pPr>
-        <w:pStyle w:val="Listenabsatz"/>
-        <w:numPr>
-          <w:ilvl w:val="0"/>
-          <w:numId w:val="38"/>
-        </w:numPr>
-        <w:rPr>
-          <w:lang w:val="de-DE"/>
-        </w:rPr>
-      </w:pPr>
-      <w:r>
-        <w:rPr>
-          <w:noProof/>
-          <w:lang w:val="de-DE" w:eastAsia="de-DE"/>
-        </w:rPr>
-        <w:t>Erzeugen Sie die zugehörigen Kontrollen und Indikatoren auf dem Frontpanel un</w:t>
-      </w:r>
-      <w:r>
-        <w:rPr>
-          <w:noProof/>
-          <w:lang w:val="de-DE" w:eastAsia="de-DE"/>
-        </w:rPr>
-        <w:t>d verdrahten Sie diese mit den S</w:t>
-      </w:r>
-      <w:r>
-        <w:rPr>
-          <w:noProof/>
-          <w:lang w:val="de-DE" w:eastAsia="de-DE"/>
-        </w:rPr>
-        <w:t>ubVI</w:t>
-      </w:r>
-      <w:r>
-        <w:rPr>
-          <w:noProof/>
-          <w:lang w:val="de-DE" w:eastAsia="de-DE"/>
-        </w:rPr>
-        <w:t>‘</w:t>
-      </w:r>
-      <w:r>
-        <w:rPr>
-          <w:noProof/>
-          <w:lang w:val="de-DE" w:eastAsia="de-DE"/>
-        </w:rPr>
-        <w:t>s.</w:t>
-      </w:r>
-    </w:p>
-    <w:p>
-      <w:pPr>
-        <w:pStyle w:val="Listenabsatz"/>
-        <w:numPr>
-          <w:ilvl w:val="0"/>
-          <w:numId w:val="38"/>
-        </w:numPr>
-        <w:rPr>
-          <w:lang w:val="de-DE"/>
-        </w:rPr>
-      </w:pPr>
-      <w:r>
-        <w:rPr>
-          <w:noProof/>
-          <w:lang w:val="de-DE" w:eastAsia="de-DE"/>
-        </w:rPr>
-        <w:t>Das VI könnte jetzt so aussehen:</w:t>
-      </w:r>
-      <w:r>
-        <w:rPr>
-          <w:noProof/>
-          <w:lang w:val="de-DE" w:eastAsia="de-DE"/>
-        </w:rPr>
-        <w:t xml:space="preserve"> </w:t>
-      </w:r>
-      <w:r>
-        <w:rPr>
-          <w:noProof/>
-          <w:lang w:val="de-DE" w:eastAsia="de-DE"/>
-        </w:rPr>
-        <w:drawing>
-          <wp:inline distT="0" distB="0" distL="0" distR="0" wp14:anchorId="7DCE7164" wp14:editId="73E10794">
-            <wp:extent cx="3162300" cy="742950"/>
-            <wp:effectExtent l="0" t="0" r="0" b="0"/>
-            <wp:docPr id="25" name="Grafik 25"/>
-            <wp:cNvGraphicFramePr>
-              <a:graphicFrameLocks xmlns:a="http://schemas.openxmlformats.org/drawingml/2006/main" noChangeAspect="1"/>
-            </wp:cNvGraphicFramePr>
-            <a:graphic xmlns:a="http://schemas.openxmlformats.org/drawingml/2006/main">
-              <a:graphicData uri="http://schemas.openxmlformats.org/drawingml/2006/picture">
-                <pic:pic xmlns:pic="http://schemas.openxmlformats.org/drawingml/2006/picture">
-                  <pic:nvPicPr>
-                    <pic:cNvPr id="0" name=""/>
-                    <pic:cNvPicPr/>
-                  </pic:nvPicPr>
-                  <pic:blipFill>
-                    <a:blip r:embed="rId31"/>
-                    <a:stretch>
-                      <a:fillRect/>
-                    </a:stretch>
-                  </pic:blipFill>
-                  <pic:spPr>
-                    <a:xfrm>
-                      <a:off x="0" y="0"/>
-                      <a:ext cx="3162300" cy="742950"/>
-                    </a:xfrm>
-                    <a:prstGeom prst="rect">
-                      <a:avLst/>
-                    </a:prstGeom>
-                  </pic:spPr>
-                </pic:pic>
-              </a:graphicData>
-            </a:graphic>
-          </wp:inline>
-        </w:drawing>
-      </w:r>
-    </w:p>
-    <w:p>
-      <w:pPr>
-        <w:pStyle w:val="Listenabsatz"/>
-        <w:numPr>
-          <w:ilvl w:val="0"/>
-          <w:numId w:val="38"/>
-        </w:numPr>
-        <w:rPr>
-          <w:lang w:val="de-DE"/>
-        </w:rPr>
-      </w:pPr>
-      <w:r>
-        <w:rPr>
-          <w:noProof/>
-          <w:lang w:val="de-DE" w:eastAsia="de-DE"/>
-        </w:rPr>
-        <w:t>Stellen Sie auf dem Frontpanel ein Zahl ein und starten Sie das VI. Beobachten Sie das Ergebnis.</w:t>
-      </w:r>
-    </w:p>
-    <w:p>
-      <w:pPr>
-        <w:pStyle w:val="Listenabsatz"/>
-        <w:numPr>
-          <w:ilvl w:val="0"/>
-          <w:numId w:val="38"/>
-        </w:numPr>
-        <w:rPr>
-          <w:lang w:val="de-DE"/>
-        </w:rPr>
-      </w:pPr>
-      <w:r>
-        <w:rPr>
-          <w:noProof/>
-          <w:lang w:val="de-DE" w:eastAsia="de-DE"/>
-        </w:rPr>
-        <w:t>Erweitern Sie das VI mit einem abzweigenden Objekt und setzen Sie einen anderen Wert.</w:t>
-      </w:r>
-      <w:r>
-        <w:rPr>
-          <w:noProof/>
-          <w:lang w:val="de-DE" w:eastAsia="de-DE"/>
-        </w:rPr>
-        <w:t xml:space="preserve"> </w:t>
-      </w:r>
-      <w:r>
-        <w:rPr>
-          <w:noProof/>
-          <w:lang w:val="de-DE" w:eastAsia="de-DE"/>
-        </w:rPr>
-        <w:drawing>
-          <wp:inline distT="0" distB="0" distL="0" distR="0" wp14:anchorId="1AECBB85" wp14:editId="06E28F72">
-            <wp:extent cx="4276725" cy="1514475"/>
-            <wp:effectExtent l="0" t="0" r="9525" b="9525"/>
-            <wp:docPr id="27" name="Grafik 27"/>
-            <wp:cNvGraphicFramePr>
-              <a:graphicFrameLocks xmlns:a="http://schemas.openxmlformats.org/drawingml/2006/main" noChangeAspect="1"/>
-            </wp:cNvGraphicFramePr>
-            <a:graphic xmlns:a="http://schemas.openxmlformats.org/drawingml/2006/main">
-              <a:graphicData uri="http://schemas.openxmlformats.org/drawingml/2006/picture">
-                <pic:pic xmlns:pic="http://schemas.openxmlformats.org/drawingml/2006/picture">
-                  <pic:nvPicPr>
-                    <pic:cNvPr id="0" name=""/>
-                    <pic:cNvPicPr/>
-                  </pic:nvPicPr>
-                  <pic:blipFill>
-                    <a:blip r:embed="rId32"/>
-                    <a:stretch>
-                      <a:fillRect/>
-                    </a:stretch>
-                  </pic:blipFill>
-                  <pic:spPr>
-                    <a:xfrm>
-                      <a:off x="0" y="0"/>
                       <a:ext cx="4276725" cy="1514475"/>
                     </a:xfrm>
                     <a:prstGeom prst="rect">
@@ -8405,58 +9515,185 @@
         <w:rPr>
           <w:lang w:val="de-DE"/>
         </w:rPr>
-        <w:t>S</w:t>
-      </w:r>
-      <w:r>
-        <w:rPr>
-          <w:lang w:val="de-DE"/>
-        </w:rPr>
-        <w:t>tellen Sie bei Bedarf Fragen.</w:t>
-      </w:r>
-    </w:p>
-    <w:p>
-      <w:pPr>
-        <w:rPr>
-          <w:lang w:val="de-DE"/>
-        </w:rPr>
-      </w:pPr>
+        <w:t>Stellen Sie bei Bedarf Fragen.</w:t>
+      </w:r>
     </w:p>
     <w:p>
       <w:pPr>
         <w:pStyle w:val="berschrift2"/>
       </w:pPr>
-      <w:bookmarkStart w:id="13" w:name="_Toc337823845"/>
-      <w:r>
-        <w:t>Übung 4.3</w:t>
-      </w:r>
-      <w:r>
+      <w:r>
+        <w:t>Übung 4.4</w:t>
+      </w:r>
+      <w:r>
+        <w:t xml:space="preserve">: </w:t>
+      </w:r>
+      <w:r>
+        <w:rPr>
+          <w:i/>
+        </w:rPr>
+        <w:t xml:space="preserve">Dynamic </w:t>
+      </w:r>
+      <w:proofErr w:type="spellStart"/>
+      <w:r>
+        <w:rPr>
+          <w:i/>
+        </w:rPr>
+        <w:t>Dispatch</w:t>
+      </w:r>
+      <w:proofErr w:type="spellEnd"/>
+      <w:r>
+        <w:t>-</w:t>
+      </w:r>
+      <w:r>
+        <w:t>Methoden</w:t>
+      </w:r>
+      <w:bookmarkEnd w:id="13"/>
+    </w:p>
+    <w:p>
+      <w:pPr>
+        <w:jc w:val="both"/>
+        <w:rPr>
+          <w:lang w:val="de-DE"/>
+        </w:rPr>
+      </w:pPr>
+      <w:r>
+        <w:rPr>
+          <w:lang w:val="de-DE"/>
+        </w:rPr>
+        <w:t xml:space="preserve">Erstellen Sie analog zu der Methode </w:t>
+      </w:r>
+      <w:proofErr w:type="spellStart"/>
+      <w:r>
+        <w:rPr>
+          <w:i/>
+          <w:lang w:val="de-DE"/>
+        </w:rPr>
+        <w:t>Configuration.lvclass:Read</w:t>
+      </w:r>
+      <w:proofErr w:type="spellEnd"/>
+      <w:r>
+        <w:rPr>
+          <w:i/>
+          <w:lang w:val="de-DE"/>
+        </w:rPr>
+        <w:t xml:space="preserve"> Keys.vi</w:t>
+      </w:r>
+      <w:r>
+        <w:rPr>
+          <w:lang w:val="de-DE"/>
+        </w:rPr>
+        <w:t xml:space="preserve"> bzw. </w:t>
+      </w:r>
+      <w:proofErr w:type="spellStart"/>
+      <w:r>
+        <w:rPr>
+          <w:i/>
+          <w:lang w:val="de-DE"/>
+        </w:rPr>
+        <w:t>Section.lvclass:Read</w:t>
+      </w:r>
+      <w:proofErr w:type="spellEnd"/>
+      <w:r>
+        <w:rPr>
+          <w:i/>
+          <w:lang w:val="de-DE"/>
+        </w:rPr>
+        <w:t xml:space="preserve"> Keys.vi</w:t>
+      </w:r>
+      <w:r>
+        <w:rPr>
+          <w:lang w:val="de-DE"/>
+        </w:rPr>
+        <w:t xml:space="preserve"> die notwendigen Methoden, um alle </w:t>
+      </w:r>
+      <w:r>
+        <w:rPr>
+          <w:i/>
+          <w:lang w:val="de-DE"/>
+        </w:rPr>
+        <w:t>Items</w:t>
+      </w:r>
+      <w:r>
+        <w:rPr>
+          <w:lang w:val="de-DE"/>
+        </w:rPr>
+        <w:t xml:space="preserve"> vom Type </w:t>
+      </w:r>
+      <w:r>
+        <w:rPr>
+          <w:i/>
+          <w:lang w:val="de-DE"/>
+        </w:rPr>
+        <w:t>Double</w:t>
+      </w:r>
+      <w:r>
+        <w:rPr>
+          <w:lang w:val="de-DE"/>
+        </w:rPr>
         <w:t xml:space="preserve"> </w:t>
       </w:r>
+      <w:r>
+        <w:rPr>
+          <w:lang w:val="de-DE"/>
+        </w:rPr>
+        <w:t xml:space="preserve">als </w:t>
+      </w:r>
+      <w:r>
+        <w:rPr>
+          <w:i/>
+          <w:lang w:val="de-DE"/>
+        </w:rPr>
+        <w:t>Double</w:t>
+      </w:r>
+      <w:r>
+        <w:rPr>
+          <w:lang w:val="de-DE"/>
+        </w:rPr>
+        <w:t xml:space="preserve"> </w:t>
+      </w:r>
+      <w:r>
+        <w:rPr>
+          <w:lang w:val="de-DE"/>
+        </w:rPr>
+        <w:t xml:space="preserve">auszulesen. </w:t>
+      </w:r>
+    </w:p>
+    <w:p>
+      <w:pPr>
+        <w:jc w:val="both"/>
+        <w:rPr>
+          <w:lang w:val="de-DE"/>
+        </w:rPr>
+      </w:pPr>
+      <w:r>
+        <w:rPr>
+          <w:b/>
+          <w:lang w:val="de-DE"/>
+        </w:rPr>
+        <w:t>Hinweis</w:t>
+      </w:r>
+      <w:r>
+        <w:rPr>
+          <w:lang w:val="de-DE"/>
+        </w:rPr>
+        <w:t xml:space="preserve">: Dazu erstellen Sie ein </w:t>
+      </w:r>
       <w:proofErr w:type="spellStart"/>
       <w:r>
         <w:rPr>
           <w:i/>
-        </w:rPr>
-        <w:t>Overwrite</w:t>
+          <w:lang w:val="de-DE"/>
+        </w:rPr>
+        <w:t>static</w:t>
       </w:r>
       <w:proofErr w:type="spellEnd"/>
       <w:r>
-        <w:t>-Methoden</w:t>
-      </w:r>
-      <w:bookmarkEnd w:id="13"/>
-    </w:p>
-    <w:p>
-      <w:pPr>
-        <w:jc w:val="both"/>
-        <w:rPr>
-          <w:lang w:val="de-DE"/>
-        </w:rPr>
-      </w:pPr>
-      <w:r>
-        <w:rPr>
-          <w:lang w:val="de-DE"/>
-        </w:rPr>
-        <w:t xml:space="preserve">Fügen Sie die </w:t>
+        <w:rPr>
+          <w:i/>
+          <w:lang w:val="de-DE"/>
+        </w:rPr>
+        <w:t xml:space="preserve"> </w:t>
       </w:r>
       <w:proofErr w:type="spellStart"/>
       <w:r>
@@ -8464,7 +9701,83 @@
           <w:i/>
           <w:lang w:val="de-DE"/>
         </w:rPr>
-        <w:t>Overwrite</w:t>
+        <w:t>dispatch</w:t>
+      </w:r>
+      <w:proofErr w:type="spellEnd"/>
+      <w:r>
+        <w:rPr>
+          <w:lang w:val="de-DE"/>
+        </w:rPr>
+        <w:t xml:space="preserve">-VI in </w:t>
+      </w:r>
+      <w:proofErr w:type="spellStart"/>
+      <w:r>
+        <w:rPr>
+          <w:i/>
+          <w:lang w:val="de-DE"/>
+        </w:rPr>
+        <w:t>Configuration.lvclass</w:t>
+      </w:r>
+      <w:proofErr w:type="spellEnd"/>
+      <w:r>
+        <w:rPr>
+          <w:lang w:val="de-DE"/>
+        </w:rPr>
+        <w:t xml:space="preserve"> und ein </w:t>
+      </w:r>
+      <w:proofErr w:type="spellStart"/>
+      <w:r>
+        <w:rPr>
+          <w:i/>
+          <w:lang w:val="de-DE"/>
+        </w:rPr>
+        <w:t>dynamic</w:t>
+      </w:r>
+      <w:proofErr w:type="spellEnd"/>
+      <w:r>
+        <w:rPr>
+          <w:i/>
+          <w:lang w:val="de-DE"/>
+        </w:rPr>
+        <w:t xml:space="preserve"> </w:t>
+      </w:r>
+      <w:proofErr w:type="spellStart"/>
+      <w:r>
+        <w:rPr>
+          <w:i/>
+          <w:lang w:val="de-DE"/>
+        </w:rPr>
+        <w:t>dispatch</w:t>
+      </w:r>
+      <w:proofErr w:type="spellEnd"/>
+      <w:r>
+        <w:rPr>
+          <w:lang w:val="de-DE"/>
+        </w:rPr>
+        <w:t xml:space="preserve">-VI in </w:t>
+      </w:r>
+      <w:proofErr w:type="spellStart"/>
+      <w:r>
+        <w:rPr>
+          <w:i/>
+          <w:lang w:val="de-DE"/>
+        </w:rPr>
+        <w:t>Section.lvcass</w:t>
+      </w:r>
+      <w:proofErr w:type="spellEnd"/>
+      <w:r>
+        <w:rPr>
+          <w:lang w:val="de-DE"/>
+        </w:rPr>
+        <w:t xml:space="preserve"> sowie die notwendigen </w:t>
+      </w:r>
+      <w:proofErr w:type="spellStart"/>
+      <w:r>
+        <w:rPr>
+          <w:i/>
+          <w:lang w:val="de-DE"/>
+        </w:rPr>
+        <w:t>overwrite</w:t>
       </w:r>
       <w:r>
         <w:rPr>
@@ -8477,1226 +9790,22 @@
         <w:rPr>
           <w:lang w:val="de-DE"/>
         </w:rPr>
-        <w:t xml:space="preserve">, die von </w:t>
+        <w:t xml:space="preserve"> in den </w:t>
       </w:r>
       <w:proofErr w:type="spellStart"/>
       <w:r>
         <w:rPr>
-          <w:i/>
-          <w:lang w:val="de-DE"/>
-        </w:rPr>
-        <w:t>Section.lvclass</w:t>
+          <w:lang w:val="de-DE"/>
+        </w:rPr>
+        <w:t>Kindklassen</w:t>
       </w:r>
       <w:proofErr w:type="spellEnd"/>
       <w:r>
         <w:rPr>
           <w:lang w:val="de-DE"/>
         </w:rPr>
-        <w:t xml:space="preserve"> als </w:t>
-      </w:r>
-      <w:proofErr w:type="spellStart"/>
-      <w:r>
-        <w:rPr>
-          <w:i/>
-          <w:lang w:val="de-DE"/>
-        </w:rPr>
-        <w:t>dynamic</w:t>
-      </w:r>
-      <w:proofErr w:type="spellEnd"/>
-      <w:r>
-        <w:rPr>
-          <w:i/>
-          <w:lang w:val="de-DE"/>
-        </w:rPr>
-        <w:t xml:space="preserve"> </w:t>
-      </w:r>
-      <w:proofErr w:type="spellStart"/>
-      <w:r>
-        <w:rPr>
-          <w:i/>
-          <w:lang w:val="de-DE"/>
-        </w:rPr>
-        <w:t>dispatch</w:t>
-      </w:r>
-      <w:r>
-        <w:rPr>
-          <w:lang w:val="de-DE"/>
-        </w:rPr>
-        <w:t>-VI’s</w:t>
-      </w:r>
-      <w:proofErr w:type="spellEnd"/>
-      <w:r>
-        <w:rPr>
-          <w:lang w:val="de-DE"/>
-        </w:rPr>
-        <w:t xml:space="preserve"> definiert wurden, </w:t>
-      </w:r>
-      <w:r>
-        <w:rPr>
-          <w:lang w:val="de-DE"/>
-        </w:rPr>
-        <w:t>Ihrer Klasse hinzu.</w:t>
-      </w:r>
-    </w:p>
-    <w:p>
-      <w:pPr>
-        <w:pStyle w:val="Listenabsatz"/>
-        <w:numPr>
-          <w:ilvl w:val="0"/>
-          <w:numId w:val="37"/>
-        </w:numPr>
-        <w:rPr>
-          <w:lang w:val="de-DE"/>
-        </w:rPr>
-      </w:pPr>
-      <w:r>
-        <w:rPr>
-          <w:i/>
-          <w:lang w:val="de-DE"/>
-        </w:rPr>
-        <w:t>D</w:t>
-      </w:r>
-      <w:r>
-        <w:rPr>
-          <w:i/>
-          <w:lang w:val="de-DE"/>
-        </w:rPr>
-        <w:t>o Read.vi</w:t>
-      </w:r>
-      <w:r>
-        <w:rPr>
-          <w:lang w:val="de-DE"/>
-        </w:rPr>
-        <w:t xml:space="preserve"> liest Daten vom </w:t>
-      </w:r>
-      <w:r>
-        <w:rPr>
-          <w:lang w:val="de-DE"/>
-        </w:rPr>
-        <w:t>Speichermedium (</w:t>
-      </w:r>
-      <w:r>
-        <w:rPr>
-          <w:lang w:val="de-DE"/>
-        </w:rPr>
-        <w:t>Interface</w:t>
-      </w:r>
-      <w:r>
-        <w:rPr>
-          <w:lang w:val="de-DE"/>
-        </w:rPr>
-        <w:t>) und speichert Sie in den Objektattributen.</w:t>
-      </w:r>
-    </w:p>
-    <w:p>
-      <w:pPr>
-        <w:pStyle w:val="Listenabsatz"/>
-        <w:numPr>
-          <w:ilvl w:val="0"/>
-          <w:numId w:val="37"/>
-        </w:numPr>
-        <w:rPr>
-          <w:lang w:val="de-DE"/>
-        </w:rPr>
-      </w:pPr>
-      <w:r>
-        <w:rPr>
-          <w:i/>
-          <w:lang w:val="de-DE"/>
-        </w:rPr>
-        <w:t>Do Write</w:t>
-      </w:r>
-      <w:r>
-        <w:rPr>
-          <w:i/>
-          <w:lang w:val="de-DE"/>
-        </w:rPr>
-        <w:t>.vi</w:t>
-      </w:r>
-      <w:r>
-        <w:rPr>
-          <w:lang w:val="de-DE"/>
-        </w:rPr>
-        <w:t xml:space="preserve"> Schreibt Daten</w:t>
-      </w:r>
-      <w:r>
-        <w:rPr>
-          <w:lang w:val="de-DE"/>
-        </w:rPr>
-        <w:t>, die in den Objektattributen gespeichert sind,</w:t>
-      </w:r>
-      <w:r>
-        <w:rPr>
-          <w:lang w:val="de-DE"/>
-        </w:rPr>
-        <w:t xml:space="preserve"> in das </w:t>
-      </w:r>
-      <w:r>
-        <w:rPr>
-          <w:lang w:val="de-DE"/>
-        </w:rPr>
-        <w:t>Speichermedium (</w:t>
-      </w:r>
-      <w:r>
-        <w:rPr>
-          <w:lang w:val="de-DE"/>
-        </w:rPr>
-        <w:t>Interface</w:t>
-      </w:r>
-      <w:r>
-        <w:rPr>
-          <w:lang w:val="de-DE"/>
-        </w:rPr>
-        <w:t>).</w:t>
-      </w:r>
-    </w:p>
-    <w:p>
-      <w:pPr>
-        <w:pStyle w:val="Listenabsatz"/>
-        <w:numPr>
-          <w:ilvl w:val="0"/>
-          <w:numId w:val="37"/>
-        </w:numPr>
-        <w:rPr>
-          <w:lang w:val="de-DE"/>
-        </w:rPr>
-      </w:pPr>
-      <w:r>
-        <w:rPr>
-          <w:i/>
-          <w:lang w:val="de-DE"/>
-        </w:rPr>
-        <w:t>Read Keys.vi</w:t>
-      </w:r>
-      <w:r>
-        <w:rPr>
-          <w:lang w:val="de-DE"/>
-        </w:rPr>
-        <w:t xml:space="preserve"> konvertiert die Objektattribute in </w:t>
-      </w:r>
-      <w:r>
-        <w:rPr>
-          <w:i/>
-          <w:lang w:val="de-DE"/>
-        </w:rPr>
-        <w:t>Strings</w:t>
-      </w:r>
-      <w:r>
-        <w:rPr>
-          <w:lang w:val="de-DE"/>
-        </w:rPr>
-        <w:t xml:space="preserve"> und fügt Sie zu</w:t>
-      </w:r>
-      <w:r>
-        <w:rPr>
-          <w:lang w:val="de-DE"/>
-        </w:rPr>
-        <w:t>sammen mit dem Key-Namen an ein</w:t>
-      </w:r>
-      <w:r>
-        <w:rPr>
-          <w:lang w:val="de-DE"/>
-        </w:rPr>
-        <w:t xml:space="preserve"> Array an. </w:t>
-      </w:r>
-    </w:p>
-    <w:p>
-      <w:pPr>
-        <w:rPr>
-          <w:lang w:val="de-DE"/>
-        </w:rPr>
-      </w:pPr>
-    </w:p>
-    <w:p>
-      <w:pPr>
-        <w:pStyle w:val="Listenabsatz"/>
-        <w:numPr>
-          <w:ilvl w:val="0"/>
-          <w:numId w:val="36"/>
-        </w:numPr>
-        <w:rPr>
-          <w:lang w:val="de-DE"/>
-        </w:rPr>
-      </w:pPr>
-      <w:r>
-        <w:rPr>
-          <w:lang w:val="de-DE"/>
-        </w:rPr>
-        <w:t xml:space="preserve">Wählen Sie im Kontextmenü der Klasse </w:t>
-      </w:r>
-      <w:r>
-        <w:rPr>
-          <w:i/>
-          <w:lang w:val="de-DE"/>
-        </w:rPr>
-        <w:t xml:space="preserve">New&gt;VI </w:t>
-      </w:r>
-      <w:proofErr w:type="spellStart"/>
-      <w:r>
-        <w:rPr>
-          <w:i/>
-          <w:lang w:val="de-DE"/>
-        </w:rPr>
-        <w:t>for</w:t>
-      </w:r>
-      <w:proofErr w:type="spellEnd"/>
-      <w:r>
-        <w:rPr>
-          <w:i/>
-          <w:lang w:val="de-DE"/>
-        </w:rPr>
-        <w:t xml:space="preserve"> </w:t>
-      </w:r>
-      <w:proofErr w:type="spellStart"/>
-      <w:r>
-        <w:rPr>
-          <w:i/>
-          <w:lang w:val="de-DE"/>
-        </w:rPr>
-        <w:t>Over</w:t>
-      </w:r>
-      <w:r>
-        <w:rPr>
-          <w:i/>
-          <w:lang w:val="de-DE"/>
-        </w:rPr>
-        <w:t>writ</w:t>
-      </w:r>
-      <w:r>
-        <w:rPr>
-          <w:i/>
-          <w:lang w:val="de-DE"/>
-        </w:rPr>
-        <w:t>e</w:t>
-      </w:r>
-      <w:proofErr w:type="spellEnd"/>
-      <w:r>
-        <w:rPr>
-          <w:i/>
-          <w:lang w:val="de-DE"/>
-        </w:rPr>
-        <w:t>…</w:t>
-      </w:r>
-    </w:p>
-    <w:p>
-      <w:pPr>
-        <w:pStyle w:val="Listenabsatz"/>
-        <w:numPr>
-          <w:ilvl w:val="0"/>
-          <w:numId w:val="36"/>
-        </w:numPr>
-        <w:rPr>
-          <w:lang w:val="de-DE"/>
-        </w:rPr>
-      </w:pPr>
-      <w:r>
-        <w:rPr>
-          <w:lang w:val="de-DE"/>
-        </w:rPr>
-        <w:t>Selek</w:t>
-      </w:r>
-      <w:r>
-        <w:rPr>
-          <w:lang w:val="de-DE"/>
-        </w:rPr>
-        <w:t>tieren</w:t>
-      </w:r>
-      <w:r>
-        <w:rPr>
-          <w:lang w:val="de-DE"/>
-        </w:rPr>
-        <w:t xml:space="preserve"> Sie</w:t>
-      </w:r>
-      <w:r>
-        <w:rPr>
-          <w:lang w:val="de-DE"/>
-        </w:rPr>
-        <w:t xml:space="preserve"> </w:t>
-      </w:r>
-      <w:r>
-        <w:rPr>
-          <w:i/>
-          <w:lang w:val="de-DE"/>
-        </w:rPr>
-        <w:t>Do Read.vi</w:t>
-      </w:r>
-      <w:r>
-        <w:rPr>
-          <w:lang w:val="de-DE"/>
-        </w:rPr>
-        <w:t xml:space="preserve"> u</w:t>
-      </w:r>
-      <w:r>
-        <w:rPr>
-          <w:lang w:val="de-DE"/>
-        </w:rPr>
-        <w:t>nd klicken Sie den OK-Knopf.</w:t>
-      </w:r>
-      <w:r>
-        <w:rPr>
-          <w:lang w:val="de-DE"/>
-        </w:rPr>
-        <w:br/>
-        <w:t xml:space="preserve"> </w:t>
-      </w:r>
-      <w:r>
-        <w:rPr>
-          <w:noProof/>
-          <w:lang w:val="de-DE" w:eastAsia="de-DE"/>
-        </w:rPr>
-        <w:drawing>
-          <wp:inline distT="0" distB="0" distL="0" distR="0" wp14:anchorId="3CA5CFBF" wp14:editId="401FA93B">
-            <wp:extent cx="3086100" cy="3352800"/>
-            <wp:effectExtent l="0" t="0" r="0" b="0"/>
-            <wp:docPr id="3" name="Grafik 3"/>
-            <wp:cNvGraphicFramePr>
-              <a:graphicFrameLocks xmlns:a="http://schemas.openxmlformats.org/drawingml/2006/main" noChangeAspect="1"/>
-            </wp:cNvGraphicFramePr>
-            <a:graphic xmlns:a="http://schemas.openxmlformats.org/drawingml/2006/main">
-              <a:graphicData uri="http://schemas.openxmlformats.org/drawingml/2006/picture">
-                <pic:pic xmlns:pic="http://schemas.openxmlformats.org/drawingml/2006/picture">
-                  <pic:nvPicPr>
-                    <pic:cNvPr id="0" name=""/>
-                    <pic:cNvPicPr/>
-                  </pic:nvPicPr>
-                  <pic:blipFill>
-                    <a:blip r:embed="rId33"/>
-                    <a:stretch>
-                      <a:fillRect/>
-                    </a:stretch>
-                  </pic:blipFill>
-                  <pic:spPr>
-                    <a:xfrm>
-                      <a:off x="0" y="0"/>
-                      <a:ext cx="3086100" cy="3352800"/>
-                    </a:xfrm>
-                    <a:prstGeom prst="rect">
-                      <a:avLst/>
-                    </a:prstGeom>
-                  </pic:spPr>
-                </pic:pic>
-              </a:graphicData>
-            </a:graphic>
-          </wp:inline>
-        </w:drawing>
-      </w:r>
-    </w:p>
-    <w:p>
-      <w:pPr>
-        <w:pStyle w:val="Listenabsatz"/>
-        <w:numPr>
-          <w:ilvl w:val="1"/>
-          <w:numId w:val="36"/>
-        </w:numPr>
-        <w:spacing w:after="0"/>
-        <w:rPr>
-          <w:lang w:val="de-DE"/>
-        </w:rPr>
-      </w:pPr>
-      <w:r>
-        <w:rPr>
-          <w:lang w:val="de-DE"/>
-        </w:rPr>
-        <w:t xml:space="preserve">Der </w:t>
-      </w:r>
-      <w:r>
-        <w:rPr>
-          <w:i/>
-          <w:lang w:val="de-DE"/>
-        </w:rPr>
-        <w:t>Wi</w:t>
-      </w:r>
-      <w:r>
-        <w:rPr>
-          <w:i/>
-          <w:lang w:val="de-DE"/>
-        </w:rPr>
-        <w:t>zard</w:t>
-      </w:r>
-      <w:r>
-        <w:rPr>
-          <w:lang w:val="de-DE"/>
-        </w:rPr>
-        <w:t xml:space="preserve"> erstellt ein </w:t>
-      </w:r>
-      <w:proofErr w:type="spellStart"/>
-      <w:r>
-        <w:rPr>
-          <w:i/>
-          <w:lang w:val="de-DE"/>
-        </w:rPr>
-        <w:t>Overwrite</w:t>
-      </w:r>
-      <w:proofErr w:type="spellEnd"/>
-      <w:r>
-        <w:rPr>
-          <w:lang w:val="de-DE"/>
-        </w:rPr>
-        <w:t xml:space="preserve">-VI als Startpunkt für Ihre Implementierung, das nichts anderes tut, als die entsprechende Methode der </w:t>
-      </w:r>
-      <w:proofErr w:type="spellStart"/>
-      <w:r>
-        <w:rPr>
-          <w:i/>
-          <w:lang w:val="de-DE"/>
-        </w:rPr>
-        <w:t>Ancestor</w:t>
-      </w:r>
-      <w:proofErr w:type="spellEnd"/>
-      <w:r>
-        <w:rPr>
-          <w:lang w:val="de-DE"/>
-        </w:rPr>
-        <w:t xml:space="preserve">-Klasse aufzurufen, z.B. </w:t>
-      </w:r>
-      <w:bookmarkStart w:id="14" w:name="_GoBack"/>
-      <w:r>
-        <w:rPr>
-          <w:i/>
-          <w:lang w:val="de-DE"/>
-        </w:rPr>
-        <w:t>Do Read.vi</w:t>
-      </w:r>
-      <w:bookmarkEnd w:id="14"/>
-      <w:r>
-        <w:rPr>
-          <w:lang w:val="de-DE"/>
-        </w:rPr>
         <w:t>.</w:t>
       </w:r>
-      <w:r>
-        <w:rPr>
-          <w:lang w:val="de-DE"/>
-        </w:rPr>
-        <w:br/>
-      </w:r>
-      <w:r>
-        <w:rPr>
-          <w:noProof/>
-          <w:lang w:val="de-DE" w:eastAsia="de-DE"/>
-        </w:rPr>
-        <w:drawing>
-          <wp:inline distT="0" distB="0" distL="0" distR="0" wp14:anchorId="19AC03EB" wp14:editId="771F0CC9">
-            <wp:extent cx="3333750" cy="657225"/>
-            <wp:effectExtent l="0" t="0" r="0" b="9525"/>
-            <wp:docPr id="4" name="Grafik 4"/>
-            <wp:cNvGraphicFramePr>
-              <a:graphicFrameLocks xmlns:a="http://schemas.openxmlformats.org/drawingml/2006/main" noChangeAspect="1"/>
-            </wp:cNvGraphicFramePr>
-            <a:graphic xmlns:a="http://schemas.openxmlformats.org/drawingml/2006/main">
-              <a:graphicData uri="http://schemas.openxmlformats.org/drawingml/2006/picture">
-                <pic:pic xmlns:pic="http://schemas.openxmlformats.org/drawingml/2006/picture">
-                  <pic:nvPicPr>
-                    <pic:cNvPr id="0" name=""/>
-                    <pic:cNvPicPr/>
-                  </pic:nvPicPr>
-                  <pic:blipFill>
-                    <a:blip r:embed="rId34"/>
-                    <a:stretch>
-                      <a:fillRect/>
-                    </a:stretch>
-                  </pic:blipFill>
-                  <pic:spPr>
-                    <a:xfrm>
-                      <a:off x="0" y="0"/>
-                      <a:ext cx="3333750" cy="657225"/>
-                    </a:xfrm>
-                    <a:prstGeom prst="rect">
-                      <a:avLst/>
-                    </a:prstGeom>
-                  </pic:spPr>
-                </pic:pic>
-              </a:graphicData>
-            </a:graphic>
-          </wp:inline>
-        </w:drawing>
-      </w:r>
-    </w:p>
-    <w:p>
-      <w:pPr>
-        <w:pStyle w:val="Listenabsatz"/>
-        <w:numPr>
-          <w:ilvl w:val="1"/>
-          <w:numId w:val="36"/>
-        </w:numPr>
-        <w:spacing w:after="0"/>
-        <w:rPr>
-          <w:lang w:val="de-DE"/>
-        </w:rPr>
-      </w:pPr>
-      <w:r>
-        <w:rPr>
-          <w:lang w:val="de-DE"/>
-        </w:rPr>
-        <w:t>Benutzen Sie ihre eigenen Klassen-</w:t>
-      </w:r>
-      <w:proofErr w:type="spellStart"/>
-      <w:r>
-        <w:rPr>
-          <w:lang w:val="de-DE"/>
-        </w:rPr>
-        <w:t>VI’s</w:t>
-      </w:r>
-      <w:proofErr w:type="spellEnd"/>
-      <w:r>
-        <w:rPr>
-          <w:lang w:val="de-DE"/>
-        </w:rPr>
-        <w:t xml:space="preserve"> und die der Elternklasse, sowie die Methoden der Basisklasse </w:t>
-      </w:r>
-      <w:proofErr w:type="spellStart"/>
-      <w:r>
-        <w:rPr>
-          <w:i/>
-          <w:lang w:val="de-DE"/>
-        </w:rPr>
-        <w:t>Configuration.lvlib:</w:t>
-      </w:r>
-      <w:r>
-        <w:rPr>
-          <w:i/>
-          <w:lang w:val="de-DE"/>
-        </w:rPr>
-        <w:t>Interface</w:t>
-      </w:r>
-      <w:proofErr w:type="spellEnd"/>
-      <w:r>
-        <w:rPr>
-          <w:lang w:val="de-DE"/>
-        </w:rPr>
-        <w:t xml:space="preserve">, um Ihre </w:t>
-      </w:r>
-      <w:r>
-        <w:rPr>
-          <w:i/>
-          <w:lang w:val="de-DE"/>
-        </w:rPr>
-        <w:t>Items</w:t>
-      </w:r>
-      <w:r>
-        <w:rPr>
-          <w:lang w:val="de-DE"/>
-        </w:rPr>
-        <w:t xml:space="preserve"> zu lesen.  </w:t>
-      </w:r>
-    </w:p>
-    <w:p>
-      <w:pPr>
-        <w:pStyle w:val="Listenabsatz"/>
-        <w:numPr>
-          <w:ilvl w:val="1"/>
-          <w:numId w:val="36"/>
-        </w:numPr>
-        <w:spacing w:after="0"/>
-        <w:rPr>
-          <w:lang w:val="de-DE"/>
-        </w:rPr>
-      </w:pPr>
-      <w:r>
-        <w:rPr>
-          <w:lang w:val="de-DE"/>
-        </w:rPr>
-        <w:t>Bei der Implementierung können</w:t>
-      </w:r>
-      <w:r>
-        <w:rPr>
-          <w:lang w:val="de-DE"/>
-        </w:rPr>
-        <w:t xml:space="preserve"> Sie sich an den K</w:t>
-      </w:r>
-      <w:r>
-        <w:rPr>
-          <w:lang w:val="de-DE"/>
-        </w:rPr>
-        <w:t xml:space="preserve">lassen in der </w:t>
-      </w:r>
-      <w:r>
-        <w:rPr>
-          <w:i/>
-          <w:lang w:val="de-DE"/>
-        </w:rPr>
-        <w:t xml:space="preserve">LVOOP </w:t>
-      </w:r>
-      <w:proofErr w:type="spellStart"/>
-      <w:r>
-        <w:rPr>
-          <w:i/>
-          <w:lang w:val="de-DE"/>
-        </w:rPr>
-        <w:t>Introduction.lvlib</w:t>
-      </w:r>
-      <w:proofErr w:type="spellEnd"/>
-      <w:r>
-        <w:rPr>
-          <w:lang w:val="de-DE"/>
-        </w:rPr>
-        <w:t xml:space="preserve"> orientieren</w:t>
-      </w:r>
-      <w:r>
-        <w:rPr>
-          <w:lang w:val="de-DE"/>
-        </w:rPr>
-        <w:t>, z.B.:</w:t>
-      </w:r>
-      <w:r>
-        <w:rPr>
-          <w:lang w:val="de-DE"/>
-        </w:rPr>
-        <w:br/>
-      </w:r>
-      <w:r>
-        <w:rPr>
-          <w:noProof/>
-          <w:lang w:val="de-DE" w:eastAsia="de-DE"/>
-        </w:rPr>
-        <w:drawing>
-          <wp:inline distT="0" distB="0" distL="0" distR="0" wp14:anchorId="7D3A609E" wp14:editId="4399994A">
-            <wp:extent cx="5274945" cy="1238261"/>
-            <wp:effectExtent l="0" t="0" r="1905" b="0"/>
-            <wp:docPr id="7" name="Grafik 7"/>
-            <wp:cNvGraphicFramePr>
-              <a:graphicFrameLocks xmlns:a="http://schemas.openxmlformats.org/drawingml/2006/main" noChangeAspect="1"/>
-            </wp:cNvGraphicFramePr>
-            <a:graphic xmlns:a="http://schemas.openxmlformats.org/drawingml/2006/main">
-              <a:graphicData uri="http://schemas.openxmlformats.org/drawingml/2006/picture">
-                <pic:pic xmlns:pic="http://schemas.openxmlformats.org/drawingml/2006/picture">
-                  <pic:nvPicPr>
-                    <pic:cNvPr id="0" name=""/>
-                    <pic:cNvPicPr/>
-                  </pic:nvPicPr>
-                  <pic:blipFill>
-                    <a:blip r:embed="rId35"/>
-                    <a:stretch>
-                      <a:fillRect/>
-                    </a:stretch>
-                  </pic:blipFill>
-                  <pic:spPr>
-                    <a:xfrm>
-                      <a:off x="0" y="0"/>
-                      <a:ext cx="5274945" cy="1238261"/>
-                    </a:xfrm>
-                    <a:prstGeom prst="rect">
-                      <a:avLst/>
-                    </a:prstGeom>
-                  </pic:spPr>
-                </pic:pic>
-              </a:graphicData>
-            </a:graphic>
-          </wp:inline>
-        </w:drawing>
-      </w:r>
-    </w:p>
-    <w:p>
-      <w:pPr>
-        <w:pStyle w:val="Listenabsatz"/>
-        <w:numPr>
-          <w:ilvl w:val="0"/>
-          <w:numId w:val="36"/>
-        </w:numPr>
-        <w:rPr>
-          <w:lang w:val="de-DE"/>
-        </w:rPr>
-      </w:pPr>
-      <w:r>
-        <w:rPr>
-          <w:lang w:val="de-DE"/>
-        </w:rPr>
-        <w:t>Wieder</w:t>
-      </w:r>
-      <w:r>
-        <w:rPr>
-          <w:lang w:val="de-DE"/>
-        </w:rPr>
-        <w:t>holen Sie die Schritt</w:t>
-      </w:r>
-      <w:r>
-        <w:rPr>
-          <w:lang w:val="de-DE"/>
-        </w:rPr>
-        <w:t>e 1 und 2</w:t>
-      </w:r>
-      <w:r>
-        <w:rPr>
-          <w:lang w:val="de-DE"/>
-        </w:rPr>
-        <w:t xml:space="preserve"> auch für </w:t>
-      </w:r>
-      <w:r>
-        <w:rPr>
-          <w:i/>
-          <w:lang w:val="de-DE"/>
-        </w:rPr>
-        <w:t>Do Write.vi</w:t>
-      </w:r>
-      <w:r>
-        <w:rPr>
-          <w:lang w:val="de-DE"/>
-        </w:rPr>
-        <w:t xml:space="preserve"> und </w:t>
-      </w:r>
-      <w:r>
-        <w:rPr>
-          <w:i/>
-          <w:lang w:val="de-DE"/>
-        </w:rPr>
-        <w:t>Read Keys.vi</w:t>
-      </w:r>
-      <w:r>
-        <w:rPr>
-          <w:lang w:val="de-DE"/>
-        </w:rPr>
-        <w:t>.</w:t>
-      </w:r>
-    </w:p>
-    <w:p>
-      <w:pPr>
-        <w:pStyle w:val="Listenabsatz"/>
-        <w:numPr>
-          <w:ilvl w:val="0"/>
-          <w:numId w:val="36"/>
-        </w:numPr>
-        <w:rPr>
-          <w:lang w:val="de-DE"/>
-        </w:rPr>
-      </w:pPr>
-      <w:r>
-        <w:rPr>
-          <w:lang w:val="de-DE"/>
-        </w:rPr>
-        <w:t xml:space="preserve">Führen Sie nun das erneut </w:t>
-      </w:r>
-      <w:r>
-        <w:rPr>
-          <w:i/>
-          <w:lang w:val="de-DE"/>
-        </w:rPr>
-        <w:t xml:space="preserve">Read </w:t>
-      </w:r>
-      <w:proofErr w:type="spellStart"/>
-      <w:r>
-        <w:rPr>
-          <w:i/>
-          <w:lang w:val="de-DE"/>
-        </w:rPr>
-        <w:t>Configuration</w:t>
-      </w:r>
-      <w:proofErr w:type="spellEnd"/>
-      <w:r>
-        <w:rPr>
-          <w:i/>
-          <w:lang w:val="de-DE"/>
-        </w:rPr>
-        <w:t xml:space="preserve"> OO.vi</w:t>
-      </w:r>
-      <w:r>
-        <w:rPr>
-          <w:lang w:val="de-DE"/>
-        </w:rPr>
-        <w:t xml:space="preserve"> aus der</w:t>
-      </w:r>
-      <w:r>
-        <w:rPr>
-          <w:i/>
-          <w:lang w:val="de-DE"/>
-        </w:rPr>
-        <w:t xml:space="preserve"> LVOOP </w:t>
-      </w:r>
-      <w:proofErr w:type="spellStart"/>
-      <w:r>
-        <w:rPr>
-          <w:i/>
-          <w:lang w:val="de-DE"/>
-        </w:rPr>
-        <w:t>Introduction.lvlib</w:t>
-      </w:r>
-      <w:proofErr w:type="spellEnd"/>
-      <w:r>
-        <w:rPr>
-          <w:lang w:val="de-DE"/>
-        </w:rPr>
-        <w:t xml:space="preserve"> aus.</w:t>
-      </w:r>
-      <w:r>
-        <w:rPr>
-          <w:lang w:val="de-DE"/>
-        </w:rPr>
-        <w:t xml:space="preserve"> Sie sollten nun Ihre eigenen Sektionen in dem angezeigten </w:t>
-      </w:r>
-      <w:r>
-        <w:rPr>
-          <w:i/>
-          <w:lang w:val="de-DE"/>
-        </w:rPr>
-        <w:t>Array</w:t>
-      </w:r>
-      <w:r>
-        <w:rPr>
-          <w:lang w:val="de-DE"/>
-        </w:rPr>
-        <w:t xml:space="preserve"> wiederfinden.</w:t>
-      </w:r>
-    </w:p>
-    <w:p>
-      <w:pPr>
-        <w:pStyle w:val="Listenabsatz"/>
-        <w:numPr>
-          <w:ilvl w:val="0"/>
-          <w:numId w:val="36"/>
-        </w:numPr>
-        <w:rPr>
-          <w:lang w:val="de-DE"/>
-        </w:rPr>
-      </w:pPr>
-      <w:r>
-        <w:rPr>
-          <w:lang w:val="de-DE"/>
-        </w:rPr>
-        <w:lastRenderedPageBreak/>
-        <w:t xml:space="preserve">Speichern Sie eine Kopie des </w:t>
-      </w:r>
-      <w:proofErr w:type="spellStart"/>
-      <w:r>
-        <w:rPr>
-          <w:lang w:val="de-DE"/>
-        </w:rPr>
-        <w:t>VI</w:t>
-      </w:r>
-      <w:r>
-        <w:rPr>
-          <w:lang w:val="de-DE"/>
-        </w:rPr>
-        <w:t>’</w:t>
-      </w:r>
-      <w:r>
-        <w:rPr>
-          <w:lang w:val="de-DE"/>
-        </w:rPr>
-        <w:t>s</w:t>
-      </w:r>
-      <w:proofErr w:type="spellEnd"/>
-      <w:r>
-        <w:rPr>
-          <w:lang w:val="de-DE"/>
-        </w:rPr>
-        <w:t xml:space="preserve"> und modifizieren Sie es entsprechend Ihrer Wünsche, z.B. ändern des Wertes eines </w:t>
-      </w:r>
-      <w:r>
-        <w:rPr>
-          <w:i/>
-          <w:lang w:val="de-DE"/>
-        </w:rPr>
-        <w:t>Items</w:t>
-      </w:r>
-      <w:r>
-        <w:rPr>
-          <w:lang w:val="de-DE"/>
-        </w:rPr>
-        <w:t xml:space="preserve"> und schreiben Sie die Konfiguration in eine neue </w:t>
-      </w:r>
-      <w:proofErr w:type="spellStart"/>
-      <w:r>
-        <w:rPr>
-          <w:lang w:val="de-DE"/>
-        </w:rPr>
-        <w:t>ini</w:t>
-      </w:r>
-      <w:proofErr w:type="spellEnd"/>
-      <w:r>
-        <w:rPr>
-          <w:lang w:val="de-DE"/>
-        </w:rPr>
-        <w:t xml:space="preserve">-Datei. </w:t>
-      </w:r>
-    </w:p>
-    <w:p>
-      <w:pPr>
-        <w:pStyle w:val="berschrift2"/>
-      </w:pPr>
-      <w:bookmarkStart w:id="15" w:name="_Toc337823846"/>
-      <w:r>
-        <w:t>Übung 4.4</w:t>
-      </w:r>
-      <w:r>
-        <w:t xml:space="preserve">: </w:t>
-      </w:r>
-      <w:r>
-        <w:rPr>
-          <w:i/>
-        </w:rPr>
-        <w:t xml:space="preserve">Dynamic </w:t>
-      </w:r>
-      <w:proofErr w:type="spellStart"/>
-      <w:r>
-        <w:rPr>
-          <w:i/>
-        </w:rPr>
-        <w:t>Dispatch</w:t>
-      </w:r>
-      <w:proofErr w:type="spellEnd"/>
-      <w:r>
-        <w:t>-</w:t>
-      </w:r>
-      <w:r>
-        <w:t>Methoden</w:t>
-      </w:r>
-      <w:bookmarkEnd w:id="15"/>
-    </w:p>
-    <w:p>
-      <w:pPr>
-        <w:jc w:val="both"/>
-        <w:rPr>
-          <w:lang w:val="de-DE"/>
-        </w:rPr>
-      </w:pPr>
-      <w:r>
-        <w:rPr>
-          <w:lang w:val="de-DE"/>
-        </w:rPr>
-        <w:t xml:space="preserve">Erstellen Sie analog zu der Methode </w:t>
-      </w:r>
-      <w:proofErr w:type="spellStart"/>
-      <w:r>
-        <w:rPr>
-          <w:i/>
-          <w:lang w:val="de-DE"/>
-        </w:rPr>
-        <w:t>Configuration.lvclass:Read</w:t>
-      </w:r>
-      <w:proofErr w:type="spellEnd"/>
-      <w:r>
-        <w:rPr>
-          <w:i/>
-          <w:lang w:val="de-DE"/>
-        </w:rPr>
-        <w:t xml:space="preserve"> Keys.vi</w:t>
-      </w:r>
-      <w:r>
-        <w:rPr>
-          <w:lang w:val="de-DE"/>
-        </w:rPr>
-        <w:t xml:space="preserve"> bzw. </w:t>
-      </w:r>
-      <w:proofErr w:type="spellStart"/>
-      <w:r>
-        <w:rPr>
-          <w:i/>
-          <w:lang w:val="de-DE"/>
-        </w:rPr>
-        <w:t>Section.lvclass:Read</w:t>
-      </w:r>
-      <w:proofErr w:type="spellEnd"/>
-      <w:r>
-        <w:rPr>
-          <w:i/>
-          <w:lang w:val="de-DE"/>
-        </w:rPr>
-        <w:t xml:space="preserve"> Keys.vi</w:t>
-      </w:r>
-      <w:r>
-        <w:rPr>
-          <w:lang w:val="de-DE"/>
-        </w:rPr>
-        <w:t xml:space="preserve"> die notwendigen Methoden, um alle </w:t>
-      </w:r>
-      <w:r>
-        <w:rPr>
-          <w:i/>
-          <w:lang w:val="de-DE"/>
-        </w:rPr>
-        <w:t>Items</w:t>
-      </w:r>
-      <w:r>
-        <w:rPr>
-          <w:lang w:val="de-DE"/>
-        </w:rPr>
-        <w:t xml:space="preserve"> vom Type </w:t>
-      </w:r>
-      <w:r>
-        <w:rPr>
-          <w:i/>
-          <w:lang w:val="de-DE"/>
-        </w:rPr>
-        <w:t>Double</w:t>
-      </w:r>
-      <w:r>
-        <w:rPr>
-          <w:lang w:val="de-DE"/>
-        </w:rPr>
-        <w:t xml:space="preserve"> </w:t>
-      </w:r>
-      <w:r>
-        <w:rPr>
-          <w:lang w:val="de-DE"/>
-        </w:rPr>
-        <w:t xml:space="preserve">als </w:t>
-      </w:r>
-      <w:r>
-        <w:rPr>
-          <w:i/>
-          <w:lang w:val="de-DE"/>
-        </w:rPr>
-        <w:t>Double</w:t>
-      </w:r>
-      <w:r>
-        <w:rPr>
-          <w:lang w:val="de-DE"/>
-        </w:rPr>
-        <w:t xml:space="preserve"> </w:t>
-      </w:r>
-      <w:r>
-        <w:rPr>
-          <w:lang w:val="de-DE"/>
-        </w:rPr>
-        <w:t xml:space="preserve">auszulesen. </w:t>
-      </w:r>
-    </w:p>
-    <w:p>
-      <w:pPr>
-        <w:jc w:val="both"/>
-        <w:rPr>
-          <w:lang w:val="de-DE"/>
-        </w:rPr>
-      </w:pPr>
-      <w:r>
-        <w:rPr>
-          <w:b/>
-          <w:lang w:val="de-DE"/>
-        </w:rPr>
-        <w:t>Hinweis</w:t>
-      </w:r>
-      <w:r>
-        <w:rPr>
-          <w:lang w:val="de-DE"/>
-        </w:rPr>
-        <w:t xml:space="preserve">: Dazu erstellen Sie ein </w:t>
-      </w:r>
-      <w:proofErr w:type="spellStart"/>
-      <w:r>
-        <w:rPr>
-          <w:i/>
-          <w:lang w:val="de-DE"/>
-        </w:rPr>
-        <w:t>static</w:t>
-      </w:r>
-      <w:proofErr w:type="spellEnd"/>
-      <w:r>
-        <w:rPr>
-          <w:i/>
-          <w:lang w:val="de-DE"/>
-        </w:rPr>
-        <w:t xml:space="preserve"> </w:t>
-      </w:r>
-      <w:proofErr w:type="spellStart"/>
-      <w:r>
-        <w:rPr>
-          <w:i/>
-          <w:lang w:val="de-DE"/>
-        </w:rPr>
-        <w:t>dispatch</w:t>
-      </w:r>
-      <w:proofErr w:type="spellEnd"/>
-      <w:r>
-        <w:rPr>
-          <w:lang w:val="de-DE"/>
-        </w:rPr>
-        <w:t xml:space="preserve">-VI in </w:t>
-      </w:r>
-      <w:proofErr w:type="spellStart"/>
-      <w:r>
-        <w:rPr>
-          <w:i/>
-          <w:lang w:val="de-DE"/>
-        </w:rPr>
-        <w:t>Configuration.lvclass</w:t>
-      </w:r>
-      <w:proofErr w:type="spellEnd"/>
-      <w:r>
-        <w:rPr>
-          <w:lang w:val="de-DE"/>
-        </w:rPr>
-        <w:t xml:space="preserve"> und ein </w:t>
-      </w:r>
-      <w:proofErr w:type="spellStart"/>
-      <w:r>
-        <w:rPr>
-          <w:i/>
-          <w:lang w:val="de-DE"/>
-        </w:rPr>
-        <w:t>dynamic</w:t>
-      </w:r>
-      <w:proofErr w:type="spellEnd"/>
-      <w:r>
-        <w:rPr>
-          <w:i/>
-          <w:lang w:val="de-DE"/>
-        </w:rPr>
-        <w:t xml:space="preserve"> </w:t>
-      </w:r>
-      <w:proofErr w:type="spellStart"/>
-      <w:r>
-        <w:rPr>
-          <w:i/>
-          <w:lang w:val="de-DE"/>
-        </w:rPr>
-        <w:t>dispatch</w:t>
-      </w:r>
-      <w:proofErr w:type="spellEnd"/>
-      <w:r>
-        <w:rPr>
-          <w:lang w:val="de-DE"/>
-        </w:rPr>
-        <w:t xml:space="preserve">-VI in </w:t>
-      </w:r>
-      <w:proofErr w:type="spellStart"/>
-      <w:r>
-        <w:rPr>
-          <w:i/>
-          <w:lang w:val="de-DE"/>
-        </w:rPr>
-        <w:t>Section.lvcass</w:t>
-      </w:r>
-      <w:proofErr w:type="spellEnd"/>
-      <w:r>
-        <w:rPr>
-          <w:lang w:val="de-DE"/>
-        </w:rPr>
-        <w:t xml:space="preserve"> sowie die notwendigen </w:t>
-      </w:r>
-      <w:proofErr w:type="spellStart"/>
-      <w:r>
-        <w:rPr>
-          <w:i/>
-          <w:lang w:val="de-DE"/>
-        </w:rPr>
-        <w:t>overwrite</w:t>
-      </w:r>
-      <w:r>
-        <w:rPr>
-          <w:lang w:val="de-DE"/>
-        </w:rPr>
-        <w:t>-VI’s</w:t>
-      </w:r>
-      <w:proofErr w:type="spellEnd"/>
-      <w:r>
-        <w:rPr>
-          <w:lang w:val="de-DE"/>
-        </w:rPr>
-        <w:t xml:space="preserve"> in den </w:t>
-      </w:r>
-      <w:proofErr w:type="spellStart"/>
-      <w:r>
-        <w:rPr>
-          <w:lang w:val="de-DE"/>
-        </w:rPr>
-        <w:t>Kindklassen</w:t>
-      </w:r>
-      <w:proofErr w:type="spellEnd"/>
-      <w:r>
-        <w:rPr>
-          <w:lang w:val="de-DE"/>
-        </w:rPr>
-        <w:t>.</w:t>
-      </w:r>
     </w:p>
     <w:p>
       <w:pPr>
@@ -9705,7 +9814,7 @@
           <w:rFonts w:ascii="Arial Narrow" w:hAnsi="Arial Narrow"/>
         </w:rPr>
       </w:pPr>
-      <w:bookmarkStart w:id="16" w:name="_Toc337823847"/>
+      <w:bookmarkStart w:id="15" w:name="_Toc337823847"/>
       <w:r>
         <w:rPr>
           <w:rFonts w:ascii="Arial Narrow" w:hAnsi="Arial Narrow"/>
@@ -9738,48 +9847,56 @@
         </w:rPr>
         <w:t>-Klassen</w:t>
       </w:r>
+      <w:bookmarkEnd w:id="15"/>
+    </w:p>
+    <w:p>
+      <w:pPr>
+        <w:jc w:val="both"/>
+        <w:rPr>
+          <w:lang w:val="de-DE"/>
+        </w:rPr>
+      </w:pPr>
+      <w:r>
+        <w:rPr>
+          <w:lang w:val="de-DE"/>
+        </w:rPr>
+        <w:t xml:space="preserve">Als </w:t>
+      </w:r>
+      <w:r>
+        <w:rPr>
+          <w:b/>
+          <w:lang w:val="de-DE"/>
+        </w:rPr>
+        <w:t>Hausaufgabe</w:t>
+      </w:r>
+      <w:r>
+        <w:rPr>
+          <w:lang w:val="de-DE"/>
+        </w:rPr>
+        <w:t xml:space="preserve"> können Sie für Ihren Bedarf Kind-Klassen von </w:t>
+      </w:r>
+      <w:proofErr w:type="spellStart"/>
+      <w:r>
+        <w:rPr>
+          <w:i/>
+          <w:lang w:val="de-DE"/>
+        </w:rPr>
+        <w:t>Interface.lvclass</w:t>
+      </w:r>
+      <w:proofErr w:type="spellEnd"/>
+      <w:r>
+        <w:rPr>
+          <w:lang w:val="de-DE"/>
+        </w:rPr>
+        <w:t xml:space="preserve"> erstellen um Konfigurationsdaten in and</w:t>
+      </w:r>
+      <w:bookmarkStart w:id="16" w:name="_GoBack"/>
       <w:bookmarkEnd w:id="16"/>
-    </w:p>
-    <w:p>
-      <w:pPr>
-        <w:jc w:val="both"/>
-        <w:rPr>
-          <w:lang w:val="de-DE"/>
-        </w:rPr>
-      </w:pPr>
-      <w:r>
-        <w:rPr>
-          <w:lang w:val="de-DE"/>
-        </w:rPr>
-        <w:t xml:space="preserve">Als </w:t>
-      </w:r>
-      <w:r>
-        <w:rPr>
-          <w:b/>
-          <w:lang w:val="de-DE"/>
-        </w:rPr>
-        <w:t>Hausaufgabe</w:t>
-      </w:r>
-      <w:r>
-        <w:rPr>
-          <w:lang w:val="de-DE"/>
-        </w:rPr>
-        <w:t xml:space="preserve"> können Sie für Ihren Bedarf Kind-Klassen von </w:t>
-      </w:r>
-      <w:proofErr w:type="spellStart"/>
-      <w:r>
-        <w:rPr>
-          <w:i/>
-          <w:lang w:val="de-DE"/>
-        </w:rPr>
-        <w:t>Interface.lvclass</w:t>
-      </w:r>
-      <w:proofErr w:type="spellEnd"/>
-      <w:r>
-        <w:rPr>
-          <w:lang w:val="de-DE"/>
-        </w:rPr>
-        <w:t xml:space="preserve"> erstellen um Konfigurationsdaten in anderen Datei-basierten Formaten, z.B. XML</w:t>
+      <w:r>
+        <w:rPr>
+          <w:lang w:val="de-DE"/>
+        </w:rPr>
+        <w:t>eren Datei-basierten Formaten, z.B. XML</w:t>
       </w:r>
       <w:r>
         <w:rPr>
@@ -10319,7 +10436,7 @@
           <w:szCs w:val="20"/>
         </w:rPr>
       </w:pPr>
-      <w:hyperlink r:id="rId36" w:history="1">
+      <w:hyperlink r:id="rId31" w:history="1">
         <w:r>
           <w:rPr>
             <w:rStyle w:val="Hyperlink"/>
@@ -10329,7 +10446,7 @@
           <w:t xml:space="preserve">LabVIEW </w:t>
         </w:r>
       </w:hyperlink>
-      <w:hyperlink r:id="rId37" w:history="1">
+      <w:hyperlink r:id="rId32" w:history="1">
         <w:r>
           <w:rPr>
             <w:rStyle w:val="Hyperlink"/>
@@ -10359,7 +10476,7 @@
           <w:lang w:val="de-DE"/>
         </w:rPr>
       </w:pPr>
-      <w:hyperlink r:id="rId38" w:history="1">
+      <w:hyperlink r:id="rId33" w:history="1">
         <w:r>
           <w:rPr>
             <w:rStyle w:val="Hyperlink"/>
@@ -10370,7 +10487,7 @@
           <w:t xml:space="preserve">LabVIEW </w:t>
         </w:r>
       </w:hyperlink>
-      <w:hyperlink r:id="rId39" w:history="1">
+      <w:hyperlink r:id="rId34" w:history="1">
         <w:proofErr w:type="spellStart"/>
         <w:r>
           <w:rPr>
@@ -10383,7 +10500,7 @@
         </w:r>
         <w:proofErr w:type="spellEnd"/>
       </w:hyperlink>
-      <w:hyperlink r:id="rId40" w:history="1">
+      <w:hyperlink r:id="rId35" w:history="1">
         <w:r>
           <w:rPr>
             <w:rStyle w:val="Hyperlink"/>
@@ -10394,7 +10511,7 @@
           <w:t xml:space="preserve"> </w:t>
         </w:r>
       </w:hyperlink>
-      <w:hyperlink r:id="rId41" w:history="1">
+      <w:hyperlink r:id="rId36" w:history="1">
         <w:proofErr w:type="spellStart"/>
         <w:r>
           <w:rPr>
@@ -10407,7 +10524,7 @@
         </w:r>
         <w:proofErr w:type="spellEnd"/>
       </w:hyperlink>
-      <w:hyperlink r:id="rId42" w:history="1">
+      <w:hyperlink r:id="rId37" w:history="1">
         <w:r>
           <w:rPr>
             <w:rStyle w:val="Hyperlink"/>
@@ -10430,7 +10547,7 @@
           <w:szCs w:val="20"/>
         </w:rPr>
       </w:pPr>
-      <w:hyperlink r:id="rId43" w:history="1">
+      <w:hyperlink r:id="rId38" w:history="1">
         <w:r>
           <w:rPr>
             <w:rStyle w:val="Hyperlink"/>
@@ -10453,7 +10570,7 @@
           <w:lang w:val="de-DE"/>
         </w:rPr>
       </w:pPr>
-      <w:hyperlink r:id="rId44" w:history="1">
+      <w:hyperlink r:id="rId39" w:history="1">
         <w:r>
           <w:rPr>
             <w:rStyle w:val="Hyperlink"/>
@@ -10464,7 +10581,7 @@
           <w:t xml:space="preserve">HGF </w:t>
         </w:r>
       </w:hyperlink>
-      <w:hyperlink r:id="rId45" w:history="1">
+      <w:hyperlink r:id="rId40" w:history="1">
         <w:proofErr w:type="spellStart"/>
         <w:r>
           <w:rPr>
@@ -10477,7 +10594,7 @@
         </w:r>
         <w:proofErr w:type="spellEnd"/>
       </w:hyperlink>
-      <w:hyperlink r:id="rId46" w:history="1">
+      <w:hyperlink r:id="rId41" w:history="1">
         <w:r>
           <w:rPr>
             <w:rStyle w:val="Hyperlink"/>
@@ -10509,7 +10626,7 @@
           <w:lang w:val="de-DE"/>
         </w:rPr>
       </w:pPr>
-      <w:hyperlink r:id="rId47" w:history="1">
+      <w:hyperlink r:id="rId42" w:history="1">
         <w:r>
           <w:rPr>
             <w:rStyle w:val="Hyperlink"/>
@@ -10533,7 +10650,7 @@
           <w:lang w:val="de-DE"/>
         </w:rPr>
       </w:pPr>
-      <w:hyperlink r:id="rId48" w:history="1">
+      <w:hyperlink r:id="rId43" w:history="1">
         <w:proofErr w:type="spellStart"/>
         <w:r>
           <w:rPr>
@@ -10546,7 +10663,7 @@
         </w:r>
         <w:proofErr w:type="spellEnd"/>
       </w:hyperlink>
-      <w:hyperlink r:id="rId49" w:history="1">
+      <w:hyperlink r:id="rId44" w:history="1">
         <w:r>
           <w:rPr>
             <w:rStyle w:val="Hyperlink"/>
@@ -10569,7 +10686,7 @@
           <w:szCs w:val="20"/>
         </w:rPr>
       </w:pPr>
-      <w:hyperlink r:id="rId50" w:history="1">
+      <w:hyperlink r:id="rId45" w:history="1">
         <w:r>
           <w:rPr>
             <w:rStyle w:val="Hyperlink"/>
@@ -11911,8 +12028,8 @@
       </w:r>
     </w:p>
     <w:sectPr>
-      <w:footerReference w:type="even" r:id="rId51"/>
-      <w:footerReference w:type="default" r:id="rId52"/>
+      <w:footerReference w:type="even" r:id="rId46"/>
+      <w:footerReference w:type="default" r:id="rId47"/>
       <w:footnotePr>
         <w:numRestart w:val="eachPage"/>
       </w:footnotePr>
@@ -12344,7 +12461,7 @@
                             <w:rPr>
                               <w:noProof/>
                             </w:rPr>
-                            <w:t>11</w:t>
+                            <w:t>14</w:t>
                           </w:r>
                           <w:r>
                             <w:rPr>
@@ -12404,7 +12521,7 @@
                       <w:rPr>
                         <w:noProof/>
                       </w:rPr>
-                      <w:t>11</w:t>
+                      <w:t>14</w:t>
                     </w:r>
                     <w:r>
                       <w:rPr>
@@ -12607,16 +12724,59 @@
         <w:footnoteRef/>
       </w:r>
       <w:r>
-        <w:rPr>
-          <w:lang w:val="de-DE"/>
-        </w:rPr>
         <w:t xml:space="preserve"> </w:t>
       </w:r>
-      <w:r>
-        <w:rPr>
-          <w:lang w:val="de-DE"/>
-        </w:rPr>
-        <w:t>Beachten Sie, welches Dezimaltrennzeichen Sie benutzen, siehe Systemsteuerung&gt;Regionale Einstellungen</w:t>
+      <w:proofErr w:type="spellStart"/>
+      <w:r>
+        <w:t>Diese</w:t>
+      </w:r>
+      <w:proofErr w:type="spellEnd"/>
+      <w:r>
+        <w:t xml:space="preserve"> </w:t>
+      </w:r>
+      <w:proofErr w:type="spellStart"/>
+      <w:r>
+        <w:t>Bibliothek</w:t>
+      </w:r>
+      <w:proofErr w:type="spellEnd"/>
+      <w:r>
+        <w:t xml:space="preserve"> </w:t>
+      </w:r>
+      <w:proofErr w:type="spellStart"/>
+      <w:r>
+        <w:t>hängt</w:t>
+      </w:r>
+      <w:proofErr w:type="spellEnd"/>
+      <w:r>
+        <w:t xml:space="preserve"> </w:t>
+      </w:r>
+      <w:proofErr w:type="spellStart"/>
+      <w:r>
+        <w:t>vom</w:t>
+      </w:r>
+      <w:proofErr w:type="spellEnd"/>
+      <w:r>
+        <w:t xml:space="preserve"> Database Connectivity Toolkit ab. </w:t>
+      </w:r>
+      <w:r>
+        <w:rPr>
+          <w:lang w:val="de-DE"/>
+        </w:rPr>
+        <w:t xml:space="preserve">Entfernen Sie die Bibliothek aus dem Projekt, wenn es nicht installiert </w:t>
+      </w:r>
+      <w:proofErr w:type="gramStart"/>
+      <w:r>
+        <w:rPr>
+          <w:lang w:val="de-DE"/>
+        </w:rPr>
+        <w:t>ist</w:t>
+      </w:r>
+      <w:proofErr w:type="gramEnd"/>
+      <w:r>
+        <w:rPr>
+          <w:lang w:val="de-DE"/>
+        </w:rPr>
+        <w:t>.</w:t>
       </w:r>
     </w:p>
   </w:footnote>
@@ -12642,25 +12802,9 @@
       </w:r>
       <w:r>
         <w:rPr>
-          <w:i/>
-          <w:lang w:val="de-DE"/>
-        </w:rPr>
-        <w:t xml:space="preserve">Access </w:t>
-      </w:r>
-      <w:proofErr w:type="spellStart"/>
-      <w:r>
-        <w:rPr>
-          <w:i/>
-          <w:lang w:val="de-DE"/>
-        </w:rPr>
-        <w:t>Scope</w:t>
-      </w:r>
-      <w:proofErr w:type="spellEnd"/>
-      <w:r>
-        <w:rPr>
-          <w:lang w:val="de-DE"/>
-        </w:rPr>
-        <w:t xml:space="preserve"> im Kontextmenü eines Elements einer LabVIEW Bibliothek oder Klasse.</w:t>
+          <w:lang w:val="de-DE"/>
+        </w:rPr>
+        <w:t>Beachten Sie, welches Dezimaltrennzeichen Sie benutzen, siehe Systemsteuerung&gt;Regionale Einstellungen</w:t>
       </w:r>
     </w:p>
   </w:footnote>
@@ -12686,25 +12830,69 @@
       </w:r>
       <w:r>
         <w:rPr>
-          <w:lang w:val="de-DE"/>
-        </w:rPr>
-        <w:t>Die Freunde müssen in den Klasseneigenschaft</w:t>
-      </w:r>
-      <w:r>
-        <w:rPr>
-          <w:lang w:val="de-DE"/>
-        </w:rPr>
-        <w:t>en</w:t>
-      </w:r>
-      <w:r>
-        <w:rPr>
-          <w:lang w:val="de-DE"/>
-        </w:rPr>
-        <w:t xml:space="preserve"> explizit angegeben werden.</w:t>
+          <w:i/>
+          <w:lang w:val="de-DE"/>
+        </w:rPr>
+        <w:t xml:space="preserve">Access </w:t>
+      </w:r>
+      <w:proofErr w:type="spellStart"/>
+      <w:r>
+        <w:rPr>
+          <w:i/>
+          <w:lang w:val="de-DE"/>
+        </w:rPr>
+        <w:t>Scope</w:t>
+      </w:r>
+      <w:proofErr w:type="spellEnd"/>
+      <w:r>
+        <w:rPr>
+          <w:lang w:val="de-DE"/>
+        </w:rPr>
+        <w:t xml:space="preserve"> im Kontextmenü eines Elements einer LabVIEW Bibliothek oder Klasse.</w:t>
       </w:r>
     </w:p>
   </w:footnote>
   <w:footnote w:id="6">
+    <w:p>
+      <w:pPr>
+        <w:pStyle w:val="Funotentext"/>
+        <w:rPr>
+          <w:lang w:val="de-DE"/>
+        </w:rPr>
+      </w:pPr>
+      <w:r>
+        <w:rPr>
+          <w:rStyle w:val="Funotenzeichen"/>
+        </w:rPr>
+        <w:footnoteRef/>
+      </w:r>
+      <w:r>
+        <w:rPr>
+          <w:lang w:val="de-DE"/>
+        </w:rPr>
+        <w:t xml:space="preserve"> </w:t>
+      </w:r>
+      <w:r>
+        <w:rPr>
+          <w:lang w:val="de-DE"/>
+        </w:rPr>
+        <w:t>Die Freunde müssen in den Klasseneigenschaft</w:t>
+      </w:r>
+      <w:r>
+        <w:rPr>
+          <w:lang w:val="de-DE"/>
+        </w:rPr>
+        <w:t>en</w:t>
+      </w:r>
+      <w:r>
+        <w:rPr>
+          <w:lang w:val="de-DE"/>
+        </w:rPr>
+        <w:t xml:space="preserve"> explizit angegeben werden.</w:t>
+      </w:r>
+    </w:p>
+  </w:footnote>
+  <w:footnote w:id="7">
     <w:p>
       <w:pPr>
         <w:pStyle w:val="Funotentext"/>
@@ -12770,7 +12958,7 @@
         <v:path o:extrusionok="f" gradientshapeok="t" o:connecttype="rect"/>
         <o:lock v:ext="edit" aspectratio="t"/>
       </v:shapetype>
-      <v:shape id="_x0000_i1037" type="#_x0000_t75" style="width:40.8pt;height:38.4pt" o:bullet="t">
+      <v:shape id="_x0000_i1052" type="#_x0000_t75" style="width:40.8pt;height:38.4pt" o:bullet="t">
         <v:imagedata r:id="rId1" o:title="note pic"/>
       </v:shape>
     </w:pict>
@@ -18646,7 +18834,7 @@
 </file>
 
 <file path=customXml/itemProps1.xml><?xml version="1.0" encoding="utf-8"?>
-<ds:datastoreItem xmlns:ds="http://schemas.openxmlformats.org/officeDocument/2006/customXml" ds:itemID="{89D913E0-B4DF-4A1B-9C8A-2CC8807D7AAE}">
+<ds:datastoreItem xmlns:ds="http://schemas.openxmlformats.org/officeDocument/2006/customXml" ds:itemID="{82F72E49-7931-464A-8D12-F2E085C909D4}">
   <ds:schemaRefs>
     <ds:schemaRef ds:uri="http://schemas.openxmlformats.org/officeDocument/2006/bibliography"/>
   </ds:schemaRefs>

</xml_diff>

<commit_message>
Correct typo overwrite -> override
</commit_message>
<xml_diff>
--- a/Docs/VIP2012_Workshop_Manual.docx
+++ b/Docs/VIP2012_Workshop_Manual.docx
@@ -751,28 +751,6 @@
                               </w:rPr>
                               <w:t xml:space="preserve">Workshop: Objekt-orientiertes Programmieren mit LabVIEW von Dr. Holger Brand steht unter einer </w:t>
                             </w:r>
-                            <w:hyperlink r:id="rId13" w:history="1">
-                              <w:r>
-                                <w:rPr>
-                                  <w:rStyle w:val="Hyperlink"/>
-                                  <w:rFonts w:ascii="Helvetica" w:hAnsi="Helvetica" w:cs="Helvetica"/>
-                                  <w:sz w:val="14"/>
-                                  <w:szCs w:val="20"/>
-                                  <w:lang w:val="de-DE"/>
-                                </w:rPr>
-                                <w:t>Creative Commons Namensnennung - Nicht-kommerziell - Weitergabe unter gleichen Bedingungen 3.0 Deutschland Lizenz</w:t>
-                              </w:r>
-                            </w:hyperlink>
-                            <w:r>
-                              <w:rPr>
-                                <w:rFonts w:ascii="Helvetica" w:hAnsi="Helvetica" w:cs="Helvetica"/>
-                                <w:color w:val="000000"/>
-                                <w:sz w:val="14"/>
-                                <w:szCs w:val="20"/>
-                                <w:lang w:val="de-DE"/>
-                              </w:rPr>
-                              <w:t xml:space="preserve">. Über diese Lizenz hinausgehende Erlaubnisse können Sie unter </w:t>
-                            </w:r>
                             <w:r>
                               <w:fldChar w:fldCharType="begin"/>
                             </w:r>
@@ -780,7 +758,7 @@
                               <w:rPr>
                                 <w:lang w:val="de-DE"/>
                               </w:rPr>
-                              <w:instrText xml:space="preserve"> HYPERLINK "http://creativecommons.org/choose/tt-info@gsi.de" </w:instrText>
+                              <w:instrText xml:space="preserve"> HYPERLINK "http://creativecommons.org/licenses/by-nc-sa/3.0/de/" </w:instrText>
                             </w:r>
                             <w:r>
                               <w:fldChar w:fldCharType="separate"/>
@@ -793,7 +771,7 @@
                                 <w:szCs w:val="20"/>
                                 <w:lang w:val="de-DE"/>
                               </w:rPr>
-                              <w:t>tt-info@gsi.de</w:t>
+                              <w:t>Creative Commons Namensnennung - Nicht-kommerziell - Weitergabe unter gleichen Bedingungen 3.0 Deutschland Lizenz</w:t>
                             </w:r>
                             <w:r>
                               <w:rPr>
@@ -805,6 +783,28 @@
                               </w:rPr>
                               <w:fldChar w:fldCharType="end"/>
                             </w:r>
+                            <w:r>
+                              <w:rPr>
+                                <w:rFonts w:ascii="Helvetica" w:hAnsi="Helvetica" w:cs="Helvetica"/>
+                                <w:color w:val="000000"/>
+                                <w:sz w:val="14"/>
+                                <w:szCs w:val="20"/>
+                                <w:lang w:val="de-DE"/>
+                              </w:rPr>
+                              <w:t xml:space="preserve">. Über diese Lizenz hinausgehende Erlaubnisse können Sie unter </w:t>
+                            </w:r>
+                            <w:hyperlink r:id="rId13" w:history="1">
+                              <w:r>
+                                <w:rPr>
+                                  <w:rStyle w:val="Hyperlink"/>
+                                  <w:rFonts w:ascii="Helvetica" w:hAnsi="Helvetica" w:cs="Helvetica"/>
+                                  <w:sz w:val="14"/>
+                                  <w:szCs w:val="20"/>
+                                  <w:lang w:val="de-DE"/>
+                                </w:rPr>
+                                <w:t>tt-info@gsi.de</w:t>
+                              </w:r>
+                            </w:hyperlink>
                             <w:r>
                               <w:rPr>
                                 <w:rFonts w:ascii="Helvetica" w:hAnsi="Helvetica" w:cs="Helvetica"/>
@@ -859,7 +859,7 @@
                             <wp:extent cx="838200" cy="297180"/>
                             <wp:effectExtent l="0" t="0" r="0" b="7620"/>
                             <wp:docPr id="10" name="Grafik 10" descr="Creative Commons Lizenzvertrag">
-                              <a:hlinkClick xmlns:a="http://schemas.openxmlformats.org/drawingml/2006/main" r:id="rId13"/>
+                              <a:hlinkClick xmlns:a="http://schemas.openxmlformats.org/drawingml/2006/main" r:id="rId11"/>
                             </wp:docPr>
                             <wp:cNvGraphicFramePr>
                               <a:graphicFrameLocks xmlns:a="http://schemas.openxmlformats.org/drawingml/2006/main" noChangeAspect="1"/>
@@ -869,7 +869,7 @@
                                 <pic:pic xmlns:pic="http://schemas.openxmlformats.org/drawingml/2006/picture">
                                   <pic:nvPicPr>
                                     <pic:cNvPr id="0" name="Picture 2" descr="Creative Commons Lizenzvertrag">
-                                      <a:hlinkClick r:id="rId13"/>
+                                      <a:hlinkClick r:id="rId11"/>
                                     </pic:cNvPr>
                                     <pic:cNvPicPr>
                                       <a:picLocks noChangeAspect="1" noChangeArrowheads="1"/>
@@ -927,28 +927,6 @@
                         </w:rPr>
                         <w:t xml:space="preserve">Workshop: Objekt-orientiertes Programmieren mit LabVIEW von Dr. Holger Brand steht unter einer </w:t>
                       </w:r>
-                      <w:hyperlink r:id="rId14" w:history="1">
-                        <w:r>
-                          <w:rPr>
-                            <w:rStyle w:val="Hyperlink"/>
-                            <w:rFonts w:ascii="Helvetica" w:hAnsi="Helvetica" w:cs="Helvetica"/>
-                            <w:sz w:val="14"/>
-                            <w:szCs w:val="20"/>
-                            <w:lang w:val="de-DE"/>
-                          </w:rPr>
-                          <w:t>Creative Commons Namensnennung - Nicht-kommerziell - Weitergabe unter gleichen Bedingungen 3.0 Deutschland Lizenz</w:t>
-                        </w:r>
-                      </w:hyperlink>
-                      <w:r>
-                        <w:rPr>
-                          <w:rFonts w:ascii="Helvetica" w:hAnsi="Helvetica" w:cs="Helvetica"/>
-                          <w:color w:val="000000"/>
-                          <w:sz w:val="14"/>
-                          <w:szCs w:val="20"/>
-                          <w:lang w:val="de-DE"/>
-                        </w:rPr>
-                        <w:t xml:space="preserve">. Über diese Lizenz hinausgehende Erlaubnisse können Sie unter </w:t>
-                      </w:r>
                       <w:r>
                         <w:fldChar w:fldCharType="begin"/>
                       </w:r>
@@ -956,7 +934,7 @@
                         <w:rPr>
                           <w:lang w:val="de-DE"/>
                         </w:rPr>
-                        <w:instrText xml:space="preserve"> HYPERLINK "http://creativecommons.org/choose/tt-info@gsi.de" </w:instrText>
+                        <w:instrText xml:space="preserve"> HYPERLINK "http://creativecommons.org/licenses/by-nc-sa/3.0/de/" </w:instrText>
                       </w:r>
                       <w:r>
                         <w:fldChar w:fldCharType="separate"/>
@@ -969,7 +947,7 @@
                           <w:szCs w:val="20"/>
                           <w:lang w:val="de-DE"/>
                         </w:rPr>
-                        <w:t>tt-info@gsi.de</w:t>
+                        <w:t>Creative Commons Namensnennung - Nicht-kommerziell - Weitergabe unter gleichen Bedingungen 3.0 Deutschland Lizenz</w:t>
                       </w:r>
                       <w:r>
                         <w:rPr>
@@ -981,6 +959,28 @@
                         </w:rPr>
                         <w:fldChar w:fldCharType="end"/>
                       </w:r>
+                      <w:r>
+                        <w:rPr>
+                          <w:rFonts w:ascii="Helvetica" w:hAnsi="Helvetica" w:cs="Helvetica"/>
+                          <w:color w:val="000000"/>
+                          <w:sz w:val="14"/>
+                          <w:szCs w:val="20"/>
+                          <w:lang w:val="de-DE"/>
+                        </w:rPr>
+                        <w:t xml:space="preserve">. Über diese Lizenz hinausgehende Erlaubnisse können Sie unter </w:t>
+                      </w:r>
+                      <w:hyperlink r:id="rId14" w:history="1">
+                        <w:r>
+                          <w:rPr>
+                            <w:rStyle w:val="Hyperlink"/>
+                            <w:rFonts w:ascii="Helvetica" w:hAnsi="Helvetica" w:cs="Helvetica"/>
+                            <w:sz w:val="14"/>
+                            <w:szCs w:val="20"/>
+                            <w:lang w:val="de-DE"/>
+                          </w:rPr>
+                          <w:t>tt-info@gsi.de</w:t>
+                        </w:r>
+                      </w:hyperlink>
                       <w:r>
                         <w:rPr>
                           <w:rFonts w:ascii="Helvetica" w:hAnsi="Helvetica" w:cs="Helvetica"/>
@@ -1085,6 +1085,8 @@
         <w:t>Inhaltsverzeichnis</w:t>
       </w:r>
     </w:p>
+    <w:bookmarkStart w:id="0" w:name="_GoBack"/>
+    <w:bookmarkEnd w:id="0"/>
     <w:p>
       <w:pPr>
         <w:pStyle w:val="Verzeichnis1"/>
@@ -1104,7 +1106,7 @@
       <w:r>
         <w:fldChar w:fldCharType="separate"/>
       </w:r>
-      <w:hyperlink w:anchor="_Toc337823833" w:history="1">
+      <w:hyperlink w:anchor="_Toc357510724" w:history="1">
         <w:r>
           <w:rPr>
             <w:rStyle w:val="Hyperlink"/>
@@ -1131,7 +1133,7 @@
             <w:noProof/>
             <w:webHidden/>
           </w:rPr>
-          <w:instrText xml:space="preserve"> PAGEREF _Toc337823833 \h </w:instrText>
+          <w:instrText xml:space="preserve"> PAGEREF _Toc357510724 \h </w:instrText>
         </w:r>
         <w:r>
           <w:rPr>
@@ -1172,7 +1174,7 @@
           <w:lang w:eastAsia="de-DE"/>
         </w:rPr>
       </w:pPr>
-      <w:hyperlink w:anchor="_Toc337823834" w:history="1">
+      <w:hyperlink w:anchor="_Toc357510725" w:history="1">
         <w:r>
           <w:rPr>
             <w:rStyle w:val="Hyperlink"/>
@@ -1199,7 +1201,7 @@
             <w:noProof/>
             <w:webHidden/>
           </w:rPr>
-          <w:instrText xml:space="preserve"> PAGEREF _Toc337823834 \h </w:instrText>
+          <w:instrText xml:space="preserve"> PAGEREF _Toc357510725 \h </w:instrText>
         </w:r>
         <w:r>
           <w:rPr>
@@ -1240,7 +1242,7 @@
           <w:lang w:eastAsia="de-DE"/>
         </w:rPr>
       </w:pPr>
-      <w:hyperlink w:anchor="_Toc337823835" w:history="1">
+      <w:hyperlink w:anchor="_Toc357510726" w:history="1">
         <w:r>
           <w:rPr>
             <w:rStyle w:val="Hyperlink"/>
@@ -1267,75 +1269,7 @@
             <w:noProof/>
             <w:webHidden/>
           </w:rPr>
-          <w:instrText xml:space="preserve"> PAGEREF _Toc337823835 \h </w:instrText>
-        </w:r>
-        <w:r>
-          <w:rPr>
-            <w:noProof/>
-            <w:webHidden/>
-          </w:rPr>
-        </w:r>
-        <w:r>
-          <w:rPr>
-            <w:noProof/>
-            <w:webHidden/>
-          </w:rPr>
-          <w:fldChar w:fldCharType="separate"/>
-        </w:r>
-        <w:r>
-          <w:rPr>
-            <w:noProof/>
-            <w:webHidden/>
-          </w:rPr>
-          <w:t>5</w:t>
-        </w:r>
-        <w:r>
-          <w:rPr>
-            <w:noProof/>
-            <w:webHidden/>
-          </w:rPr>
-          <w:fldChar w:fldCharType="end"/>
-        </w:r>
-      </w:hyperlink>
-    </w:p>
-    <w:p>
-      <w:pPr>
-        <w:pStyle w:val="Verzeichnis1"/>
-        <w:rPr>
-          <w:rFonts w:asciiTheme="minorHAnsi" w:eastAsiaTheme="minorEastAsia" w:hAnsiTheme="minorHAnsi" w:cstheme="minorBidi"/>
-          <w:noProof/>
-          <w:sz w:val="22"/>
-          <w:lang w:eastAsia="de-DE"/>
-        </w:rPr>
-      </w:pPr>
-      <w:hyperlink w:anchor="_Toc337823836" w:history="1">
-        <w:r>
-          <w:rPr>
-            <w:rStyle w:val="Hyperlink"/>
-            <w:noProof/>
-          </w:rPr>
-          <w:t>Übung 3: Klasse erstellen</w:t>
-        </w:r>
-        <w:r>
-          <w:rPr>
-            <w:noProof/>
-            <w:webHidden/>
-          </w:rPr>
-          <w:tab/>
-        </w:r>
-        <w:r>
-          <w:rPr>
-            <w:noProof/>
-            <w:webHidden/>
-          </w:rPr>
-          <w:fldChar w:fldCharType="begin"/>
-        </w:r>
-        <w:r>
-          <w:rPr>
-            <w:noProof/>
-            <w:webHidden/>
-          </w:rPr>
-          <w:instrText xml:space="preserve"> PAGEREF _Toc337823836 \h </w:instrText>
+          <w:instrText xml:space="preserve"> PAGEREF _Toc357510726 \h </w:instrText>
         </w:r>
         <w:r>
           <w:rPr>
@@ -1368,10 +1302,7 @@
     </w:p>
     <w:p>
       <w:pPr>
-        <w:pStyle w:val="Verzeichnis2"/>
-        <w:tabs>
-          <w:tab w:val="right" w:leader="dot" w:pos="8297"/>
-        </w:tabs>
+        <w:pStyle w:val="Verzeichnis1"/>
         <w:rPr>
           <w:rFonts w:asciiTheme="minorHAnsi" w:eastAsiaTheme="minorEastAsia" w:hAnsiTheme="minorHAnsi" w:cstheme="minorBidi"/>
           <w:noProof/>
@@ -1379,13 +1310,13 @@
           <w:lang w:eastAsia="de-DE"/>
         </w:rPr>
       </w:pPr>
-      <w:hyperlink w:anchor="_Toc337823837" w:history="1">
+      <w:hyperlink w:anchor="_Toc357510727" w:history="1">
         <w:r>
           <w:rPr>
             <w:rStyle w:val="Hyperlink"/>
             <w:noProof/>
           </w:rPr>
-          <w:t>Klasse erstellen</w:t>
+          <w:t>Übung 3: Klasse erstellen</w:t>
         </w:r>
         <w:r>
           <w:rPr>
@@ -1406,78 +1337,7 @@
             <w:noProof/>
             <w:webHidden/>
           </w:rPr>
-          <w:instrText xml:space="preserve"> PAGEREF _Toc337823837 \h </w:instrText>
-        </w:r>
-        <w:r>
-          <w:rPr>
-            <w:noProof/>
-            <w:webHidden/>
-          </w:rPr>
-        </w:r>
-        <w:r>
-          <w:rPr>
-            <w:noProof/>
-            <w:webHidden/>
-          </w:rPr>
-          <w:fldChar w:fldCharType="separate"/>
-        </w:r>
-        <w:r>
-          <w:rPr>
-            <w:noProof/>
-            <w:webHidden/>
-          </w:rPr>
-          <w:t>6</w:t>
-        </w:r>
-        <w:r>
-          <w:rPr>
-            <w:noProof/>
-            <w:webHidden/>
-          </w:rPr>
-          <w:fldChar w:fldCharType="end"/>
-        </w:r>
-      </w:hyperlink>
-    </w:p>
-    <w:p>
-      <w:pPr>
-        <w:pStyle w:val="Verzeichnis2"/>
-        <w:tabs>
-          <w:tab w:val="right" w:leader="dot" w:pos="8297"/>
-        </w:tabs>
-        <w:rPr>
-          <w:rFonts w:asciiTheme="minorHAnsi" w:eastAsiaTheme="minorEastAsia" w:hAnsiTheme="minorHAnsi" w:cstheme="minorBidi"/>
-          <w:noProof/>
-          <w:sz w:val="22"/>
-          <w:lang w:eastAsia="de-DE"/>
-        </w:rPr>
-      </w:pPr>
-      <w:hyperlink w:anchor="_Toc337823838" w:history="1">
-        <w:r>
-          <w:rPr>
-            <w:rStyle w:val="Hyperlink"/>
-            <w:noProof/>
-          </w:rPr>
-          <w:t>Vererbung einstellen</w:t>
-        </w:r>
-        <w:r>
-          <w:rPr>
-            <w:noProof/>
-            <w:webHidden/>
-          </w:rPr>
-          <w:tab/>
-        </w:r>
-        <w:r>
-          <w:rPr>
-            <w:noProof/>
-            <w:webHidden/>
-          </w:rPr>
-          <w:fldChar w:fldCharType="begin"/>
-        </w:r>
-        <w:r>
-          <w:rPr>
-            <w:noProof/>
-            <w:webHidden/>
-          </w:rPr>
-          <w:instrText xml:space="preserve"> PAGEREF _Toc337823838 \h </w:instrText>
+          <w:instrText xml:space="preserve"> PAGEREF _Toc357510727 \h </w:instrText>
         </w:r>
         <w:r>
           <w:rPr>
@@ -1521,13 +1381,13 @@
           <w:lang w:eastAsia="de-DE"/>
         </w:rPr>
       </w:pPr>
-      <w:hyperlink w:anchor="_Toc337823839" w:history="1">
+      <w:hyperlink w:anchor="_Toc357510728" w:history="1">
         <w:r>
           <w:rPr>
             <w:rStyle w:val="Hyperlink"/>
             <w:noProof/>
           </w:rPr>
-          <w:t>Attribute hinzufügen</w:t>
+          <w:t>Klasse erstellen</w:t>
         </w:r>
         <w:r>
           <w:rPr>
@@ -1548,7 +1408,78 @@
             <w:noProof/>
             <w:webHidden/>
           </w:rPr>
-          <w:instrText xml:space="preserve"> PAGEREF _Toc337823839 \h </w:instrText>
+          <w:instrText xml:space="preserve"> PAGEREF _Toc357510728 \h </w:instrText>
+        </w:r>
+        <w:r>
+          <w:rPr>
+            <w:noProof/>
+            <w:webHidden/>
+          </w:rPr>
+        </w:r>
+        <w:r>
+          <w:rPr>
+            <w:noProof/>
+            <w:webHidden/>
+          </w:rPr>
+          <w:fldChar w:fldCharType="separate"/>
+        </w:r>
+        <w:r>
+          <w:rPr>
+            <w:noProof/>
+            <w:webHidden/>
+          </w:rPr>
+          <w:t>7</w:t>
+        </w:r>
+        <w:r>
+          <w:rPr>
+            <w:noProof/>
+            <w:webHidden/>
+          </w:rPr>
+          <w:fldChar w:fldCharType="end"/>
+        </w:r>
+      </w:hyperlink>
+    </w:p>
+    <w:p>
+      <w:pPr>
+        <w:pStyle w:val="Verzeichnis2"/>
+        <w:tabs>
+          <w:tab w:val="right" w:leader="dot" w:pos="8297"/>
+        </w:tabs>
+        <w:rPr>
+          <w:rFonts w:asciiTheme="minorHAnsi" w:eastAsiaTheme="minorEastAsia" w:hAnsiTheme="minorHAnsi" w:cstheme="minorBidi"/>
+          <w:noProof/>
+          <w:sz w:val="22"/>
+          <w:lang w:eastAsia="de-DE"/>
+        </w:rPr>
+      </w:pPr>
+      <w:hyperlink w:anchor="_Toc357510729" w:history="1">
+        <w:r>
+          <w:rPr>
+            <w:rStyle w:val="Hyperlink"/>
+            <w:noProof/>
+          </w:rPr>
+          <w:t>Vererbung einstellen</w:t>
+        </w:r>
+        <w:r>
+          <w:rPr>
+            <w:noProof/>
+            <w:webHidden/>
+          </w:rPr>
+          <w:tab/>
+        </w:r>
+        <w:r>
+          <w:rPr>
+            <w:noProof/>
+            <w:webHidden/>
+          </w:rPr>
+          <w:fldChar w:fldCharType="begin"/>
+        </w:r>
+        <w:r>
+          <w:rPr>
+            <w:noProof/>
+            <w:webHidden/>
+          </w:rPr>
+          <w:instrText xml:space="preserve"> PAGEREF _Toc357510729 \h </w:instrText>
         </w:r>
         <w:r>
           <w:rPr>
@@ -1592,7 +1523,78 @@
           <w:lang w:eastAsia="de-DE"/>
         </w:rPr>
       </w:pPr>
-      <w:hyperlink w:anchor="_Toc337823840" w:history="1">
+      <w:hyperlink w:anchor="_Toc357510730" w:history="1">
+        <w:r>
+          <w:rPr>
+            <w:rStyle w:val="Hyperlink"/>
+            <w:noProof/>
+          </w:rPr>
+          <w:t>Attribute hinzufügen</w:t>
+        </w:r>
+        <w:r>
+          <w:rPr>
+            <w:noProof/>
+            <w:webHidden/>
+          </w:rPr>
+          <w:tab/>
+        </w:r>
+        <w:r>
+          <w:rPr>
+            <w:noProof/>
+            <w:webHidden/>
+          </w:rPr>
+          <w:fldChar w:fldCharType="begin"/>
+        </w:r>
+        <w:r>
+          <w:rPr>
+            <w:noProof/>
+            <w:webHidden/>
+          </w:rPr>
+          <w:instrText xml:space="preserve"> PAGEREF _Toc357510730 \h </w:instrText>
+        </w:r>
+        <w:r>
+          <w:rPr>
+            <w:noProof/>
+            <w:webHidden/>
+          </w:rPr>
+        </w:r>
+        <w:r>
+          <w:rPr>
+            <w:noProof/>
+            <w:webHidden/>
+          </w:rPr>
+          <w:fldChar w:fldCharType="separate"/>
+        </w:r>
+        <w:r>
+          <w:rPr>
+            <w:noProof/>
+            <w:webHidden/>
+          </w:rPr>
+          <w:t>9</w:t>
+        </w:r>
+        <w:r>
+          <w:rPr>
+            <w:noProof/>
+            <w:webHidden/>
+          </w:rPr>
+          <w:fldChar w:fldCharType="end"/>
+        </w:r>
+      </w:hyperlink>
+    </w:p>
+    <w:p>
+      <w:pPr>
+        <w:pStyle w:val="Verzeichnis2"/>
+        <w:tabs>
+          <w:tab w:val="right" w:leader="dot" w:pos="8297"/>
+        </w:tabs>
+        <w:rPr>
+          <w:rFonts w:asciiTheme="minorHAnsi" w:eastAsiaTheme="minorEastAsia" w:hAnsiTheme="minorHAnsi" w:cstheme="minorBidi"/>
+          <w:noProof/>
+          <w:sz w:val="22"/>
+          <w:lang w:eastAsia="de-DE"/>
+        </w:rPr>
+      </w:pPr>
+      <w:hyperlink w:anchor="_Toc357510731" w:history="1">
         <w:r>
           <w:rPr>
             <w:rStyle w:val="Hyperlink"/>
@@ -1619,7 +1621,7 @@
             <w:noProof/>
             <w:webHidden/>
           </w:rPr>
-          <w:instrText xml:space="preserve"> PAGEREF _Toc337823840 \h </w:instrText>
+          <w:instrText xml:space="preserve"> PAGEREF _Toc357510731 \h </w:instrText>
         </w:r>
         <w:r>
           <w:rPr>
@@ -1639,7 +1641,7 @@
             <w:noProof/>
             <w:webHidden/>
           </w:rPr>
-          <w:t>8</w:t>
+          <w:t>9</w:t>
         </w:r>
         <w:r>
           <w:rPr>
@@ -1660,7 +1662,7 @@
           <w:lang w:eastAsia="de-DE"/>
         </w:rPr>
       </w:pPr>
-      <w:hyperlink w:anchor="_Toc337823841" w:history="1">
+      <w:hyperlink w:anchor="_Toc357510732" w:history="1">
         <w:r>
           <w:rPr>
             <w:rStyle w:val="Hyperlink"/>
@@ -1695,220 +1697,7 @@
             <w:noProof/>
             <w:webHidden/>
           </w:rPr>
-          <w:instrText xml:space="preserve"> PAGEREF _Toc337823841 \h </w:instrText>
-        </w:r>
-        <w:r>
-          <w:rPr>
-            <w:noProof/>
-            <w:webHidden/>
-          </w:rPr>
-        </w:r>
-        <w:r>
-          <w:rPr>
-            <w:noProof/>
-            <w:webHidden/>
-          </w:rPr>
-          <w:fldChar w:fldCharType="separate"/>
-        </w:r>
-        <w:r>
-          <w:rPr>
-            <w:noProof/>
-            <w:webHidden/>
-          </w:rPr>
-          <w:t>9</w:t>
-        </w:r>
-        <w:r>
-          <w:rPr>
-            <w:noProof/>
-            <w:webHidden/>
-          </w:rPr>
-          <w:fldChar w:fldCharType="end"/>
-        </w:r>
-      </w:hyperlink>
-    </w:p>
-    <w:p>
-      <w:pPr>
-        <w:pStyle w:val="Verzeichnis2"/>
-        <w:tabs>
-          <w:tab w:val="right" w:leader="dot" w:pos="8297"/>
-        </w:tabs>
-        <w:rPr>
-          <w:rFonts w:asciiTheme="minorHAnsi" w:eastAsiaTheme="minorEastAsia" w:hAnsiTheme="minorHAnsi" w:cstheme="minorBidi"/>
-          <w:noProof/>
-          <w:sz w:val="22"/>
-          <w:lang w:eastAsia="de-DE"/>
-        </w:rPr>
-      </w:pPr>
-      <w:hyperlink w:anchor="_Toc337823842" w:history="1">
-        <w:r>
-          <w:rPr>
-            <w:rStyle w:val="Hyperlink"/>
-            <w:noProof/>
-          </w:rPr>
-          <w:t>Zugriffsberechtigungen</w:t>
-        </w:r>
-        <w:r>
-          <w:rPr>
-            <w:noProof/>
-            <w:webHidden/>
-          </w:rPr>
-          <w:tab/>
-        </w:r>
-        <w:r>
-          <w:rPr>
-            <w:noProof/>
-            <w:webHidden/>
-          </w:rPr>
-          <w:fldChar w:fldCharType="begin"/>
-        </w:r>
-        <w:r>
-          <w:rPr>
-            <w:noProof/>
-            <w:webHidden/>
-          </w:rPr>
-          <w:instrText xml:space="preserve"> PAGEREF _Toc337823842 \h </w:instrText>
-        </w:r>
-        <w:r>
-          <w:rPr>
-            <w:noProof/>
-            <w:webHidden/>
-          </w:rPr>
-        </w:r>
-        <w:r>
-          <w:rPr>
-            <w:noProof/>
-            <w:webHidden/>
-          </w:rPr>
-          <w:fldChar w:fldCharType="separate"/>
-        </w:r>
-        <w:r>
-          <w:rPr>
-            <w:noProof/>
-            <w:webHidden/>
-          </w:rPr>
-          <w:t>9</w:t>
-        </w:r>
-        <w:r>
-          <w:rPr>
-            <w:noProof/>
-            <w:webHidden/>
-          </w:rPr>
-          <w:fldChar w:fldCharType="end"/>
-        </w:r>
-      </w:hyperlink>
-    </w:p>
-    <w:p>
-      <w:pPr>
-        <w:pStyle w:val="Verzeichnis2"/>
-        <w:tabs>
-          <w:tab w:val="right" w:leader="dot" w:pos="8297"/>
-        </w:tabs>
-        <w:rPr>
-          <w:rFonts w:asciiTheme="minorHAnsi" w:eastAsiaTheme="minorEastAsia" w:hAnsiTheme="minorHAnsi" w:cstheme="minorBidi"/>
-          <w:noProof/>
-          <w:sz w:val="22"/>
-          <w:lang w:eastAsia="de-DE"/>
-        </w:rPr>
-      </w:pPr>
-      <w:hyperlink w:anchor="_Toc337823843" w:history="1">
-        <w:r>
-          <w:rPr>
-            <w:rStyle w:val="Hyperlink"/>
-            <w:noProof/>
-          </w:rPr>
-          <w:t>Übung 4.1 Datenzugriffs-Methoden</w:t>
-        </w:r>
-        <w:r>
-          <w:rPr>
-            <w:noProof/>
-            <w:webHidden/>
-          </w:rPr>
-          <w:tab/>
-        </w:r>
-        <w:r>
-          <w:rPr>
-            <w:noProof/>
-            <w:webHidden/>
-          </w:rPr>
-          <w:fldChar w:fldCharType="begin"/>
-        </w:r>
-        <w:r>
-          <w:rPr>
-            <w:noProof/>
-            <w:webHidden/>
-          </w:rPr>
-          <w:instrText xml:space="preserve"> PAGEREF _Toc337823843 \h </w:instrText>
-        </w:r>
-        <w:r>
-          <w:rPr>
-            <w:noProof/>
-            <w:webHidden/>
-          </w:rPr>
-        </w:r>
-        <w:r>
-          <w:rPr>
-            <w:noProof/>
-            <w:webHidden/>
-          </w:rPr>
-          <w:fldChar w:fldCharType="separate"/>
-        </w:r>
-        <w:r>
-          <w:rPr>
-            <w:noProof/>
-            <w:webHidden/>
-          </w:rPr>
-          <w:t>9</w:t>
-        </w:r>
-        <w:r>
-          <w:rPr>
-            <w:noProof/>
-            <w:webHidden/>
-          </w:rPr>
-          <w:fldChar w:fldCharType="end"/>
-        </w:r>
-      </w:hyperlink>
-    </w:p>
-    <w:p>
-      <w:pPr>
-        <w:pStyle w:val="Verzeichnis2"/>
-        <w:tabs>
-          <w:tab w:val="right" w:leader="dot" w:pos="8297"/>
-        </w:tabs>
-        <w:rPr>
-          <w:rFonts w:asciiTheme="minorHAnsi" w:eastAsiaTheme="minorEastAsia" w:hAnsiTheme="minorHAnsi" w:cstheme="minorBidi"/>
-          <w:noProof/>
-          <w:sz w:val="22"/>
-          <w:lang w:eastAsia="de-DE"/>
-        </w:rPr>
-      </w:pPr>
-      <w:hyperlink w:anchor="_Toc337823844" w:history="1">
-        <w:r>
-          <w:rPr>
-            <w:rStyle w:val="Hyperlink"/>
-            <w:noProof/>
-          </w:rPr>
-          <w:t>Übung 4.2 Arbeiten mit LabVIEW-Objekten</w:t>
-        </w:r>
-        <w:r>
-          <w:rPr>
-            <w:noProof/>
-            <w:webHidden/>
-          </w:rPr>
-          <w:tab/>
-        </w:r>
-        <w:r>
-          <w:rPr>
-            <w:noProof/>
-            <w:webHidden/>
-          </w:rPr>
-          <w:fldChar w:fldCharType="begin"/>
-        </w:r>
-        <w:r>
-          <w:rPr>
-            <w:noProof/>
-            <w:webHidden/>
-          </w:rPr>
-          <w:instrText xml:space="preserve"> PAGEREF _Toc337823844 \h </w:instrText>
+          <w:instrText xml:space="preserve"> PAGEREF _Toc357510732 \h </w:instrText>
         </w:r>
         <w:r>
           <w:rPr>
@@ -1952,28 +1741,13 @@
           <w:lang w:eastAsia="de-DE"/>
         </w:rPr>
       </w:pPr>
-      <w:hyperlink w:anchor="_Toc337823845" w:history="1">
+      <w:hyperlink w:anchor="_Toc357510733" w:history="1">
         <w:r>
           <w:rPr>
             <w:rStyle w:val="Hyperlink"/>
             <w:noProof/>
           </w:rPr>
-          <w:t xml:space="preserve">Übung 4.3 </w:t>
-        </w:r>
-        <w:r>
-          <w:rPr>
-            <w:rStyle w:val="Hyperlink"/>
-            <w:i/>
-            <w:noProof/>
-          </w:rPr>
-          <w:t>Overwrite</w:t>
-        </w:r>
-        <w:r>
-          <w:rPr>
-            <w:rStyle w:val="Hyperlink"/>
-            <w:noProof/>
-          </w:rPr>
-          <w:t>-Methoden</w:t>
+          <w:t>Zugriffsberechtigungen</w:t>
         </w:r>
         <w:r>
           <w:rPr>
@@ -1994,7 +1768,7 @@
             <w:noProof/>
             <w:webHidden/>
           </w:rPr>
-          <w:instrText xml:space="preserve"> PAGEREF _Toc337823845 \h </w:instrText>
+          <w:instrText xml:space="preserve"> PAGEREF _Toc357510733 \h </w:instrText>
         </w:r>
         <w:r>
           <w:rPr>
@@ -2038,7 +1812,235 @@
           <w:lang w:eastAsia="de-DE"/>
         </w:rPr>
       </w:pPr>
-      <w:hyperlink w:anchor="_Toc337823846" w:history="1">
+      <w:hyperlink w:anchor="_Toc357510734" w:history="1">
+        <w:r>
+          <w:rPr>
+            <w:rStyle w:val="Hyperlink"/>
+            <w:noProof/>
+          </w:rPr>
+          <w:t>Übung 4.1 Datenzugriffs-Methoden</w:t>
+        </w:r>
+        <w:r>
+          <w:rPr>
+            <w:noProof/>
+            <w:webHidden/>
+          </w:rPr>
+          <w:tab/>
+        </w:r>
+        <w:r>
+          <w:rPr>
+            <w:noProof/>
+            <w:webHidden/>
+          </w:rPr>
+          <w:fldChar w:fldCharType="begin"/>
+        </w:r>
+        <w:r>
+          <w:rPr>
+            <w:noProof/>
+            <w:webHidden/>
+          </w:rPr>
+          <w:instrText xml:space="preserve"> PAGEREF _Toc357510734 \h </w:instrText>
+        </w:r>
+        <w:r>
+          <w:rPr>
+            <w:noProof/>
+            <w:webHidden/>
+          </w:rPr>
+        </w:r>
+        <w:r>
+          <w:rPr>
+            <w:noProof/>
+            <w:webHidden/>
+          </w:rPr>
+          <w:fldChar w:fldCharType="separate"/>
+        </w:r>
+        <w:r>
+          <w:rPr>
+            <w:noProof/>
+            <w:webHidden/>
+          </w:rPr>
+          <w:t>10</w:t>
+        </w:r>
+        <w:r>
+          <w:rPr>
+            <w:noProof/>
+            <w:webHidden/>
+          </w:rPr>
+          <w:fldChar w:fldCharType="end"/>
+        </w:r>
+      </w:hyperlink>
+    </w:p>
+    <w:p>
+      <w:pPr>
+        <w:pStyle w:val="Verzeichnis2"/>
+        <w:tabs>
+          <w:tab w:val="right" w:leader="dot" w:pos="8297"/>
+        </w:tabs>
+        <w:rPr>
+          <w:rFonts w:asciiTheme="minorHAnsi" w:eastAsiaTheme="minorEastAsia" w:hAnsiTheme="minorHAnsi" w:cstheme="minorBidi"/>
+          <w:noProof/>
+          <w:sz w:val="22"/>
+          <w:lang w:eastAsia="de-DE"/>
+        </w:rPr>
+      </w:pPr>
+      <w:hyperlink w:anchor="_Toc357510735" w:history="1">
+        <w:r>
+          <w:rPr>
+            <w:rStyle w:val="Hyperlink"/>
+            <w:noProof/>
+          </w:rPr>
+          <w:t xml:space="preserve">Übung 4.3 </w:t>
+        </w:r>
+        <w:r>
+          <w:rPr>
+            <w:rStyle w:val="Hyperlink"/>
+            <w:i/>
+            <w:noProof/>
+          </w:rPr>
+          <w:t>Override</w:t>
+        </w:r>
+        <w:r>
+          <w:rPr>
+            <w:rStyle w:val="Hyperlink"/>
+            <w:noProof/>
+          </w:rPr>
+          <w:t>-Methoden</w:t>
+        </w:r>
+        <w:r>
+          <w:rPr>
+            <w:noProof/>
+            <w:webHidden/>
+          </w:rPr>
+          <w:tab/>
+        </w:r>
+        <w:r>
+          <w:rPr>
+            <w:noProof/>
+            <w:webHidden/>
+          </w:rPr>
+          <w:fldChar w:fldCharType="begin"/>
+        </w:r>
+        <w:r>
+          <w:rPr>
+            <w:noProof/>
+            <w:webHidden/>
+          </w:rPr>
+          <w:instrText xml:space="preserve"> PAGEREF _Toc357510735 \h </w:instrText>
+        </w:r>
+        <w:r>
+          <w:rPr>
+            <w:noProof/>
+            <w:webHidden/>
+          </w:rPr>
+        </w:r>
+        <w:r>
+          <w:rPr>
+            <w:noProof/>
+            <w:webHidden/>
+          </w:rPr>
+          <w:fldChar w:fldCharType="separate"/>
+        </w:r>
+        <w:r>
+          <w:rPr>
+            <w:noProof/>
+            <w:webHidden/>
+          </w:rPr>
+          <w:t>11</w:t>
+        </w:r>
+        <w:r>
+          <w:rPr>
+            <w:noProof/>
+            <w:webHidden/>
+          </w:rPr>
+          <w:fldChar w:fldCharType="end"/>
+        </w:r>
+      </w:hyperlink>
+    </w:p>
+    <w:p>
+      <w:pPr>
+        <w:pStyle w:val="Verzeichnis2"/>
+        <w:tabs>
+          <w:tab w:val="right" w:leader="dot" w:pos="8297"/>
+        </w:tabs>
+        <w:rPr>
+          <w:rFonts w:asciiTheme="minorHAnsi" w:eastAsiaTheme="minorEastAsia" w:hAnsiTheme="minorHAnsi" w:cstheme="minorBidi"/>
+          <w:noProof/>
+          <w:sz w:val="22"/>
+          <w:lang w:eastAsia="de-DE"/>
+        </w:rPr>
+      </w:pPr>
+      <w:hyperlink w:anchor="_Toc357510736" w:history="1">
+        <w:r>
+          <w:rPr>
+            <w:rStyle w:val="Hyperlink"/>
+            <w:noProof/>
+          </w:rPr>
+          <w:t>Übung 4.2 Arbeiten mit LabVIEW-Objekten</w:t>
+        </w:r>
+        <w:r>
+          <w:rPr>
+            <w:noProof/>
+            <w:webHidden/>
+          </w:rPr>
+          <w:tab/>
+        </w:r>
+        <w:r>
+          <w:rPr>
+            <w:noProof/>
+            <w:webHidden/>
+          </w:rPr>
+          <w:fldChar w:fldCharType="begin"/>
+        </w:r>
+        <w:r>
+          <w:rPr>
+            <w:noProof/>
+            <w:webHidden/>
+          </w:rPr>
+          <w:instrText xml:space="preserve"> PAGEREF _Toc357510736 \h </w:instrText>
+        </w:r>
+        <w:r>
+          <w:rPr>
+            <w:noProof/>
+            <w:webHidden/>
+          </w:rPr>
+        </w:r>
+        <w:r>
+          <w:rPr>
+            <w:noProof/>
+            <w:webHidden/>
+          </w:rPr>
+          <w:fldChar w:fldCharType="separate"/>
+        </w:r>
+        <w:r>
+          <w:rPr>
+            <w:noProof/>
+            <w:webHidden/>
+          </w:rPr>
+          <w:t>12</w:t>
+        </w:r>
+        <w:r>
+          <w:rPr>
+            <w:noProof/>
+            <w:webHidden/>
+          </w:rPr>
+          <w:fldChar w:fldCharType="end"/>
+        </w:r>
+      </w:hyperlink>
+    </w:p>
+    <w:p>
+      <w:pPr>
+        <w:pStyle w:val="Verzeichnis2"/>
+        <w:tabs>
+          <w:tab w:val="right" w:leader="dot" w:pos="8297"/>
+        </w:tabs>
+        <w:rPr>
+          <w:rFonts w:asciiTheme="minorHAnsi" w:eastAsiaTheme="minorEastAsia" w:hAnsiTheme="minorHAnsi" w:cstheme="minorBidi"/>
+          <w:noProof/>
+          <w:sz w:val="22"/>
+          <w:lang w:eastAsia="de-DE"/>
+        </w:rPr>
+      </w:pPr>
+      <w:hyperlink w:anchor="_Toc357510737" w:history="1">
         <w:r>
           <w:rPr>
             <w:rStyle w:val="Hyperlink"/>
@@ -2080,7 +2082,7 @@
             <w:noProof/>
             <w:webHidden/>
           </w:rPr>
-          <w:instrText xml:space="preserve"> PAGEREF _Toc337823846 \h </w:instrText>
+          <w:instrText xml:space="preserve"> PAGEREF _Toc357510737 \h </w:instrText>
         </w:r>
         <w:r>
           <w:rPr>
@@ -2100,7 +2102,7 @@
             <w:noProof/>
             <w:webHidden/>
           </w:rPr>
-          <w:t>12</w:t>
+          <w:t>13</w:t>
         </w:r>
         <w:r>
           <w:rPr>
@@ -2121,7 +2123,7 @@
           <w:lang w:eastAsia="de-DE"/>
         </w:rPr>
       </w:pPr>
-      <w:hyperlink w:anchor="_Toc337823847" w:history="1">
+      <w:hyperlink w:anchor="_Toc357510738" w:history="1">
         <w:r>
           <w:rPr>
             <w:rStyle w:val="Hyperlink"/>
@@ -2163,75 +2165,7 @@
             <w:noProof/>
             <w:webHidden/>
           </w:rPr>
-          <w:instrText xml:space="preserve"> PAGEREF _Toc337823847 \h </w:instrText>
-        </w:r>
-        <w:r>
-          <w:rPr>
-            <w:noProof/>
-            <w:webHidden/>
-          </w:rPr>
-        </w:r>
-        <w:r>
-          <w:rPr>
-            <w:noProof/>
-            <w:webHidden/>
-          </w:rPr>
-          <w:fldChar w:fldCharType="separate"/>
-        </w:r>
-        <w:r>
-          <w:rPr>
-            <w:noProof/>
-            <w:webHidden/>
-          </w:rPr>
-          <w:t>13</w:t>
-        </w:r>
-        <w:r>
-          <w:rPr>
-            <w:noProof/>
-            <w:webHidden/>
-          </w:rPr>
-          <w:fldChar w:fldCharType="end"/>
-        </w:r>
-      </w:hyperlink>
-    </w:p>
-    <w:p>
-      <w:pPr>
-        <w:pStyle w:val="Verzeichnis1"/>
-        <w:rPr>
-          <w:rFonts w:asciiTheme="minorHAnsi" w:eastAsiaTheme="minorEastAsia" w:hAnsiTheme="minorHAnsi" w:cstheme="minorBidi"/>
-          <w:noProof/>
-          <w:sz w:val="22"/>
-          <w:lang w:eastAsia="de-DE"/>
-        </w:rPr>
-      </w:pPr>
-      <w:hyperlink w:anchor="_Toc337823848" w:history="1">
-        <w:r>
-          <w:rPr>
-            <w:rStyle w:val="Hyperlink"/>
-            <w:noProof/>
-          </w:rPr>
-          <w:t>Referenzen</w:t>
-        </w:r>
-        <w:r>
-          <w:rPr>
-            <w:noProof/>
-            <w:webHidden/>
-          </w:rPr>
-          <w:tab/>
-        </w:r>
-        <w:r>
-          <w:rPr>
-            <w:noProof/>
-            <w:webHidden/>
-          </w:rPr>
-          <w:fldChar w:fldCharType="begin"/>
-        </w:r>
-        <w:r>
-          <w:rPr>
-            <w:noProof/>
-            <w:webHidden/>
-          </w:rPr>
-          <w:instrText xml:space="preserve"> PAGEREF _Toc337823848 \h </w:instrText>
+          <w:instrText xml:space="preserve"> PAGEREF _Toc357510738 \h </w:instrText>
         </w:r>
         <w:r>
           <w:rPr>
@@ -2272,13 +2206,13 @@
           <w:lang w:eastAsia="de-DE"/>
         </w:rPr>
       </w:pPr>
-      <w:hyperlink w:anchor="_Toc337823849" w:history="1">
+      <w:hyperlink w:anchor="_Toc357510739" w:history="1">
         <w:r>
           <w:rPr>
             <w:rStyle w:val="Hyperlink"/>
             <w:noProof/>
           </w:rPr>
-          <w:t>Notizen</w:t>
+          <w:t>Referenzen</w:t>
         </w:r>
         <w:r>
           <w:rPr>
@@ -2299,7 +2233,7 @@
             <w:noProof/>
             <w:webHidden/>
           </w:rPr>
-          <w:instrText xml:space="preserve"> PAGEREF _Toc337823849 \h </w:instrText>
+          <w:instrText xml:space="preserve"> PAGEREF _Toc357510739 \h </w:instrText>
         </w:r>
         <w:r>
           <w:rPr>
@@ -2340,7 +2274,7 @@
           <w:lang w:eastAsia="de-DE"/>
         </w:rPr>
       </w:pPr>
-      <w:hyperlink w:anchor="_Toc337823850" w:history="1">
+      <w:hyperlink w:anchor="_Toc357510740" w:history="1">
         <w:r>
           <w:rPr>
             <w:rStyle w:val="Hyperlink"/>
@@ -2367,7 +2301,7 @@
             <w:noProof/>
             <w:webHidden/>
           </w:rPr>
-          <w:instrText xml:space="preserve"> PAGEREF _Toc337823850 \h </w:instrText>
+          <w:instrText xml:space="preserve"> PAGEREF _Toc357510740 \h </w:instrText>
         </w:r>
         <w:r>
           <w:rPr>
@@ -2408,7 +2342,7 @@
           <w:lang w:eastAsia="de-DE"/>
         </w:rPr>
       </w:pPr>
-      <w:hyperlink w:anchor="_Toc337823851" w:history="1">
+      <w:hyperlink w:anchor="_Toc357510741" w:history="1">
         <w:r>
           <w:rPr>
             <w:rStyle w:val="Hyperlink"/>
@@ -2435,7 +2369,7 @@
             <w:noProof/>
             <w:webHidden/>
           </w:rPr>
-          <w:instrText xml:space="preserve"> PAGEREF _Toc337823851 \h </w:instrText>
+          <w:instrText xml:space="preserve"> PAGEREF _Toc357510741 \h </w:instrText>
         </w:r>
         <w:r>
           <w:rPr>
@@ -2455,7 +2389,7 @@
             <w:noProof/>
             <w:webHidden/>
           </w:rPr>
-          <w:t>18</w:t>
+          <w:t>17</w:t>
         </w:r>
         <w:r>
           <w:rPr>
@@ -2468,6 +2402,74 @@
     </w:p>
     <w:p>
       <w:pPr>
+        <w:pStyle w:val="Verzeichnis1"/>
+        <w:rPr>
+          <w:rFonts w:asciiTheme="minorHAnsi" w:eastAsiaTheme="minorEastAsia" w:hAnsiTheme="minorHAnsi" w:cstheme="minorBidi"/>
+          <w:noProof/>
+          <w:sz w:val="22"/>
+          <w:lang w:eastAsia="de-DE"/>
+        </w:rPr>
+      </w:pPr>
+      <w:hyperlink w:anchor="_Toc357510742" w:history="1">
+        <w:r>
+          <w:rPr>
+            <w:rStyle w:val="Hyperlink"/>
+            <w:noProof/>
+          </w:rPr>
+          <w:t>Notizen</w:t>
+        </w:r>
+        <w:r>
+          <w:rPr>
+            <w:noProof/>
+            <w:webHidden/>
+          </w:rPr>
+          <w:tab/>
+        </w:r>
+        <w:r>
+          <w:rPr>
+            <w:noProof/>
+            <w:webHidden/>
+          </w:rPr>
+          <w:fldChar w:fldCharType="begin"/>
+        </w:r>
+        <w:r>
+          <w:rPr>
+            <w:noProof/>
+            <w:webHidden/>
+          </w:rPr>
+          <w:instrText xml:space="preserve"> PAGEREF _Toc357510742 \h </w:instrText>
+        </w:r>
+        <w:r>
+          <w:rPr>
+            <w:noProof/>
+            <w:webHidden/>
+          </w:rPr>
+        </w:r>
+        <w:r>
+          <w:rPr>
+            <w:noProof/>
+            <w:webHidden/>
+          </w:rPr>
+          <w:fldChar w:fldCharType="separate"/>
+        </w:r>
+        <w:r>
+          <w:rPr>
+            <w:noProof/>
+            <w:webHidden/>
+          </w:rPr>
+          <w:t>19</w:t>
+        </w:r>
+        <w:r>
+          <w:rPr>
+            <w:noProof/>
+            <w:webHidden/>
+          </w:rPr>
+          <w:fldChar w:fldCharType="end"/>
+        </w:r>
+      </w:hyperlink>
+    </w:p>
+    <w:p>
+      <w:pPr>
         <w:rPr>
           <w:lang w:val="de-DE"/>
         </w:rPr>
@@ -2507,7 +2509,7 @@
           <w:rFonts w:ascii="Arial Narrow" w:hAnsi="Arial Narrow"/>
         </w:rPr>
       </w:pPr>
-      <w:bookmarkStart w:id="0" w:name="_Toc337823833"/>
+      <w:bookmarkStart w:id="1" w:name="_Toc357510724"/>
       <w:r>
         <w:rPr>
           <w:rFonts w:ascii="Arial Narrow" w:hAnsi="Arial Narrow"/>
@@ -2515,7 +2517,7 @@
         <w:lastRenderedPageBreak/>
         <w:t>Übersicht</w:t>
       </w:r>
-      <w:bookmarkEnd w:id="0"/>
+      <w:bookmarkEnd w:id="1"/>
     </w:p>
     <w:p>
       <w:pPr>
@@ -3043,7 +3045,7 @@
           <w:i/>
           <w:lang w:val="de-DE"/>
         </w:rPr>
-        <w:t>overwrite</w:t>
+        <w:t>Override</w:t>
       </w:r>
       <w:proofErr w:type="spellEnd"/>
       <w:r>
@@ -3065,7 +3067,7 @@
           <w:lang w:val="de-DE" w:eastAsia="de-DE"/>
         </w:rPr>
         <w:drawing>
-          <wp:inline distT="0" distB="0" distL="0" distR="0" wp14:anchorId="6C3BCCCB" wp14:editId="4D2C6B53">
+          <wp:inline distT="0" distB="0" distL="0" distR="0" wp14:anchorId="56D3CC03" wp14:editId="1646821C">
             <wp:extent cx="2798647" cy="3329940"/>
             <wp:effectExtent l="0" t="0" r="1905" b="3810"/>
             <wp:docPr id="5" name="Grafik 5"/>
@@ -3113,7 +3115,7 @@
           <w:lang w:val="de-DE" w:eastAsia="de-DE"/>
         </w:rPr>
         <w:drawing>
-          <wp:inline distT="0" distB="0" distL="0" distR="0" wp14:anchorId="1DB805AD" wp14:editId="2227D6A4">
+          <wp:inline distT="0" distB="0" distL="0" distR="0" wp14:anchorId="29FA18AE" wp14:editId="7A91A100">
             <wp:extent cx="2410769" cy="3324225"/>
             <wp:effectExtent l="0" t="0" r="8890" b="0"/>
             <wp:docPr id="6" name="Grafik 6"/>
@@ -3157,7 +3159,7 @@
           <w:lang w:val="de-DE"/>
         </w:rPr>
       </w:pPr>
-      <w:bookmarkStart w:id="1" w:name="_Ref337120879"/>
+      <w:bookmarkStart w:id="2" w:name="_Ref337120879"/>
       <w:r>
         <w:rPr>
           <w:lang w:val="de-DE"/>
@@ -3204,7 +3206,7 @@
         </w:rPr>
         <w:t>Klassenhierarchie</w:t>
       </w:r>
-      <w:bookmarkEnd w:id="1"/>
+      <w:bookmarkEnd w:id="2"/>
     </w:p>
     <w:p>
       <w:pPr>
@@ -3213,7 +3215,7 @@
           <w:rFonts w:ascii="Arial Narrow" w:hAnsi="Arial Narrow"/>
         </w:rPr>
       </w:pPr>
-      <w:bookmarkStart w:id="2" w:name="_Toc337823834"/>
+      <w:bookmarkStart w:id="3" w:name="_Toc357510725"/>
       <w:r>
         <w:rPr>
           <w:rFonts w:ascii="Arial Narrow" w:hAnsi="Arial Narrow"/>
@@ -3257,7 +3259,7 @@
         </w:rPr>
         <w:t>en</w:t>
       </w:r>
-      <w:bookmarkEnd w:id="2"/>
+      <w:bookmarkEnd w:id="3"/>
     </w:p>
     <w:p>
       <w:pPr>
@@ -4811,7 +4813,7 @@
           <w:rFonts w:ascii="Arial Narrow" w:hAnsi="Arial Narrow"/>
         </w:rPr>
       </w:pPr>
-      <w:bookmarkStart w:id="3" w:name="_Toc337823835"/>
+      <w:bookmarkStart w:id="4" w:name="_Toc357510726"/>
       <w:r>
         <w:rPr>
           <w:rFonts w:ascii="Arial Narrow" w:hAnsi="Arial Narrow"/>
@@ -4831,7 +4833,7 @@
         </w:rPr>
         <w:t xml:space="preserve"> Bibliothek erstellen</w:t>
       </w:r>
-      <w:bookmarkEnd w:id="3"/>
+      <w:bookmarkEnd w:id="4"/>
     </w:p>
     <w:p>
       <w:pPr>
@@ -4936,7 +4938,7 @@
           <w:lang w:val="de-DE" w:eastAsia="de-DE"/>
         </w:rPr>
         <w:drawing>
-          <wp:inline distT="0" distB="0" distL="0" distR="0" wp14:anchorId="78A325FD" wp14:editId="25F55798">
+          <wp:inline distT="0" distB="0" distL="0" distR="0" wp14:anchorId="3FDA7C61" wp14:editId="3BE266FC">
             <wp:extent cx="3657600" cy="1957070"/>
             <wp:effectExtent l="0" t="0" r="0" b="5080"/>
             <wp:docPr id="17" name="Grafik 17" descr="\\WinFileSvH\DVEE$Root\Brand\Eigene Dateien\My Pictures\New LVLib.png"/>
@@ -5258,7 +5260,7 @@
           <w:rFonts w:ascii="Arial Narrow" w:hAnsi="Arial Narrow"/>
         </w:rPr>
       </w:pPr>
-      <w:bookmarkStart w:id="4" w:name="_Toc337823836"/>
+      <w:bookmarkStart w:id="5" w:name="_Toc357510727"/>
       <w:r>
         <w:rPr>
           <w:rFonts w:ascii="Arial Narrow" w:hAnsi="Arial Narrow"/>
@@ -5278,7 +5280,7 @@
         </w:rPr>
         <w:t xml:space="preserve"> Klasse erstellen</w:t>
       </w:r>
-      <w:bookmarkEnd w:id="4"/>
+      <w:bookmarkEnd w:id="5"/>
     </w:p>
     <w:p>
       <w:pPr>
@@ -5416,14 +5418,14 @@
       <w:pPr>
         <w:pStyle w:val="berschrift2"/>
       </w:pPr>
-      <w:bookmarkStart w:id="5" w:name="_Toc337823837"/>
+      <w:bookmarkStart w:id="6" w:name="_Toc357510728"/>
       <w:r>
         <w:t xml:space="preserve">Klasse </w:t>
       </w:r>
       <w:r>
         <w:t>erstellen</w:t>
       </w:r>
-      <w:bookmarkEnd w:id="5"/>
+      <w:bookmarkEnd w:id="6"/>
     </w:p>
     <w:p>
       <w:pPr>
@@ -5530,7 +5532,7 @@
           <w:lang w:val="de-DE" w:eastAsia="de-DE"/>
         </w:rPr>
         <w:drawing>
-          <wp:inline distT="0" distB="0" distL="0" distR="0" wp14:anchorId="65369457" wp14:editId="79E5A75E">
+          <wp:inline distT="0" distB="0" distL="0" distR="0" wp14:anchorId="7795B1E7" wp14:editId="44D6DB63">
             <wp:extent cx="4930140" cy="2506980"/>
             <wp:effectExtent l="0" t="0" r="3810" b="7620"/>
             <wp:docPr id="9" name="Grafik 9"/>
@@ -5584,7 +5586,7 @@
           <w:lang w:val="de-DE" w:eastAsia="de-DE"/>
         </w:rPr>
         <w:drawing>
-          <wp:inline distT="0" distB="0" distL="0" distR="0" wp14:anchorId="7A52B236" wp14:editId="518BC591">
+          <wp:inline distT="0" distB="0" distL="0" distR="0" wp14:anchorId="01AB312C" wp14:editId="1F8A0E0C">
             <wp:extent cx="3476625" cy="1362075"/>
             <wp:effectExtent l="0" t="0" r="9525" b="9525"/>
             <wp:docPr id="8" name="Grafik 8"/>
@@ -5829,12 +5831,12 @@
       <w:pPr>
         <w:pStyle w:val="berschrift2"/>
       </w:pPr>
-      <w:bookmarkStart w:id="6" w:name="_Toc337823838"/>
+      <w:bookmarkStart w:id="7" w:name="_Toc357510729"/>
       <w:r>
         <w:lastRenderedPageBreak/>
         <w:t>Vererbung einstellen</w:t>
       </w:r>
-      <w:bookmarkEnd w:id="6"/>
+      <w:bookmarkEnd w:id="7"/>
     </w:p>
     <w:p>
       <w:pPr>
@@ -5924,7 +5926,7 @@
           <w:lang w:val="de-DE" w:eastAsia="de-DE"/>
         </w:rPr>
         <w:drawing>
-          <wp:inline distT="0" distB="0" distL="0" distR="0" wp14:anchorId="7A272091" wp14:editId="4A195329">
+          <wp:inline distT="0" distB="0" distL="0" distR="0" wp14:anchorId="0E49AA85" wp14:editId="3B1F77B9">
             <wp:extent cx="4008120" cy="3007580"/>
             <wp:effectExtent l="0" t="0" r="0" b="2540"/>
             <wp:docPr id="11" name="Grafik 11"/>
@@ -6060,7 +6062,7 @@
           <w:lang w:val="de-DE" w:eastAsia="de-DE"/>
         </w:rPr>
         <w:drawing>
-          <wp:inline distT="0" distB="0" distL="0" distR="0" wp14:anchorId="489828BB" wp14:editId="105F69CD">
+          <wp:inline distT="0" distB="0" distL="0" distR="0" wp14:anchorId="4140D204" wp14:editId="6EC5CD2D">
             <wp:extent cx="3840480" cy="2862598"/>
             <wp:effectExtent l="0" t="0" r="7620" b="0"/>
             <wp:docPr id="12" name="Grafik 12"/>
@@ -6179,12 +6181,12 @@
       <w:pPr>
         <w:pStyle w:val="berschrift2"/>
       </w:pPr>
-      <w:bookmarkStart w:id="7" w:name="_Toc337823839"/>
+      <w:bookmarkStart w:id="8" w:name="_Toc357510730"/>
       <w:r>
         <w:lastRenderedPageBreak/>
         <w:t>Attribute hinzufügen</w:t>
       </w:r>
-      <w:bookmarkEnd w:id="7"/>
+      <w:bookmarkEnd w:id="8"/>
     </w:p>
     <w:p>
       <w:pPr>
@@ -6336,7 +6338,7 @@
           <w:lang w:val="de-DE" w:eastAsia="de-DE"/>
         </w:rPr>
         <w:drawing>
-          <wp:inline distT="0" distB="0" distL="0" distR="0" wp14:anchorId="376A851C" wp14:editId="0C816063">
+          <wp:inline distT="0" distB="0" distL="0" distR="0" wp14:anchorId="355D1C80" wp14:editId="501B3CBB">
             <wp:extent cx="2600325" cy="1828800"/>
             <wp:effectExtent l="0" t="0" r="9525" b="0"/>
             <wp:docPr id="13" name="Grafik 13"/>
@@ -6543,7 +6545,7 @@
       <w:pPr>
         <w:pStyle w:val="berschrift2"/>
       </w:pPr>
-      <w:bookmarkStart w:id="8" w:name="_Toc337823840"/>
+      <w:bookmarkStart w:id="9" w:name="_Toc357510731"/>
       <w:r>
         <w:t xml:space="preserve">Items </w:t>
       </w:r>
@@ -6561,7 +6563,7 @@
       <w:r>
         <w:t>hinzufügen</w:t>
       </w:r>
-      <w:bookmarkEnd w:id="8"/>
+      <w:bookmarkEnd w:id="9"/>
     </w:p>
     <w:p>
       <w:pPr>
@@ -6990,7 +6992,7 @@
           <w:i/>
         </w:rPr>
       </w:pPr>
-      <w:bookmarkStart w:id="9" w:name="_Toc337823841"/>
+      <w:bookmarkStart w:id="10" w:name="_Toc357510732"/>
       <w:r>
         <w:rPr>
           <w:rFonts w:ascii="Arial Narrow" w:hAnsi="Arial Narrow"/>
@@ -7024,17 +7026,17 @@
         </w:rPr>
         <w:t xml:space="preserve"> erstellen</w:t>
       </w:r>
-      <w:bookmarkEnd w:id="9"/>
+      <w:bookmarkEnd w:id="10"/>
     </w:p>
     <w:p>
       <w:pPr>
         <w:pStyle w:val="berschrift2"/>
       </w:pPr>
-      <w:bookmarkStart w:id="10" w:name="_Toc337823842"/>
+      <w:bookmarkStart w:id="11" w:name="_Toc357510733"/>
       <w:r>
         <w:t>Zugriffsberechtigungen</w:t>
       </w:r>
-      <w:bookmarkEnd w:id="10"/>
+      <w:bookmarkEnd w:id="11"/>
     </w:p>
     <w:p>
       <w:pPr>
@@ -7481,14 +7483,14 @@
       <w:pPr>
         <w:pStyle w:val="berschrift2"/>
       </w:pPr>
-      <w:bookmarkStart w:id="11" w:name="_Toc337823843"/>
+      <w:bookmarkStart w:id="12" w:name="_Toc357510734"/>
       <w:r>
         <w:t xml:space="preserve">Übung 4.1 </w:t>
       </w:r>
       <w:r>
         <w:t>Datenzugriffs-Methoden</w:t>
       </w:r>
-      <w:bookmarkEnd w:id="11"/>
+      <w:bookmarkEnd w:id="12"/>
     </w:p>
     <w:p>
       <w:pPr>
@@ -7608,7 +7610,7 @@
           <w:lang w:val="de-DE" w:eastAsia="de-DE"/>
         </w:rPr>
         <w:drawing>
-          <wp:anchor distT="0" distB="0" distL="114300" distR="114300" simplePos="0" relativeHeight="251672576" behindDoc="1" locked="0" layoutInCell="1" allowOverlap="1" wp14:anchorId="5A5B67F1" wp14:editId="7FAF684E">
+          <wp:anchor distT="0" distB="0" distL="114300" distR="114300" simplePos="0" relativeHeight="251672576" behindDoc="1" locked="0" layoutInCell="1" allowOverlap="1" wp14:anchorId="3FF5B0CB" wp14:editId="4F8C33F0">
             <wp:simplePos x="0" y="0"/>
             <wp:positionH relativeFrom="column">
               <wp:posOffset>-937260</wp:posOffset>
@@ -7959,7 +7961,7 @@
           <w:lang w:val="de-DE" w:eastAsia="de-DE"/>
         </w:rPr>
         <w:drawing>
-          <wp:inline distT="0" distB="0" distL="0" distR="0" wp14:anchorId="07417DC9" wp14:editId="76834ED3">
+          <wp:inline distT="0" distB="0" distL="0" distR="0" wp14:anchorId="50B15002" wp14:editId="3D57440E">
             <wp:extent cx="3562350" cy="1181100"/>
             <wp:effectExtent l="0" t="0" r="0" b="0"/>
             <wp:docPr id="19" name="Grafik 19"/>
@@ -8007,7 +8009,7 @@
           <w:lang w:val="de-DE" w:eastAsia="de-DE"/>
         </w:rPr>
         <w:drawing>
-          <wp:inline distT="0" distB="0" distL="0" distR="0" wp14:anchorId="2673E772" wp14:editId="4782BE61">
+          <wp:inline distT="0" distB="0" distL="0" distR="0" wp14:anchorId="57DA9311" wp14:editId="7748E60A">
             <wp:extent cx="3564000" cy="1220400"/>
             <wp:effectExtent l="0" t="0" r="0" b="0"/>
             <wp:docPr id="16" name="Grafik 16"/>
@@ -8047,7 +8049,7 @@
       <w:pPr>
         <w:pStyle w:val="berschrift2"/>
       </w:pPr>
-      <w:bookmarkStart w:id="12" w:name="_Toc337823845"/>
+      <w:bookmarkStart w:id="13" w:name="_Toc357510735"/>
       <w:r>
         <w:lastRenderedPageBreak/>
         <w:t>Übung 4.3</w:t>
@@ -8060,13 +8062,13 @@
         <w:rPr>
           <w:i/>
         </w:rPr>
-        <w:t>Overwrite</w:t>
+        <w:t>Override</w:t>
       </w:r>
       <w:proofErr w:type="spellEnd"/>
       <w:r>
         <w:t>-Methoden</w:t>
       </w:r>
-      <w:bookmarkEnd w:id="12"/>
+      <w:bookmarkEnd w:id="13"/>
     </w:p>
     <w:p>
       <w:pPr>
@@ -8087,7 +8089,7 @@
           <w:i/>
           <w:lang w:val="de-DE"/>
         </w:rPr>
-        <w:t>Overwrite</w:t>
+        <w:t>Override</w:t>
       </w:r>
       <w:r>
         <w:rPr>
@@ -8199,25 +8201,7 @@
         <w:rPr>
           <w:lang w:val="de-DE"/>
         </w:rPr>
-        <w:t xml:space="preserve"> </w:t>
-      </w:r>
-      <w:r>
-        <w:rPr>
-          <w:lang w:val="de-DE"/>
-        </w:rPr>
-        <w:t>stellt eine Liste der Elternklasse zur Verfügung</w:t>
-      </w:r>
-      <w:r>
-        <w:rPr>
-          <w:lang w:val="de-DE"/>
-        </w:rPr>
-        <w:t>.</w:t>
-      </w:r>
-      <w:r>
-        <w:rPr>
-          <w:lang w:val="de-DE"/>
-        </w:rPr>
-        <w:t xml:space="preserve"> Dieses VI muss überschrieben werden, es ist nicht optional.</w:t>
+        <w:t xml:space="preserve"> stellt eine Liste der Elternklasse zur Verfügung. Dieses VI muss überschrieben werden, es ist nicht optional.</w:t>
       </w:r>
       <w:r>
         <w:rPr>
@@ -8438,21 +8422,7 @@
           <w:i/>
           <w:lang w:val="de-DE"/>
         </w:rPr>
-        <w:t>Over</w:t>
-      </w:r>
-      <w:r>
-        <w:rPr>
-          <w:i/>
-          <w:lang w:val="de-DE"/>
-        </w:rPr>
-        <w:t>writ</w:t>
-      </w:r>
-      <w:r>
-        <w:rPr>
-          <w:i/>
-          <w:lang w:val="de-DE"/>
-        </w:rPr>
-        <w:t>e</w:t>
+        <w:t>Override</w:t>
       </w:r>
       <w:proofErr w:type="spellEnd"/>
       <w:r>
@@ -8532,13 +8502,7 @@
         <w:rPr>
           <w:lang w:val="de-DE"/>
         </w:rPr>
-        <w:t xml:space="preserve"> u</w:t>
-      </w:r>
-      <w:r>
-        <w:rPr>
-          <w:lang w:val="de-DE"/>
-        </w:rPr>
-        <w:t>nd klicken Sie den OK-Knopf.</w:t>
+        <w:t xml:space="preserve"> und klicken Sie den OK-Knopf.</w:t>
       </w:r>
       <w:r>
         <w:rPr>
@@ -8552,7 +8516,7 @@
           <w:lang w:val="de-DE" w:eastAsia="de-DE"/>
         </w:rPr>
         <w:drawing>
-          <wp:inline distT="0" distB="0" distL="0" distR="0" wp14:anchorId="3EE3BAFD" wp14:editId="41894963">
+          <wp:inline distT="0" distB="0" distL="0" distR="0" wp14:anchorId="245A194E" wp14:editId="2F897837">
             <wp:extent cx="3086100" cy="3352800"/>
             <wp:effectExtent l="0" t="0" r="0" b="0"/>
             <wp:docPr id="15" name="Grafik 15"/>
@@ -8631,7 +8595,7 @@
           <w:i/>
           <w:lang w:val="de-DE"/>
         </w:rPr>
-        <w:t>Overwrite</w:t>
+        <w:t>Override</w:t>
       </w:r>
       <w:proofErr w:type="spellEnd"/>
       <w:r>
@@ -8673,7 +8637,7 @@
           <w:lang w:val="de-DE" w:eastAsia="de-DE"/>
         </w:rPr>
         <w:drawing>
-          <wp:inline distT="0" distB="0" distL="0" distR="0" wp14:anchorId="260EB254" wp14:editId="4028C68B">
+          <wp:inline distT="0" distB="0" distL="0" distR="0" wp14:anchorId="7A2B4EF4" wp14:editId="6A80DC6D">
             <wp:extent cx="4819650" cy="1057275"/>
             <wp:effectExtent l="0" t="0" r="0" b="9525"/>
             <wp:docPr id="20" name="Grafik 20"/>
@@ -8731,19 +8695,7 @@
         <w:rPr>
           <w:lang w:val="de-DE"/>
         </w:rPr>
-        <w:t>Wiederholen Sie die Schritte 1 und 2 auch für</w:t>
-      </w:r>
-      <w:r>
-        <w:rPr>
-          <w:lang w:val="de-DE"/>
-        </w:rPr>
-        <w:t xml:space="preserve"> die optionalen</w:t>
-      </w:r>
-      <w:r>
-        <w:rPr>
-          <w:lang w:val="de-DE"/>
-        </w:rPr>
-        <w:t xml:space="preserve"> </w:t>
+        <w:t xml:space="preserve">Wiederholen Sie die Schritte 1 und 2 auch für die optionalen </w:t>
       </w:r>
       <w:r>
         <w:rPr>
@@ -8950,7 +8902,7 @@
           <w:lang w:val="de-DE" w:eastAsia="de-DE"/>
         </w:rPr>
         <w:drawing>
-          <wp:inline distT="0" distB="0" distL="0" distR="0" wp14:anchorId="7D3A609E" wp14:editId="4399994A">
+          <wp:inline distT="0" distB="0" distL="0" distR="0" wp14:anchorId="6C95301D" wp14:editId="3263C5AB">
             <wp:extent cx="5274945" cy="1238261"/>
             <wp:effectExtent l="0" t="0" r="1905" b="0"/>
             <wp:docPr id="7" name="Grafik 7"/>
@@ -9167,8 +9119,7 @@
       <w:pPr>
         <w:pStyle w:val="berschrift2"/>
       </w:pPr>
-      <w:bookmarkStart w:id="13" w:name="_Toc337823846"/>
-      <w:bookmarkStart w:id="14" w:name="_Toc337823844"/>
+      <w:bookmarkStart w:id="14" w:name="_Toc357510736"/>
       <w:r>
         <w:t>Übung 4.2 Arbeiten mit LabVIEW-Objekten</w:t>
       </w:r>
@@ -9308,7 +9259,7 @@
           <w:lang w:val="de-DE" w:eastAsia="de-DE"/>
         </w:rPr>
         <w:drawing>
-          <wp:inline distT="0" distB="0" distL="0" distR="0" wp14:anchorId="342E3286" wp14:editId="6B55045C">
+          <wp:inline distT="0" distB="0" distL="0" distR="0" wp14:anchorId="38A2F1C9" wp14:editId="5E227C7E">
             <wp:extent cx="3162300" cy="742950"/>
             <wp:effectExtent l="0" t="0" r="0" b="0"/>
             <wp:docPr id="25" name="Grafik 25"/>
@@ -9395,7 +9346,7 @@
           <w:lang w:val="de-DE" w:eastAsia="de-DE"/>
         </w:rPr>
         <w:drawing>
-          <wp:inline distT="0" distB="0" distL="0" distR="0" wp14:anchorId="37953AC7" wp14:editId="72FCB9C9">
+          <wp:inline distT="0" distB="0" distL="0" distR="0" wp14:anchorId="6C0ECAC2" wp14:editId="0E855E47">
             <wp:extent cx="4276725" cy="1514475"/>
             <wp:effectExtent l="0" t="0" r="9525" b="9525"/>
             <wp:docPr id="27" name="Grafik 27"/>
@@ -9522,6 +9473,7 @@
       <w:pPr>
         <w:pStyle w:val="berschrift2"/>
       </w:pPr>
+      <w:bookmarkStart w:id="15" w:name="_Toc357510737"/>
       <w:r>
         <w:t>Übung 4.4</w:t>
       </w:r>
@@ -9548,7 +9500,7 @@
       <w:r>
         <w:t>Methoden</w:t>
       </w:r>
-      <w:bookmarkEnd w:id="13"/>
+      <w:bookmarkEnd w:id="15"/>
     </w:p>
     <w:p>
       <w:pPr>
@@ -9777,7 +9729,7 @@
           <w:i/>
           <w:lang w:val="de-DE"/>
         </w:rPr>
-        <w:t>overwrite</w:t>
+        <w:t>Override</w:t>
       </w:r>
       <w:r>
         <w:rPr>
@@ -9814,7 +9766,7 @@
           <w:rFonts w:ascii="Arial Narrow" w:hAnsi="Arial Narrow"/>
         </w:rPr>
       </w:pPr>
-      <w:bookmarkStart w:id="15" w:name="_Toc337823847"/>
+      <w:bookmarkStart w:id="16" w:name="_Toc357510738"/>
       <w:r>
         <w:rPr>
           <w:rFonts w:ascii="Arial Narrow" w:hAnsi="Arial Narrow"/>
@@ -9847,7 +9799,7 @@
         </w:rPr>
         <w:t>-Klassen</w:t>
       </w:r>
-      <w:bookmarkEnd w:id="15"/>
+      <w:bookmarkEnd w:id="16"/>
     </w:p>
     <w:p>
       <w:pPr>
@@ -9888,15 +9840,7 @@
         <w:rPr>
           <w:lang w:val="de-DE"/>
         </w:rPr>
-        <w:t xml:space="preserve"> erstellen um Konfigurationsdaten in and</w:t>
-      </w:r>
-      <w:bookmarkStart w:id="16" w:name="_GoBack"/>
-      <w:bookmarkEnd w:id="16"/>
-      <w:r>
-        <w:rPr>
-          <w:lang w:val="de-DE"/>
-        </w:rPr>
-        <w:t>eren Datei-basierten Formaten, z.B. XML</w:t>
+        <w:t xml:space="preserve"> erstellen um Konfigurationsdaten in anderen Datei-basierten Formaten, z.B. XML</w:t>
       </w:r>
       <w:r>
         <w:rPr>
@@ -10311,7 +10255,7 @@
           <w:rFonts w:ascii="Arial Narrow" w:hAnsi="Arial Narrow"/>
         </w:rPr>
       </w:pPr>
-      <w:bookmarkStart w:id="17" w:name="_Toc337823848"/>
+      <w:bookmarkStart w:id="17" w:name="_Toc357510739"/>
       <w:r>
         <w:rPr>
           <w:rFonts w:ascii="Arial Narrow" w:hAnsi="Arial Narrow"/>
@@ -10706,7 +10650,7 @@
       </w:pPr>
       <w:bookmarkStart w:id="18" w:name="_Toc274669240"/>
       <w:bookmarkStart w:id="19" w:name="_Toc274816351"/>
-      <w:bookmarkStart w:id="20" w:name="_Toc337823849"/>
+      <w:bookmarkStart w:id="20" w:name="_Toc357510740"/>
       <w:r>
         <w:rPr>
           <w:rFonts w:ascii="Arial Narrow" w:hAnsi="Arial Narrow"/>
@@ -11138,7 +11082,7 @@
         <w:tab/>
       </w:r>
       <w:bookmarkStart w:id="21" w:name="_Toc301271652"/>
-      <w:bookmarkStart w:id="22" w:name="_Toc337823850"/>
+      <w:bookmarkStart w:id="22" w:name="_Toc357510741"/>
       <w:r>
         <w:rPr>
           <w:rFonts w:ascii="Arial Narrow" w:hAnsi="Arial Narrow"/>
@@ -11586,7 +11530,7 @@
           <w:rFonts w:ascii="Arial Narrow" w:hAnsi="Arial Narrow"/>
         </w:rPr>
       </w:pPr>
-      <w:bookmarkStart w:id="23" w:name="_Toc337823851"/>
+      <w:bookmarkStart w:id="23" w:name="_Toc357510742"/>
       <w:r>
         <w:rPr>
           <w:rFonts w:ascii="Arial Narrow" w:hAnsi="Arial Narrow"/>
@@ -12461,7 +12405,7 @@
                             <w:rPr>
                               <w:noProof/>
                             </w:rPr>
-                            <w:t>14</w:t>
+                            <w:t>2</w:t>
                           </w:r>
                           <w:r>
                             <w:rPr>
@@ -12521,7 +12465,7 @@
                       <w:rPr>
                         <w:noProof/>
                       </w:rPr>
-                      <w:t>14</w:t>
+                      <w:t>2</w:t>
                     </w:r>
                     <w:r>
                       <w:rPr>
@@ -12958,7 +12902,7 @@
         <v:path o:extrusionok="f" gradientshapeok="t" o:connecttype="rect"/>
         <o:lock v:ext="edit" aspectratio="t"/>
       </v:shapetype>
-      <v:shape id="_x0000_i1052" type="#_x0000_t75" style="width:40.8pt;height:38.4pt" o:bullet="t">
+      <v:shape id="_x0000_i1027" type="#_x0000_t75" style="width:40.8pt;height:38.4pt" o:bullet="t">
         <v:imagedata r:id="rId1" o:title="note pic"/>
       </v:shape>
     </w:pict>
@@ -18834,7 +18778,7 @@
 </file>
 
 <file path=customXml/itemProps1.xml><?xml version="1.0" encoding="utf-8"?>
-<ds:datastoreItem xmlns:ds="http://schemas.openxmlformats.org/officeDocument/2006/customXml" ds:itemID="{82F72E49-7931-464A-8D12-F2E085C909D4}">
+<ds:datastoreItem xmlns:ds="http://schemas.openxmlformats.org/officeDocument/2006/customXml" ds:itemID="{83E89AB2-D42C-46F5-960B-3002327B1003}">
   <ds:schemaRefs>
     <ds:schemaRef ds:uri="http://schemas.openxmlformats.org/officeDocument/2006/bibliography"/>
   </ds:schemaRefs>

</xml_diff>